<commit_message>
Updates to Word and PowerPoint
</commit_message>
<xml_diff>
--- a/docs/CSET120 Final Project.docx
+++ b/docs/CSET120 Final Project.docx
@@ -1,6 +1,6 @@
 
 <file path=word/document.xml><?xml version="1.0" encoding="utf-8"?>
-<w:document xmlns:wpc="http://schemas.microsoft.com/office/word/2010/wordprocessingCanvas" xmlns:cx="http://schemas.microsoft.com/office/drawing/2014/chartex" xmlns:cx1="http://schemas.microsoft.com/office/drawing/2015/9/8/chartex" xmlns:cx2="http://schemas.microsoft.com/office/drawing/2015/10/21/chartex" xmlns:cx3="http://schemas.microsoft.com/office/drawing/2016/5/9/chartex" xmlns:cx4="http://schemas.microsoft.com/office/drawing/2016/5/10/chartex" xmlns:cx5="http://schemas.microsoft.com/office/drawing/2016/5/11/chartex" xmlns:cx6="http://schemas.microsoft.com/office/drawing/2016/5/12/chartex" xmlns:cx7="http://schemas.microsoft.com/office/drawing/2016/5/13/chartex" xmlns:cx8="http://schemas.microsoft.com/office/drawing/2016/5/14/chartex" xmlns:mc="http://schemas.openxmlformats.org/markup-compatibility/2006" xmlns:aink="http://schemas.microsoft.com/office/drawing/2016/ink" xmlns:am3d="http://schemas.microsoft.com/office/drawing/2017/model3d" xmlns:o="urn:schemas-microsoft-com:office:office" xmlns:oel="http://schemas.microsoft.com/office/2019/extlst" xmlns:r="http://schemas.openxmlformats.org/officeDocument/2006/relationships" xmlns:m="http://schemas.openxmlformats.org/officeDocument/2006/math" xmlns:v="urn:schemas-microsoft-com:vml" xmlns:wp14="http://schemas.microsoft.com/office/word/2010/wordprocessingDrawing" xmlns:wp="http://schemas.openxmlformats.org/drawingml/2006/wordprocessingDrawing" xmlns:w10="urn:schemas-microsoft-com:office:word" xmlns:w="http://schemas.openxmlformats.org/wordprocessingml/2006/main" xmlns:w14="http://schemas.microsoft.com/office/word/2010/wordml" xmlns:w15="http://schemas.microsoft.com/office/word/2012/wordml" xmlns:w16cex="http://schemas.microsoft.com/office/word/2018/wordml/cex" xmlns:w16cid="http://schemas.microsoft.com/office/word/2016/wordml/cid" xmlns:w16="http://schemas.microsoft.com/office/word/2018/wordml" xmlns:w16du="http://schemas.microsoft.com/office/word/2023/wordml/word16du" xmlns:w16sdtdh="http://schemas.microsoft.com/office/word/2020/wordml/sdtdatahash" xmlns:w16se="http://schemas.microsoft.com/office/word/2015/wordml/symex" xmlns:wpg="http://schemas.microsoft.com/office/word/2010/wordprocessingGroup" xmlns:wpi="http://schemas.microsoft.com/office/word/2010/wordprocessingInk" xmlns:wne="http://schemas.microsoft.com/office/word/2006/wordml" xmlns:wps="http://schemas.microsoft.com/office/word/2010/wordprocessingShape" mc:Ignorable="w14 w15 w16se w16cid w16 w16cex w16sdtdh w16du wp14">
+<w:document xmlns:wpc="http://schemas.microsoft.com/office/word/2010/wordprocessingCanvas" xmlns:cx="http://schemas.microsoft.com/office/drawing/2014/chartex" xmlns:cx1="http://schemas.microsoft.com/office/drawing/2015/9/8/chartex" xmlns:cx2="http://schemas.microsoft.com/office/drawing/2015/10/21/chartex" xmlns:cx3="http://schemas.microsoft.com/office/drawing/2016/5/9/chartex" xmlns:cx4="http://schemas.microsoft.com/office/drawing/2016/5/10/chartex" xmlns:cx5="http://schemas.microsoft.com/office/drawing/2016/5/11/chartex" xmlns:cx6="http://schemas.microsoft.com/office/drawing/2016/5/12/chartex" xmlns:cx7="http://schemas.microsoft.com/office/drawing/2016/5/13/chartex" xmlns:cx8="http://schemas.microsoft.com/office/drawing/2016/5/14/chartex" xmlns:mc="http://schemas.openxmlformats.org/markup-compatibility/2006" xmlns:aink="http://schemas.microsoft.com/office/drawing/2016/ink" xmlns:am3d="http://schemas.microsoft.com/office/drawing/2017/model3d" xmlns:o="urn:schemas-microsoft-com:office:office" xmlns:oel="http://schemas.microsoft.com/office/2019/extlst" xmlns:r="http://schemas.openxmlformats.org/officeDocument/2006/relationships" xmlns:m="http://schemas.openxmlformats.org/officeDocument/2006/math" xmlns:v="urn:schemas-microsoft-com:vml" xmlns:wp14="http://schemas.microsoft.com/office/word/2010/wordprocessingDrawing" xmlns:wp="http://schemas.openxmlformats.org/drawingml/2006/wordprocessingDrawing" xmlns:w10="urn:schemas-microsoft-com:office:word" xmlns:w="http://schemas.openxmlformats.org/wordprocessingml/2006/main" xmlns:w14="http://schemas.microsoft.com/office/word/2010/wordml" xmlns:w15="http://schemas.microsoft.com/office/word/2012/wordml" xmlns:w16cex="http://schemas.microsoft.com/office/word/2018/wordml/cex" xmlns:w16cid="http://schemas.microsoft.com/office/word/2016/wordml/cid" xmlns:w16="http://schemas.microsoft.com/office/word/2018/wordml" xmlns:w16sdtdh="http://schemas.microsoft.com/office/word/2020/wordml/sdtdatahash" xmlns:w16se="http://schemas.microsoft.com/office/word/2015/wordml/symex" xmlns:wpg="http://schemas.microsoft.com/office/word/2010/wordprocessingGroup" xmlns:wpi="http://schemas.microsoft.com/office/word/2010/wordprocessingInk" xmlns:wne="http://schemas.microsoft.com/office/word/2006/wordml" xmlns:wps="http://schemas.microsoft.com/office/word/2010/wordprocessingShape" mc:Ignorable="w14 w15 w16se w16cid w16 w16cex w16sdtdh wp14">
   <w:body>
     <w:sdt>
       <w:sdtPr>
@@ -144,6 +144,7 @@
               <w:dataBinding w:prefixMappings="xmlns:ns0='http://purl.org/dc/elements/1.1/' xmlns:ns1='http://schemas.openxmlformats.org/package/2006/metadata/core-properties' " w:xpath="/ns1:coreProperties[1]/ns0:subject[1]" w:storeItemID="{6C3C8BC8-F283-45AE-878A-BAB7291924A1}"/>
               <w:text/>
             </w:sdtPr>
+            <w:sdtEndPr/>
             <w:sdtContent>
               <w:r>
                 <w:rPr>
@@ -256,6 +257,7 @@
                                     <w:calendar w:val="gregorian"/>
                                   </w:date>
                                 </w:sdtPr>
+                                <w:sdtEndPr/>
                                 <w:sdtContent>
                                   <w:p>
                                     <w:pPr>
@@ -325,7 +327,7 @@
                     <v:stroke joinstyle="miter"/>
                     <v:path gradientshapeok="t" o:connecttype="rect"/>
                   </v:shapetype>
-                  <v:shape id="Text Box 142" o:spid="_x0000_s1026" type="#_x0000_t202" style="position:absolute;left:0;text-align:left;margin-left:0;margin-top:0;width:516pt;height:43.9pt;z-index:251658240;visibility:visible;mso-wrap-style:square;mso-width-percent:1000;mso-height-percent:0;mso-top-percent:850;mso-wrap-distance-left:9pt;mso-wrap-distance-top:0;mso-wrap-distance-right:9pt;mso-wrap-distance-bottom:0;mso-position-horizontal:center;mso-position-horizontal-relative:margin;mso-position-vertical-relative:page;mso-width-percent:1000;mso-height-percent:0;mso-top-percent:850;mso-width-relative:margin;mso-height-relative:margin;v-text-anchor:bottom" o:gfxdata="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" filled="f" stroked="f" strokeweight=".5pt">
+                  <v:shape id="Text Box 142" o:spid="_x0000_s1026" type="#_x0000_t202" style="position:absolute;left:0;text-align:left;margin-left:0;margin-top:0;width:516pt;height:43.9pt;z-index:251658240;visibility:visible;mso-wrap-style:square;mso-width-percent:1000;mso-height-percent:0;mso-top-percent:850;mso-wrap-distance-left:9pt;mso-wrap-distance-top:0;mso-wrap-distance-right:9pt;mso-wrap-distance-bottom:0;mso-position-horizontal:center;mso-position-horizontal-relative:margin;mso-position-vertical-relative:page;mso-width-percent:1000;mso-height-percent:0;mso-top-percent:850;mso-width-relative:margin;mso-height-relative:margin;v-text-anchor:bottom" o:gfxdata="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" filled="f" stroked="f" strokeweight=".5pt">
                     <v:textbox style="mso-fit-shape-to-text:t" inset="0,0,0,0">
                       <w:txbxContent>
                         <w:sdt>
@@ -347,6 +349,7 @@
                               <w:calendar w:val="gregorian"/>
                             </w:date>
                           </w:sdtPr>
+                          <w:sdtEndPr/>
                           <w:sdtContent>
                             <w:p>
                               <w:pPr>
@@ -3002,19 +3005,6 @@
     </w:p>
     <w:p>
       <w:pPr>
-        <w:pStyle w:val="ListParagraph"/>
-        <w:numPr>
-          <w:ilvl w:val="0"/>
-          <w:numId w:val="3"/>
-        </w:numPr>
-        <w:spacing w:line="360" w:lineRule="auto"/>
-      </w:pPr>
-      <w:r>
-        <w:t>Merchandise Menu</w:t>
-      </w:r>
-    </w:p>
-    <w:p>
-      <w:pPr>
         <w:spacing w:line="360" w:lineRule="auto"/>
       </w:pPr>
     </w:p>
@@ -3106,7 +3096,10 @@
         <w:spacing w:line="360" w:lineRule="auto"/>
       </w:pPr>
       <w:r>
-        <w:t>Delivery/preparation time</w:t>
+        <w:t xml:space="preserve">View </w:t>
+      </w:r>
+      <w:r>
+        <w:t>preparation time</w:t>
       </w:r>
     </w:p>
     <w:p>
@@ -3119,12 +3112,17 @@
         <w:spacing w:line="360" w:lineRule="auto"/>
       </w:pPr>
       <w:r>
-        <w:t xml:space="preserve">Get notifications about order </w:t>
-      </w:r>
+        <w:t>Name for order identification</w:t>
+      </w:r>
+      <w:r>
+        <w:t xml:space="preserve"> and also provided an </w:t>
+      </w:r>
+      <w:proofErr w:type="spellStart"/>
       <w:proofErr w:type="gramStart"/>
       <w:r>
-        <w:t>status</w:t>
-      </w:r>
+        <w:t>orderID</w:t>
+      </w:r>
+      <w:proofErr w:type="spellEnd"/>
       <w:proofErr w:type="gramEnd"/>
     </w:p>
     <w:p>
@@ -3137,8 +3135,37 @@
         <w:spacing w:line="360" w:lineRule="auto"/>
       </w:pPr>
       <w:r>
-        <w:t>Name/phone number for order identification</w:t>
-      </w:r>
+        <w:t>Card,</w:t>
+      </w:r>
+      <w:r>
+        <w:t xml:space="preserve"> cash, PayPal, Samsung</w:t>
+      </w:r>
+      <w:r>
+        <w:t xml:space="preserve"> Pay</w:t>
+      </w:r>
+      <w:r>
+        <w:t>, Google</w:t>
+      </w:r>
+      <w:r>
+        <w:t xml:space="preserve"> </w:t>
+      </w:r>
+      <w:r>
+        <w:t>Pay</w:t>
+      </w:r>
+      <w:r>
+        <w:t xml:space="preserve"> Apple</w:t>
+      </w:r>
+      <w:r>
+        <w:t xml:space="preserve"> Pay</w:t>
+      </w:r>
+      <w:r>
+        <w:t xml:space="preserve"> payment </w:t>
+      </w:r>
+      <w:proofErr w:type="gramStart"/>
+      <w:r>
+        <w:t>methods</w:t>
+      </w:r>
+      <w:proofErr w:type="gramEnd"/>
     </w:p>
     <w:p>
       <w:pPr>
@@ -3150,92 +3177,11 @@
         <w:spacing w:line="360" w:lineRule="auto"/>
       </w:pPr>
       <w:r>
-        <w:t>Card,</w:t>
-      </w:r>
-      <w:r>
-        <w:t xml:space="preserve"> cash, PayPal, Samsung</w:t>
-      </w:r>
-      <w:r>
-        <w:t xml:space="preserve"> Pay</w:t>
-      </w:r>
-      <w:r>
-        <w:t>, Google</w:t>
-      </w:r>
-      <w:r>
-        <w:t xml:space="preserve"> </w:t>
-      </w:r>
-      <w:r>
-        <w:t>Pay</w:t>
-      </w:r>
-      <w:r>
-        <w:t xml:space="preserve"> Apple</w:t>
-      </w:r>
-      <w:r>
-        <w:t xml:space="preserve"> Pay</w:t>
-      </w:r>
-      <w:r>
-        <w:t xml:space="preserve"> payment </w:t>
+        <w:t xml:space="preserve">Add optional </w:t>
       </w:r>
       <w:proofErr w:type="gramStart"/>
       <w:r>
-        <w:t>methods</w:t>
-      </w:r>
-      <w:proofErr w:type="gramEnd"/>
-    </w:p>
-    <w:p>
-      <w:pPr>
-        <w:pStyle w:val="ListParagraph"/>
-        <w:numPr>
-          <w:ilvl w:val="0"/>
-          <w:numId w:val="4"/>
-        </w:numPr>
-        <w:spacing w:line="360" w:lineRule="auto"/>
-      </w:pPr>
-      <w:r>
-        <w:t xml:space="preserve">Save card </w:t>
-      </w:r>
-      <w:proofErr w:type="gramStart"/>
-      <w:r>
-        <w:t>info</w:t>
-      </w:r>
-      <w:proofErr w:type="gramEnd"/>
-    </w:p>
-    <w:p>
-      <w:pPr>
-        <w:pStyle w:val="ListParagraph"/>
-        <w:numPr>
-          <w:ilvl w:val="0"/>
-          <w:numId w:val="4"/>
-        </w:numPr>
-        <w:spacing w:line="360" w:lineRule="auto"/>
-      </w:pPr>
-      <w:r>
-        <w:t xml:space="preserve">Add optional </w:t>
-      </w:r>
-      <w:proofErr w:type="gramStart"/>
-      <w:r>
         <w:t>tip</w:t>
-      </w:r>
-      <w:proofErr w:type="gramEnd"/>
-    </w:p>
-    <w:p>
-      <w:pPr>
-        <w:pStyle w:val="ListParagraph"/>
-        <w:numPr>
-          <w:ilvl w:val="0"/>
-          <w:numId w:val="4"/>
-        </w:numPr>
-        <w:spacing w:line="360" w:lineRule="auto"/>
-      </w:pPr>
-      <w:r>
-        <w:t>View order history</w:t>
-      </w:r>
-      <w:r>
-        <w:t xml:space="preserve"> with ability to cancel pending orders and reorder previous </w:t>
-      </w:r>
-      <w:proofErr w:type="gramStart"/>
-      <w:r>
-        <w:t>orders</w:t>
       </w:r>
       <w:proofErr w:type="gramEnd"/>
     </w:p>
@@ -3265,13 +3211,23 @@
         <w:spacing w:line="360" w:lineRule="auto"/>
       </w:pPr>
       <w:r>
-        <w:t xml:space="preserve">Change item </w:t>
-      </w:r>
-      <w:proofErr w:type="gramStart"/>
-      <w:r>
-        <w:t>availability</w:t>
-      </w:r>
-      <w:proofErr w:type="gramEnd"/>
+        <w:t xml:space="preserve">Add/remove </w:t>
+      </w:r>
+      <w:r>
+        <w:t>items/toppings (c</w:t>
+      </w:r>
+      <w:r>
+        <w:t>hange item</w:t>
+      </w:r>
+      <w:r>
+        <w:t xml:space="preserve"> and topping</w:t>
+      </w:r>
+      <w:r>
+        <w:t xml:space="preserve"> availability</w:t>
+      </w:r>
+      <w:r>
+        <w:t>)</w:t>
+      </w:r>
     </w:p>
     <w:p>
       <w:pPr>
@@ -3283,11 +3239,11 @@
         <w:spacing w:line="360" w:lineRule="auto"/>
       </w:pPr>
       <w:r>
-        <w:t xml:space="preserve">Add/remove new/old </w:t>
+        <w:t xml:space="preserve">Change item </w:t>
       </w:r>
       <w:proofErr w:type="gramStart"/>
       <w:r>
-        <w:t>items</w:t>
+        <w:t>prices</w:t>
       </w:r>
       <w:proofErr w:type="gramEnd"/>
     </w:p>
@@ -3301,101 +3257,11 @@
         <w:spacing w:line="360" w:lineRule="auto"/>
       </w:pPr>
       <w:r>
-        <w:t xml:space="preserve">Add/remove new/old sides &amp; </w:t>
-      </w:r>
-      <w:proofErr w:type="gramStart"/>
-      <w:r>
-        <w:t>toppings</w:t>
-      </w:r>
-      <w:proofErr w:type="gramEnd"/>
-    </w:p>
-    <w:p>
-      <w:pPr>
-        <w:pStyle w:val="ListParagraph"/>
-        <w:numPr>
-          <w:ilvl w:val="0"/>
-          <w:numId w:val="6"/>
-        </w:numPr>
-        <w:spacing w:line="360" w:lineRule="auto"/>
-      </w:pPr>
-      <w:r>
-        <w:t xml:space="preserve">Change item </w:t>
-      </w:r>
-      <w:proofErr w:type="gramStart"/>
-      <w:r>
-        <w:t>prices</w:t>
-      </w:r>
-      <w:proofErr w:type="gramEnd"/>
-    </w:p>
-    <w:p>
-      <w:pPr>
-        <w:pStyle w:val="ListParagraph"/>
-        <w:numPr>
-          <w:ilvl w:val="0"/>
-          <w:numId w:val="6"/>
-        </w:numPr>
-        <w:spacing w:line="360" w:lineRule="auto"/>
-      </w:pPr>
-      <w:r>
-        <w:t>View list of pending orders</w:t>
-      </w:r>
-    </w:p>
-    <w:p>
-      <w:pPr>
-        <w:pStyle w:val="ListParagraph"/>
-        <w:numPr>
-          <w:ilvl w:val="0"/>
-          <w:numId w:val="6"/>
-        </w:numPr>
-        <w:spacing w:line="360" w:lineRule="auto"/>
-      </w:pPr>
-      <w:r>
-        <w:t xml:space="preserve">Cancel pending </w:t>
-      </w:r>
-      <w:proofErr w:type="gramStart"/>
-      <w:r>
-        <w:t>orders</w:t>
-      </w:r>
-      <w:proofErr w:type="gramEnd"/>
-    </w:p>
-    <w:p>
-      <w:pPr>
-        <w:pStyle w:val="ListParagraph"/>
-        <w:numPr>
-          <w:ilvl w:val="0"/>
-          <w:numId w:val="6"/>
-        </w:numPr>
-        <w:spacing w:line="360" w:lineRule="auto"/>
-      </w:pPr>
-      <w:r>
         <w:t>View order information</w:t>
       </w:r>
-    </w:p>
-    <w:p>
-      <w:pPr>
-        <w:pStyle w:val="ListParagraph"/>
-        <w:numPr>
-          <w:ilvl w:val="0"/>
-          <w:numId w:val="6"/>
-        </w:numPr>
-        <w:spacing w:line="360" w:lineRule="auto"/>
-      </w:pPr>
-      <w:r>
-        <w:t>Notify customers of order status</w:t>
-      </w:r>
-      <w:r>
-        <w:t xml:space="preserve"> change</w:t>
-      </w:r>
-    </w:p>
-    <w:p>
-      <w:pPr>
-        <w:pStyle w:val="ListParagraph"/>
-        <w:numPr>
-          <w:ilvl w:val="0"/>
-          <w:numId w:val="6"/>
-        </w:numPr>
-        <w:spacing w:line="360" w:lineRule="auto"/>
-      </w:pPr>
+      <w:r>
+        <w:t>(receipt)</w:t>
+      </w:r>
       <w:r>
         <w:br w:type="page"/>
       </w:r>
@@ -4299,13 +4165,10 @@
         <w:t xml:space="preserve">where the manager can </w:t>
       </w:r>
       <w:r>
-        <w:t xml:space="preserve">manage the menu and </w:t>
-      </w:r>
-      <w:r>
-        <w:t>notify customers of their order statu</w:t>
-      </w:r>
-      <w:r>
-        <w:t>s.</w:t>
+        <w:t>manage the menu</w:t>
+      </w:r>
+      <w:r>
+        <w:t>.</w:t>
       </w:r>
     </w:p>
     <w:p>
@@ -4330,10 +4193,22 @@
         <w:t xml:space="preserve">online, </w:t>
       </w:r>
       <w:r>
-        <w:t>and view their order status.</w:t>
-      </w:r>
-      <w:r>
-        <w:t xml:space="preserve"> They can also print their order information.</w:t>
+        <w:t xml:space="preserve">and view their </w:t>
+      </w:r>
+      <w:r>
+        <w:t>order receipt</w:t>
+      </w:r>
+      <w:r>
+        <w:t>.</w:t>
+      </w:r>
+      <w:r>
+        <w:t xml:space="preserve"> They can also print their order </w:t>
+      </w:r>
+      <w:r>
+        <w:t>receipt</w:t>
+      </w:r>
+      <w:r>
+        <w:t>.</w:t>
       </w:r>
     </w:p>
     <w:p>
@@ -4627,7 +4502,13 @@
         <w:spacing w:line="360" w:lineRule="auto"/>
       </w:pPr>
       <w:r>
-        <w:t>Allow the manager to manage the menu.</w:t>
+        <w:t>Allow the manager to manage</w:t>
+      </w:r>
+      <w:r>
+        <w:t xml:space="preserve"> the availability of items on</w:t>
+      </w:r>
+      <w:r>
+        <w:t xml:space="preserve"> the menu.</w:t>
       </w:r>
     </w:p>
     <w:p>
@@ -4643,26 +4524,16 @@
         <w:t>Allow sign-ups and logins</w:t>
       </w:r>
       <w:r>
-        <w:t xml:space="preserve"> so that </w:t>
-      </w:r>
-      <w:r>
-        <w:t>customers</w:t>
-      </w:r>
-      <w:r>
-        <w:t xml:space="preserve"> can </w:t>
-      </w:r>
-      <w:r>
-        <w:t>save</w:t>
-      </w:r>
-      <w:r>
-        <w:t xml:space="preserve"> their information</w:t>
-      </w:r>
-      <w:r>
-        <w:t xml:space="preserve"> and customize their experience</w:t>
-      </w:r>
-      <w:r>
-        <w:t>.</w:t>
-      </w:r>
+        <w:t xml:space="preserve"> </w:t>
+      </w:r>
+      <w:r>
+        <w:t xml:space="preserve">to separate customer and manager controls on the </w:t>
+      </w:r>
+      <w:proofErr w:type="gramStart"/>
+      <w:r>
+        <w:t>website</w:t>
+      </w:r>
+      <w:proofErr w:type="gramEnd"/>
     </w:p>
     <w:p>
       <w:pPr>
@@ -5044,64 +4915,6 @@
         <w:spacing w:line="360" w:lineRule="auto"/>
       </w:pPr>
       <w:r>
-        <w:t>Order Status –</w:t>
-      </w:r>
-      <w:r>
-        <w:t xml:space="preserve"> </w:t>
-      </w:r>
-      <w:r>
-        <w:t>Processing s</w:t>
-      </w:r>
-      <w:r>
-        <w:t>tatus of the order</w:t>
-      </w:r>
-    </w:p>
-    <w:p>
-      <w:pPr>
-        <w:pStyle w:val="ListParagraph"/>
-        <w:numPr>
-          <w:ilvl w:val="1"/>
-          <w:numId w:val="12"/>
-        </w:numPr>
-        <w:spacing w:line="360" w:lineRule="auto"/>
-      </w:pPr>
-      <w:r>
-        <w:t xml:space="preserve">Shipping Address </w:t>
-      </w:r>
-      <w:r>
-        <w:t>–</w:t>
-      </w:r>
-      <w:r>
-        <w:t xml:space="preserve"> </w:t>
-      </w:r>
-      <w:r>
-        <w:t xml:space="preserve">Address </w:t>
-      </w:r>
-      <w:r>
-        <w:t xml:space="preserve">of </w:t>
-      </w:r>
-      <w:r>
-        <w:t>where</w:t>
-      </w:r>
-      <w:r>
-        <w:t xml:space="preserve"> the food will be </w:t>
-      </w:r>
-      <w:proofErr w:type="gramStart"/>
-      <w:r>
-        <w:t>delivered</w:t>
-      </w:r>
-      <w:proofErr w:type="gramEnd"/>
-    </w:p>
-    <w:p>
-      <w:pPr>
-        <w:pStyle w:val="ListParagraph"/>
-        <w:numPr>
-          <w:ilvl w:val="1"/>
-          <w:numId w:val="12"/>
-        </w:numPr>
-        <w:spacing w:line="360" w:lineRule="auto"/>
-      </w:pPr>
-      <w:r>
         <w:t>Total</w:t>
       </w:r>
       <w:r>
@@ -5202,45 +5015,156 @@
       <w:bookmarkStart w:id="23" w:name="_Int_G0wlhIrw"/>
       <w:proofErr w:type="spellStart"/>
       <w:r>
+        <w:t>addItem</w:t>
+      </w:r>
+      <w:bookmarkEnd w:id="23"/>
+      <w:proofErr w:type="spellEnd"/>
+      <w:r>
+        <w:t>(item)</w:t>
+      </w:r>
+      <w:r>
+        <w:t xml:space="preserve"> – </w:t>
+      </w:r>
+      <w:r>
+        <w:t>Customer can a</w:t>
+      </w:r>
+      <w:r>
+        <w:t>dd</w:t>
+      </w:r>
+      <w:r>
+        <w:t xml:space="preserve"> </w:t>
+      </w:r>
+      <w:r>
+        <w:t>item</w:t>
+      </w:r>
+      <w:r>
+        <w:t xml:space="preserve"> to the cart</w:t>
+      </w:r>
+      <w:r>
+        <w:t xml:space="preserve">. </w:t>
+      </w:r>
+    </w:p>
+    <w:p>
+      <w:pPr>
+        <w:pStyle w:val="ListParagraph"/>
+        <w:numPr>
+          <w:ilvl w:val="2"/>
+          <w:numId w:val="12"/>
+        </w:numPr>
+        <w:spacing w:line="360" w:lineRule="auto"/>
+      </w:pPr>
+      <w:proofErr w:type="spellStart"/>
+      <w:r>
+        <w:t>removeItem</w:t>
+      </w:r>
+      <w:proofErr w:type="spellEnd"/>
+      <w:r>
+        <w:t>(item)</w:t>
+      </w:r>
+      <w:r>
+        <w:t xml:space="preserve"> – Customer can remove item from the cart. </w:t>
+      </w:r>
+    </w:p>
+    <w:p>
+      <w:pPr>
+        <w:pStyle w:val="ListParagraph"/>
+        <w:numPr>
+          <w:ilvl w:val="2"/>
+          <w:numId w:val="12"/>
+        </w:numPr>
+        <w:spacing w:line="360" w:lineRule="auto"/>
+      </w:pPr>
+      <w:proofErr w:type="spellStart"/>
+      <w:r>
+        <w:t>addSides</w:t>
+      </w:r>
+      <w:proofErr w:type="spellEnd"/>
+      <w:r>
+        <w:t>(side)</w:t>
+      </w:r>
+      <w:r>
         <w:rPr>
           <w:b/>
           <w:bCs/>
         </w:rPr>
-        <w:t>addItem</w:t>
-      </w:r>
-      <w:bookmarkEnd w:id="23"/>
+        <w:t xml:space="preserve"> </w:t>
+      </w:r>
+      <w:r>
+        <w:t xml:space="preserve">– Customer can add sides to item. </w:t>
+      </w:r>
+    </w:p>
+    <w:p>
+      <w:pPr>
+        <w:pStyle w:val="ListParagraph"/>
+        <w:numPr>
+          <w:ilvl w:val="2"/>
+          <w:numId w:val="12"/>
+        </w:numPr>
+        <w:spacing w:line="360" w:lineRule="auto"/>
+      </w:pPr>
+      <w:proofErr w:type="spellStart"/>
+      <w:r>
+        <w:t>removeSides</w:t>
+      </w:r>
       <w:proofErr w:type="spellEnd"/>
+      <w:r>
+        <w:t>(side)</w:t>
+      </w:r>
       <w:r>
         <w:rPr>
           <w:b/>
           <w:bCs/>
         </w:rPr>
+        <w:t xml:space="preserve"> </w:t>
+      </w:r>
+      <w:r>
+        <w:t xml:space="preserve">– Customer can remove sides to item. </w:t>
+      </w:r>
+    </w:p>
+    <w:p>
+      <w:pPr>
+        <w:pStyle w:val="ListParagraph"/>
+        <w:numPr>
+          <w:ilvl w:val="2"/>
+          <w:numId w:val="12"/>
+        </w:numPr>
+        <w:spacing w:line="360" w:lineRule="auto"/>
+      </w:pPr>
+      <w:proofErr w:type="spellStart"/>
+      <w:r>
+        <w:t>set</w:t>
+      </w:r>
+      <w:r>
+        <w:t>ItemAvailability</w:t>
+      </w:r>
+      <w:proofErr w:type="spellEnd"/>
+      <w:r>
         <w:t>(item)</w:t>
       </w:r>
       <w:r>
-        <w:t xml:space="preserve"> – </w:t>
-      </w:r>
-      <w:r>
-        <w:t>Customer can a</w:t>
-      </w:r>
-      <w:r>
-        <w:t>dd</w:t>
+        <w:t xml:space="preserve"> -</w:t>
       </w:r>
       <w:r>
         <w:t xml:space="preserve"> </w:t>
       </w:r>
       <w:r>
-        <w:t>item</w:t>
-      </w:r>
-      <w:r>
-        <w:t xml:space="preserve"> to the cart</w:t>
-      </w:r>
-      <w:r>
-        <w:t xml:space="preserve">. Manager can add item to the </w:t>
+        <w:t xml:space="preserve">Manager can </w:t>
+      </w:r>
+      <w:r>
+        <w:t>enable/</w:t>
+      </w:r>
+      <w:r>
+        <w:t xml:space="preserve">disable item on the </w:t>
+      </w:r>
+      <w:r>
+        <w:t>menu</w:t>
+      </w:r>
+      <w:r>
+        <w:t xml:space="preserve"> based on </w:t>
       </w:r>
       <w:proofErr w:type="gramStart"/>
       <w:r>
-        <w:t>menu</w:t>
+        <w:t>availability</w:t>
       </w:r>
       <w:proofErr w:type="gramEnd"/>
     </w:p>
@@ -5254,27 +5178,206 @@
         <w:spacing w:line="360" w:lineRule="auto"/>
       </w:pPr>
       <w:proofErr w:type="spellStart"/>
+      <w:proofErr w:type="gramStart"/>
+      <w:r>
+        <w:t>setSidesAvailability</w:t>
+      </w:r>
+      <w:proofErr w:type="spellEnd"/>
+      <w:r>
+        <w:t>(</w:t>
+      </w:r>
+      <w:proofErr w:type="gramEnd"/>
+      <w:r>
+        <w:t>side</w:t>
+      </w:r>
+      <w:r>
+        <w:t>, item</w:t>
+      </w:r>
+      <w:r>
+        <w:t>)</w:t>
+      </w:r>
+      <w:r>
+        <w:t xml:space="preserve"> - Manager can enable/disable sides </w:t>
+      </w:r>
+      <w:r>
+        <w:t>of</w:t>
+      </w:r>
+      <w:r>
+        <w:t xml:space="preserve"> the item based on availability</w:t>
+      </w:r>
+    </w:p>
+    <w:p>
+      <w:pPr>
+        <w:pStyle w:val="ListParagraph"/>
+        <w:numPr>
+          <w:ilvl w:val="2"/>
+          <w:numId w:val="12"/>
+        </w:numPr>
+        <w:spacing w:line="360" w:lineRule="auto"/>
+      </w:pPr>
+      <w:proofErr w:type="spellStart"/>
+      <w:proofErr w:type="gramStart"/>
+      <w:r>
+        <w:t>changePrice</w:t>
+      </w:r>
+      <w:proofErr w:type="spellEnd"/>
+      <w:r>
+        <w:t>(</w:t>
+      </w:r>
+      <w:proofErr w:type="gramEnd"/>
+      <w:r>
+        <w:t>item, price)</w:t>
+      </w:r>
+      <w:r>
+        <w:t xml:space="preserve"> – Manager can change the price of an item on the menu</w:t>
+      </w:r>
+    </w:p>
+    <w:p>
+      <w:pPr>
+        <w:pStyle w:val="ListParagraph"/>
+        <w:numPr>
+          <w:ilvl w:val="2"/>
+          <w:numId w:val="12"/>
+        </w:numPr>
+        <w:spacing w:line="360" w:lineRule="auto"/>
+      </w:pPr>
+      <w:proofErr w:type="spellStart"/>
+      <w:proofErr w:type="gramStart"/>
+      <w:r>
+        <w:t>viewMenu</w:t>
+      </w:r>
+      <w:proofErr w:type="spellEnd"/>
+      <w:r>
+        <w:t>(</w:t>
+      </w:r>
+      <w:proofErr w:type="gramEnd"/>
+      <w:r>
+        <w:t>)</w:t>
+      </w:r>
+      <w:r>
+        <w:t xml:space="preserve"> – Customer and manager can view the menu</w:t>
+      </w:r>
+    </w:p>
+    <w:p>
+      <w:pPr>
+        <w:pStyle w:val="ListParagraph"/>
+        <w:numPr>
+          <w:ilvl w:val="2"/>
+          <w:numId w:val="12"/>
+        </w:numPr>
+        <w:spacing w:line="360" w:lineRule="auto"/>
+      </w:pPr>
+      <w:proofErr w:type="spellStart"/>
+      <w:proofErr w:type="gramStart"/>
+      <w:r>
+        <w:t>closeMenu</w:t>
+      </w:r>
+      <w:proofErr w:type="spellEnd"/>
+      <w:r>
+        <w:t>(</w:t>
+      </w:r>
+      <w:proofErr w:type="gramEnd"/>
+      <w:r>
+        <w:t>)</w:t>
+      </w:r>
+      <w:r>
+        <w:t xml:space="preserve"> – Customer and manager can close/hide the menu after finished with viewing</w:t>
+      </w:r>
+    </w:p>
+    <w:p>
+      <w:pPr>
+        <w:pStyle w:val="ListParagraph"/>
+        <w:spacing w:line="360" w:lineRule="auto"/>
+        <w:ind w:left="1440"/>
+      </w:pPr>
+    </w:p>
+    <w:p>
+      <w:pPr>
+        <w:pStyle w:val="ListParagraph"/>
+        <w:numPr>
+          <w:ilvl w:val="1"/>
+          <w:numId w:val="12"/>
+        </w:numPr>
+        <w:spacing w:line="360" w:lineRule="auto"/>
+      </w:pPr>
+      <w:r>
+        <w:t>Order Management</w:t>
+      </w:r>
+    </w:p>
+    <w:p>
+      <w:pPr>
+        <w:pStyle w:val="ListParagraph"/>
+        <w:numPr>
+          <w:ilvl w:val="2"/>
+          <w:numId w:val="12"/>
+        </w:numPr>
+        <w:spacing w:line="360" w:lineRule="auto"/>
+      </w:pPr>
+      <w:proofErr w:type="spellStart"/>
+      <w:proofErr w:type="gramStart"/>
+      <w:r>
+        <w:t>placeOrder</w:t>
+      </w:r>
+      <w:proofErr w:type="spellEnd"/>
+      <w:r>
+        <w:t>(</w:t>
+      </w:r>
+      <w:proofErr w:type="gramEnd"/>
+      <w:r>
+        <w:t>)</w:t>
+      </w:r>
       <w:r>
         <w:rPr>
           <w:b/>
           <w:bCs/>
         </w:rPr>
-        <w:t>removeItem</w:t>
+        <w:t xml:space="preserve"> </w:t>
+      </w:r>
+      <w:r>
+        <w:t>– Customer can place the order</w:t>
+      </w:r>
+    </w:p>
+    <w:p>
+      <w:pPr>
+        <w:pStyle w:val="ListParagraph"/>
+        <w:numPr>
+          <w:ilvl w:val="2"/>
+          <w:numId w:val="12"/>
+        </w:numPr>
+        <w:spacing w:line="360" w:lineRule="auto"/>
+      </w:pPr>
+      <w:proofErr w:type="spellStart"/>
+      <w:r>
+        <w:t>viewOrder</w:t>
       </w:r>
       <w:proofErr w:type="spellEnd"/>
+      <w:r>
+        <w:t>(</w:t>
+      </w:r>
+      <w:proofErr w:type="spellStart"/>
+      <w:r>
+        <w:t>orderNumber</w:t>
+      </w:r>
+      <w:proofErr w:type="spellEnd"/>
+      <w:r>
+        <w:t>)</w:t>
+      </w:r>
       <w:r>
         <w:rPr>
           <w:b/>
           <w:bCs/>
         </w:rPr>
-        <w:t>(item)</w:t>
-      </w:r>
-      <w:r>
-        <w:t xml:space="preserve"> – Customer can remove item from the cart. Manager can remove item from the </w:t>
+        <w:t xml:space="preserve"> </w:t>
+      </w:r>
+      <w:r>
+        <w:t>– Customer and manager can view the order</w:t>
+      </w:r>
+      <w:r>
+        <w:t>/</w:t>
       </w:r>
       <w:proofErr w:type="gramStart"/>
       <w:r>
-        <w:t>menu</w:t>
+        <w:t>receipt</w:t>
       </w:r>
       <w:proofErr w:type="gramEnd"/>
     </w:p>
@@ -5288,36 +5391,106 @@
         <w:spacing w:line="360" w:lineRule="auto"/>
       </w:pPr>
       <w:proofErr w:type="spellStart"/>
+      <w:proofErr w:type="gramStart"/>
+      <w:r>
+        <w:t>setOrderNumber</w:t>
+      </w:r>
+      <w:proofErr w:type="spellEnd"/>
+      <w:r>
+        <w:t>(</w:t>
+      </w:r>
+      <w:proofErr w:type="gramEnd"/>
+      <w:r>
+        <w:t>)</w:t>
+      </w:r>
       <w:r>
         <w:rPr>
           <w:b/>
           <w:bCs/>
         </w:rPr>
-        <w:t>addSides</w:t>
+        <w:t xml:space="preserve"> </w:t>
+      </w:r>
+      <w:r>
+        <w:t>–</w:t>
+      </w:r>
+      <w:r>
+        <w:t xml:space="preserve"> </w:t>
+      </w:r>
+      <w:r>
+        <w:t>Used by the system to generate a number for an order</w:t>
+      </w:r>
+    </w:p>
+    <w:p>
+      <w:pPr>
+        <w:pStyle w:val="ListParagraph"/>
+        <w:numPr>
+          <w:ilvl w:val="2"/>
+          <w:numId w:val="12"/>
+        </w:numPr>
+        <w:spacing w:line="360" w:lineRule="auto"/>
+      </w:pPr>
+      <w:proofErr w:type="spellStart"/>
+      <w:r>
+        <w:t>setTip</w:t>
       </w:r>
       <w:proofErr w:type="spellEnd"/>
+      <w:r>
+        <w:t>(amount)</w:t>
+      </w:r>
       <w:r>
         <w:rPr>
           <w:b/>
           <w:bCs/>
         </w:rPr>
-        <w:t xml:space="preserve">(side) </w:t>
-      </w:r>
-      <w:r>
-        <w:t xml:space="preserve">– Customer can add sides to item. Manager can </w:t>
-      </w:r>
-      <w:r>
-        <w:t xml:space="preserve">add side options to </w:t>
+        <w:t xml:space="preserve"> </w:t>
+      </w:r>
+      <w:r>
+        <w:t>– Customer can set</w:t>
+      </w:r>
+      <w:r>
+        <w:t xml:space="preserve"> tip in</w:t>
+      </w:r>
+      <w:r>
+        <w:t xml:space="preserve"> a </w:t>
+      </w:r>
+      <w:r>
+        <w:t>dollar</w:t>
+      </w:r>
+      <w:r>
+        <w:t xml:space="preserve"> amount</w:t>
+      </w:r>
+      <w:r>
+        <w:t xml:space="preserve"> or a percentage </w:t>
       </w:r>
       <w:proofErr w:type="gramStart"/>
       <w:r>
-        <w:t>item</w:t>
+        <w:t>amount</w:t>
       </w:r>
       <w:proofErr w:type="gramEnd"/>
     </w:p>
     <w:p>
       <w:pPr>
         <w:pStyle w:val="ListParagraph"/>
+        <w:spacing w:line="360" w:lineRule="auto"/>
+        <w:ind w:left="1440"/>
+      </w:pPr>
+    </w:p>
+    <w:p>
+      <w:pPr>
+        <w:pStyle w:val="ListParagraph"/>
+        <w:numPr>
+          <w:ilvl w:val="1"/>
+          <w:numId w:val="12"/>
+        </w:numPr>
+        <w:spacing w:line="360" w:lineRule="auto"/>
+      </w:pPr>
+      <w:r>
+        <w:t>Other</w:t>
+      </w:r>
+    </w:p>
+    <w:p>
+      <w:pPr>
+        <w:pStyle w:val="ListParagraph"/>
         <w:numPr>
           <w:ilvl w:val="2"/>
           <w:numId w:val="12"/>
@@ -5325,259 +5498,463 @@
         <w:spacing w:line="360" w:lineRule="auto"/>
       </w:pPr>
       <w:proofErr w:type="spellStart"/>
+      <w:proofErr w:type="gramStart"/>
+      <w:r>
+        <w:t>printReceipt</w:t>
+      </w:r>
+      <w:proofErr w:type="spellEnd"/>
+      <w:r>
+        <w:t>(</w:t>
+      </w:r>
+      <w:proofErr w:type="gramEnd"/>
+      <w:r>
+        <w:t>)</w:t>
+      </w:r>
+      <w:r>
+        <w:t xml:space="preserve"> – Customer </w:t>
+      </w:r>
+      <w:r>
+        <w:t xml:space="preserve">and manager </w:t>
+      </w:r>
+      <w:r>
+        <w:t>can view and print the receipt of the order</w:t>
+      </w:r>
+    </w:p>
+    <w:p>
+      <w:pPr>
+        <w:pStyle w:val="ListParagraph"/>
+        <w:numPr>
+          <w:ilvl w:val="2"/>
+          <w:numId w:val="12"/>
+        </w:numPr>
+        <w:spacing w:line="360" w:lineRule="auto"/>
+      </w:pPr>
+      <w:proofErr w:type="spellStart"/>
+      <w:r>
+        <w:t>setPaymentMethod</w:t>
+      </w:r>
+      <w:proofErr w:type="spellEnd"/>
+      <w:r>
+        <w:t>(payment)</w:t>
+      </w:r>
       <w:r>
         <w:rPr>
           <w:b/>
           <w:bCs/>
         </w:rPr>
-        <w:t>removeSides</w:t>
-      </w:r>
-      <w:proofErr w:type="spellEnd"/>
-      <w:r>
-        <w:rPr>
-          <w:b/>
-          <w:bCs/>
-        </w:rPr>
-        <w:t xml:space="preserve">(side) </w:t>
-      </w:r>
-      <w:r>
-        <w:t xml:space="preserve">– Customer can remove sides to item. Manager can remove side options from </w:t>
+        <w:t xml:space="preserve"> </w:t>
+      </w:r>
+      <w:r>
+        <w:t xml:space="preserve">– Customer can set the payment </w:t>
       </w:r>
       <w:proofErr w:type="gramStart"/>
       <w:r>
-        <w:t>item</w:t>
+        <w:t>method</w:t>
       </w:r>
       <w:proofErr w:type="gramEnd"/>
     </w:p>
     <w:p>
       <w:pPr>
         <w:pStyle w:val="ListParagraph"/>
+        <w:spacing w:line="360" w:lineRule="auto"/>
+        <w:ind w:left="2160"/>
+      </w:pPr>
+    </w:p>
+    <w:p>
+      <w:pPr>
+        <w:pStyle w:val="Heading2"/>
+        <w:numPr>
+          <w:ilvl w:val="0"/>
+          <w:numId w:val="12"/>
+        </w:numPr>
+      </w:pPr>
+      <w:bookmarkStart w:id="24" w:name="_Toc151123334"/>
+      <w:r>
+        <w:t>Constraints</w:t>
+      </w:r>
+      <w:bookmarkEnd w:id="24"/>
+    </w:p>
+    <w:p>
+      <w:pPr>
+        <w:pStyle w:val="ListParagraph"/>
+        <w:numPr>
+          <w:ilvl w:val="1"/>
+          <w:numId w:val="12"/>
+        </w:numPr>
+        <w:spacing w:line="360" w:lineRule="auto"/>
+      </w:pPr>
+      <w:r>
+        <w:t xml:space="preserve">Cost </w:t>
+      </w:r>
+    </w:p>
+    <w:p>
+      <w:pPr>
+        <w:pStyle w:val="ListParagraph"/>
         <w:numPr>
           <w:ilvl w:val="2"/>
           <w:numId w:val="12"/>
         </w:numPr>
         <w:spacing w:line="360" w:lineRule="auto"/>
       </w:pPr>
-      <w:proofErr w:type="spellStart"/>
-      <w:r>
-        <w:rPr>
-          <w:b/>
-          <w:bCs/>
-        </w:rPr>
-        <w:t>set</w:t>
-      </w:r>
-      <w:r>
-        <w:rPr>
-          <w:b/>
-          <w:bCs/>
-        </w:rPr>
-        <w:t>ItemAvailability</w:t>
-      </w:r>
-      <w:proofErr w:type="spellEnd"/>
-      <w:r>
-        <w:rPr>
-          <w:b/>
-          <w:bCs/>
-        </w:rPr>
-        <w:t>(item)</w:t>
-      </w:r>
-      <w:r>
-        <w:t xml:space="preserve"> -</w:t>
+      <w:r>
+        <w:t>GitHub pages</w:t>
+      </w:r>
+      <w:r>
+        <w:t xml:space="preserve"> (free)</w:t>
+      </w:r>
+    </w:p>
+    <w:p>
+      <w:pPr>
+        <w:pStyle w:val="ListParagraph"/>
+        <w:numPr>
+          <w:ilvl w:val="2"/>
+          <w:numId w:val="12"/>
+        </w:numPr>
+        <w:spacing w:line="360" w:lineRule="auto"/>
+      </w:pPr>
+      <w:r>
+        <w:t>Developers (free)</w:t>
+      </w:r>
+    </w:p>
+    <w:p>
+      <w:pPr>
+        <w:pStyle w:val="ListParagraph"/>
+        <w:spacing w:line="360" w:lineRule="auto"/>
+        <w:ind w:left="2160"/>
+      </w:pPr>
+    </w:p>
+    <w:p>
+      <w:pPr>
+        <w:pStyle w:val="ListParagraph"/>
+        <w:numPr>
+          <w:ilvl w:val="1"/>
+          <w:numId w:val="12"/>
+        </w:numPr>
+        <w:spacing w:line="360" w:lineRule="auto"/>
+      </w:pPr>
+      <w:r>
+        <w:t>Business Rules</w:t>
+      </w:r>
+    </w:p>
+    <w:p>
+      <w:pPr>
+        <w:pStyle w:val="ListParagraph"/>
+        <w:numPr>
+          <w:ilvl w:val="2"/>
+          <w:numId w:val="12"/>
+        </w:numPr>
+        <w:spacing w:line="360" w:lineRule="auto"/>
+      </w:pPr>
+      <w:r>
+        <w:t>Finish by December 13, 2023</w:t>
+      </w:r>
+    </w:p>
+    <w:p>
+      <w:pPr>
+        <w:pStyle w:val="ListParagraph"/>
+        <w:spacing w:line="360" w:lineRule="auto"/>
+        <w:ind w:left="2160"/>
+      </w:pPr>
+    </w:p>
+    <w:p>
+      <w:pPr>
+        <w:pStyle w:val="ListParagraph"/>
+        <w:numPr>
+          <w:ilvl w:val="1"/>
+          <w:numId w:val="12"/>
+        </w:numPr>
+        <w:spacing w:line="360" w:lineRule="auto"/>
+      </w:pPr>
+      <w:r>
+        <w:t>Technical/Performance Criteria</w:t>
+      </w:r>
+    </w:p>
+    <w:p>
+      <w:pPr>
+        <w:pStyle w:val="ListParagraph"/>
+        <w:numPr>
+          <w:ilvl w:val="2"/>
+          <w:numId w:val="12"/>
+        </w:numPr>
+        <w:spacing w:line="360" w:lineRule="auto"/>
+      </w:pPr>
+      <w:r>
+        <w:t>U</w:t>
+      </w:r>
+      <w:r>
+        <w:t>ser-friendly</w:t>
+      </w:r>
+    </w:p>
+    <w:p>
+      <w:pPr>
+        <w:pStyle w:val="ListParagraph"/>
+        <w:numPr>
+          <w:ilvl w:val="2"/>
+          <w:numId w:val="12"/>
+        </w:numPr>
+        <w:spacing w:line="360" w:lineRule="auto"/>
+      </w:pPr>
+      <w:r>
+        <w:t>H</w:t>
+      </w:r>
+      <w:r>
+        <w:t>osted on GitHub</w:t>
+      </w:r>
+    </w:p>
+    <w:p>
+      <w:pPr>
+        <w:pStyle w:val="ListParagraph"/>
+        <w:numPr>
+          <w:ilvl w:val="2"/>
+          <w:numId w:val="12"/>
+        </w:numPr>
+        <w:spacing w:line="360" w:lineRule="auto"/>
+      </w:pPr>
+      <w:r>
+        <w:t>F</w:t>
+      </w:r>
+      <w:r>
+        <w:t>ast</w:t>
+      </w:r>
+    </w:p>
+    <w:p>
+      <w:pPr>
+        <w:pStyle w:val="ListParagraph"/>
+        <w:spacing w:line="360" w:lineRule="auto"/>
+        <w:ind w:left="2160"/>
+      </w:pPr>
+    </w:p>
+    <w:p>
+      <w:pPr>
+        <w:pStyle w:val="Heading2"/>
+        <w:numPr>
+          <w:ilvl w:val="0"/>
+          <w:numId w:val="12"/>
+        </w:numPr>
+      </w:pPr>
+      <w:bookmarkStart w:id="25" w:name="_Toc151123335"/>
+      <w:r>
+        <w:t>Mini-Specifications</w:t>
+      </w:r>
+      <w:bookmarkEnd w:id="25"/>
+    </w:p>
+    <w:p>
+      <w:pPr>
+        <w:pStyle w:val="ListParagraph"/>
+        <w:numPr>
+          <w:ilvl w:val="1"/>
+          <w:numId w:val="12"/>
+        </w:numPr>
+        <w:spacing w:line="360" w:lineRule="auto"/>
+      </w:pPr>
+      <w:r>
+        <w:t>No hardware required</w:t>
+      </w:r>
+      <w:r>
+        <w:t xml:space="preserve"> except for a device that can access the internet. Everything is online as this is a website.</w:t>
+      </w:r>
+    </w:p>
+    <w:p>
+      <w:pPr>
+        <w:pStyle w:val="ListParagraph"/>
+        <w:spacing w:line="360" w:lineRule="auto"/>
+        <w:ind w:left="1440"/>
+      </w:pPr>
+    </w:p>
+    <w:p>
+      <w:pPr>
+        <w:pStyle w:val="Heading2"/>
+        <w:numPr>
+          <w:ilvl w:val="0"/>
+          <w:numId w:val="12"/>
+        </w:numPr>
+      </w:pPr>
+      <w:bookmarkStart w:id="26" w:name="_Toc151123336"/>
+      <w:r>
+        <w:t>Normal Requirements</w:t>
+      </w:r>
+      <w:bookmarkEnd w:id="26"/>
+    </w:p>
+    <w:p>
+      <w:pPr>
+        <w:pStyle w:val="ListParagraph"/>
+        <w:numPr>
+          <w:ilvl w:val="1"/>
+          <w:numId w:val="12"/>
+        </w:numPr>
+        <w:spacing w:line="360" w:lineRule="auto"/>
+      </w:pPr>
+      <w:r>
+        <w:t>Login screen</w:t>
+      </w:r>
+      <w:r>
+        <w:t xml:space="preserve"> – Users should be able to log into the website as either a customer or the manager</w:t>
+      </w:r>
+      <w:r>
+        <w:t>.</w:t>
+      </w:r>
+    </w:p>
+    <w:p>
+      <w:pPr>
+        <w:pStyle w:val="ListParagraph"/>
+        <w:numPr>
+          <w:ilvl w:val="1"/>
+          <w:numId w:val="12"/>
+        </w:numPr>
+        <w:spacing w:line="360" w:lineRule="auto"/>
+      </w:pPr>
+      <w:r>
+        <w:t>Sign-up screen</w:t>
+      </w:r>
+      <w:r>
+        <w:t xml:space="preserve"> – </w:t>
+      </w:r>
+      <w:r>
+        <w:t>Customers</w:t>
+      </w:r>
+      <w:r>
+        <w:t xml:space="preserve"> should be able to </w:t>
+      </w:r>
+      <w:r>
+        <w:t>create an account</w:t>
+      </w:r>
+      <w:r>
+        <w:t>.</w:t>
+      </w:r>
+    </w:p>
+    <w:p>
+      <w:pPr>
+        <w:pStyle w:val="ListParagraph"/>
+        <w:numPr>
+          <w:ilvl w:val="1"/>
+          <w:numId w:val="12"/>
+        </w:numPr>
+        <w:spacing w:line="360" w:lineRule="auto"/>
+      </w:pPr>
+      <w:r>
+        <w:t xml:space="preserve">Reset password screen – Users should be able to </w:t>
+      </w:r>
+      <w:r>
+        <w:t>recover their account if they forgot their password</w:t>
+      </w:r>
+      <w:r>
+        <w:t>.</w:t>
+      </w:r>
+    </w:p>
+    <w:p>
+      <w:pPr>
+        <w:pStyle w:val="ListParagraph"/>
+        <w:spacing w:line="360" w:lineRule="auto"/>
+        <w:ind w:left="1440"/>
+      </w:pPr>
+    </w:p>
+    <w:p>
+      <w:pPr>
+        <w:pStyle w:val="ListParagraph"/>
+        <w:numPr>
+          <w:ilvl w:val="1"/>
+          <w:numId w:val="12"/>
+        </w:numPr>
+        <w:spacing w:line="360" w:lineRule="auto"/>
+      </w:pPr>
+      <w:r>
+        <w:t>Menu</w:t>
+      </w:r>
+      <w:r>
+        <w:t xml:space="preserve"> browsing </w:t>
+      </w:r>
+      <w:r>
+        <w:t>–</w:t>
       </w:r>
       <w:r>
         <w:t xml:space="preserve"> </w:t>
       </w:r>
       <w:r>
-        <w:t xml:space="preserve">Manager can </w:t>
-      </w:r>
-      <w:r>
-        <w:t>enable/</w:t>
-      </w:r>
-      <w:r>
-        <w:t xml:space="preserve">disable item on the </w:t>
-      </w:r>
-      <w:r>
-        <w:t>menu</w:t>
-      </w:r>
-      <w:r>
-        <w:t xml:space="preserve"> based on </w:t>
-      </w:r>
-      <w:proofErr w:type="gramStart"/>
-      <w:r>
-        <w:t>availability</w:t>
-      </w:r>
-      <w:proofErr w:type="gramEnd"/>
-    </w:p>
-    <w:p>
-      <w:pPr>
-        <w:pStyle w:val="ListParagraph"/>
-        <w:numPr>
-          <w:ilvl w:val="2"/>
-          <w:numId w:val="12"/>
-        </w:numPr>
-        <w:spacing w:line="360" w:lineRule="auto"/>
-      </w:pPr>
-      <w:proofErr w:type="spellStart"/>
-      <w:proofErr w:type="gramStart"/>
-      <w:r>
-        <w:rPr>
-          <w:b/>
-          <w:bCs/>
-        </w:rPr>
-        <w:t>setSidesAvailability</w:t>
-      </w:r>
-      <w:proofErr w:type="spellEnd"/>
-      <w:r>
-        <w:rPr>
-          <w:b/>
-          <w:bCs/>
-        </w:rPr>
-        <w:t>(</w:t>
-      </w:r>
-      <w:proofErr w:type="gramEnd"/>
-      <w:r>
-        <w:rPr>
-          <w:b/>
-          <w:bCs/>
-        </w:rPr>
-        <w:t>side</w:t>
-      </w:r>
-      <w:r>
-        <w:rPr>
-          <w:b/>
-          <w:bCs/>
-        </w:rPr>
-        <w:t>, item</w:t>
-      </w:r>
-      <w:r>
-        <w:rPr>
-          <w:b/>
-          <w:bCs/>
-        </w:rPr>
-        <w:t>)</w:t>
-      </w:r>
-      <w:r>
-        <w:t xml:space="preserve"> - Manager can enable/disable sides </w:t>
-      </w:r>
-      <w:r>
-        <w:t>of</w:t>
-      </w:r>
-      <w:r>
-        <w:t xml:space="preserve"> the item based on availability</w:t>
-      </w:r>
-    </w:p>
-    <w:p>
-      <w:pPr>
-        <w:pStyle w:val="ListParagraph"/>
-        <w:numPr>
-          <w:ilvl w:val="2"/>
-          <w:numId w:val="12"/>
-        </w:numPr>
-        <w:spacing w:line="360" w:lineRule="auto"/>
-      </w:pPr>
-      <w:proofErr w:type="spellStart"/>
-      <w:proofErr w:type="gramStart"/>
-      <w:r>
-        <w:rPr>
-          <w:b/>
-          <w:bCs/>
-        </w:rPr>
-        <w:t>changePrice</w:t>
-      </w:r>
-      <w:proofErr w:type="spellEnd"/>
-      <w:r>
-        <w:rPr>
-          <w:b/>
-          <w:bCs/>
-        </w:rPr>
-        <w:t>(</w:t>
-      </w:r>
-      <w:proofErr w:type="gramEnd"/>
-      <w:r>
-        <w:rPr>
-          <w:b/>
-          <w:bCs/>
-        </w:rPr>
-        <w:t>item, price)</w:t>
-      </w:r>
-      <w:r>
-        <w:t xml:space="preserve"> – Manager can change the price of an item on the menu</w:t>
-      </w:r>
-    </w:p>
-    <w:p>
-      <w:pPr>
-        <w:pStyle w:val="ListParagraph"/>
-        <w:numPr>
-          <w:ilvl w:val="2"/>
-          <w:numId w:val="12"/>
-        </w:numPr>
-        <w:spacing w:line="360" w:lineRule="auto"/>
-      </w:pPr>
-      <w:proofErr w:type="spellStart"/>
-      <w:proofErr w:type="gramStart"/>
-      <w:r>
-        <w:rPr>
-          <w:b/>
-          <w:bCs/>
-        </w:rPr>
-        <w:t>viewMenu</w:t>
-      </w:r>
-      <w:proofErr w:type="spellEnd"/>
-      <w:r>
-        <w:rPr>
-          <w:b/>
-          <w:bCs/>
-        </w:rPr>
-        <w:t>(</w:t>
-      </w:r>
-      <w:proofErr w:type="gramEnd"/>
-      <w:r>
-        <w:rPr>
-          <w:b/>
-          <w:bCs/>
-        </w:rPr>
-        <w:t>)</w:t>
-      </w:r>
-      <w:r>
-        <w:t xml:space="preserve"> – Customer and manager can view the menu</w:t>
-      </w:r>
-    </w:p>
-    <w:p>
-      <w:pPr>
-        <w:pStyle w:val="ListParagraph"/>
-        <w:numPr>
-          <w:ilvl w:val="2"/>
-          <w:numId w:val="12"/>
-        </w:numPr>
-        <w:spacing w:line="360" w:lineRule="auto"/>
-      </w:pPr>
-      <w:proofErr w:type="spellStart"/>
-      <w:proofErr w:type="gramStart"/>
-      <w:r>
-        <w:rPr>
-          <w:b/>
-          <w:bCs/>
-        </w:rPr>
-        <w:t>closeMenu</w:t>
-      </w:r>
-      <w:proofErr w:type="spellEnd"/>
-      <w:r>
-        <w:rPr>
-          <w:b/>
-          <w:bCs/>
-        </w:rPr>
-        <w:t>(</w:t>
-      </w:r>
-      <w:proofErr w:type="gramEnd"/>
-      <w:r>
-        <w:rPr>
-          <w:b/>
-          <w:bCs/>
-        </w:rPr>
-        <w:t>)</w:t>
-      </w:r>
-      <w:r>
-        <w:t xml:space="preserve"> – Customer and manager can close/hide the menu after finished with viewing</w:t>
+        <w:t>Users should be able to browse the menu</w:t>
+      </w:r>
+      <w:r>
+        <w:t xml:space="preserve">. </w:t>
+      </w:r>
+      <w:r>
+        <w:t xml:space="preserve">They should be able to see the categories, item names under the categories, </w:t>
+      </w:r>
+      <w:r>
+        <w:t xml:space="preserve">prices, images, </w:t>
+      </w:r>
+      <w:r>
+        <w:t>and toppings</w:t>
+      </w:r>
+      <w:r>
+        <w:t>.</w:t>
+      </w:r>
+    </w:p>
+    <w:p>
+      <w:pPr>
+        <w:pStyle w:val="ListParagraph"/>
+        <w:numPr>
+          <w:ilvl w:val="1"/>
+          <w:numId w:val="12"/>
+        </w:numPr>
+        <w:spacing w:line="360" w:lineRule="auto"/>
+      </w:pPr>
+      <w:r>
+        <w:t>Payment Option</w:t>
+      </w:r>
+      <w:r>
+        <w:t xml:space="preserve"> – Users should be able to select</w:t>
+      </w:r>
+      <w:r>
+        <w:t xml:space="preserve"> payment option such as cash</w:t>
+      </w:r>
+      <w:r>
+        <w:t xml:space="preserve">, </w:t>
+      </w:r>
+      <w:r>
+        <w:t>card</w:t>
+      </w:r>
+      <w:r>
+        <w:t>.</w:t>
+      </w:r>
+    </w:p>
+    <w:p>
+      <w:pPr>
+        <w:pStyle w:val="ListParagraph"/>
+        <w:numPr>
+          <w:ilvl w:val="1"/>
+          <w:numId w:val="12"/>
+        </w:numPr>
+        <w:spacing w:line="360" w:lineRule="auto"/>
+      </w:pPr>
+      <w:r>
+        <w:t>Add/remove to cart</w:t>
+      </w:r>
+      <w:r>
+        <w:t xml:space="preserve"> – Users should be able to add or remove items and toppings </w:t>
+      </w:r>
+      <w:r>
+        <w:t xml:space="preserve">from </w:t>
+      </w:r>
+      <w:r>
+        <w:t>the cart</w:t>
+      </w:r>
+      <w:r>
+        <w:t>.</w:t>
+      </w:r>
+    </w:p>
+    <w:p>
+      <w:pPr>
+        <w:pStyle w:val="ListParagraph"/>
+        <w:numPr>
+          <w:ilvl w:val="1"/>
+          <w:numId w:val="12"/>
+        </w:numPr>
+        <w:spacing w:line="360" w:lineRule="auto"/>
+      </w:pPr>
+      <w:r>
+        <w:t>Print receipt – Users should be able to access a printable receipt</w:t>
+      </w:r>
+      <w:r>
+        <w:t>.</w:t>
       </w:r>
     </w:p>
     <w:p>
@@ -5589,6 +5966,20 @@
     </w:p>
     <w:p>
       <w:pPr>
+        <w:pStyle w:val="Heading2"/>
+        <w:numPr>
+          <w:ilvl w:val="0"/>
+          <w:numId w:val="12"/>
+        </w:numPr>
+      </w:pPr>
+      <w:bookmarkStart w:id="27" w:name="_Toc151123337"/>
+      <w:r>
+        <w:t>Expected Requirements</w:t>
+      </w:r>
+      <w:bookmarkEnd w:id="27"/>
+    </w:p>
+    <w:p>
+      <w:pPr>
         <w:pStyle w:val="ListParagraph"/>
         <w:numPr>
           <w:ilvl w:val="1"/>
@@ -5597,515 +5988,20 @@
         <w:spacing w:line="360" w:lineRule="auto"/>
       </w:pPr>
       <w:r>
-        <w:t>Order Management</w:t>
-      </w:r>
-    </w:p>
-    <w:p>
-      <w:pPr>
-        <w:pStyle w:val="ListParagraph"/>
-        <w:numPr>
-          <w:ilvl w:val="2"/>
-          <w:numId w:val="12"/>
-        </w:numPr>
-        <w:spacing w:line="360" w:lineRule="auto"/>
-      </w:pPr>
-      <w:proofErr w:type="spellStart"/>
-      <w:r>
-        <w:rPr>
-          <w:b/>
-          <w:bCs/>
-        </w:rPr>
-        <w:t>setOrderType</w:t>
-      </w:r>
-      <w:proofErr w:type="spellEnd"/>
-      <w:r>
-        <w:rPr>
-          <w:b/>
-          <w:bCs/>
-        </w:rPr>
-        <w:t>(</w:t>
-      </w:r>
-      <w:r>
-        <w:rPr>
-          <w:b/>
-          <w:bCs/>
-        </w:rPr>
-        <w:t xml:space="preserve">type) </w:t>
-      </w:r>
-      <w:r>
-        <w:t xml:space="preserve">– Customer can set order type as delivery or </w:t>
-      </w:r>
-      <w:proofErr w:type="gramStart"/>
-      <w:r>
-        <w:t>pick-up</w:t>
-      </w:r>
-      <w:proofErr w:type="gramEnd"/>
-    </w:p>
-    <w:p>
-      <w:pPr>
-        <w:pStyle w:val="ListParagraph"/>
-        <w:numPr>
-          <w:ilvl w:val="2"/>
-          <w:numId w:val="12"/>
-        </w:numPr>
-        <w:spacing w:line="360" w:lineRule="auto"/>
-      </w:pPr>
-      <w:proofErr w:type="spellStart"/>
-      <w:r>
-        <w:rPr>
-          <w:b/>
-          <w:bCs/>
-        </w:rPr>
-        <w:t>setStatus</w:t>
-      </w:r>
-      <w:proofErr w:type="spellEnd"/>
-      <w:r>
-        <w:rPr>
-          <w:b/>
-          <w:bCs/>
-        </w:rPr>
-        <w:t>(</w:t>
-      </w:r>
-      <w:r>
-        <w:rPr>
-          <w:b/>
-          <w:bCs/>
-        </w:rPr>
-        <w:t>status)</w:t>
+        <w:t xml:space="preserve">Secure login </w:t>
+      </w:r>
+      <w:r>
+        <w:t>–</w:t>
       </w:r>
       <w:r>
         <w:t xml:space="preserve"> </w:t>
       </w:r>
       <w:r>
-        <w:t>–</w:t>
-      </w:r>
-      <w:r>
-        <w:t xml:space="preserve"> </w:t>
-      </w:r>
-      <w:r>
-        <w:t xml:space="preserve">Manager can set the status of the </w:t>
-      </w:r>
-      <w:proofErr w:type="gramStart"/>
-      <w:r>
-        <w:t>order</w:t>
-      </w:r>
-      <w:proofErr w:type="gramEnd"/>
-    </w:p>
-    <w:p>
-      <w:pPr>
-        <w:pStyle w:val="ListParagraph"/>
-        <w:numPr>
-          <w:ilvl w:val="2"/>
-          <w:numId w:val="12"/>
-        </w:numPr>
-        <w:spacing w:line="360" w:lineRule="auto"/>
-      </w:pPr>
-      <w:proofErr w:type="spellStart"/>
-      <w:proofErr w:type="gramStart"/>
-      <w:r>
-        <w:rPr>
-          <w:b/>
-          <w:bCs/>
-        </w:rPr>
-        <w:t>viewStatus</w:t>
-      </w:r>
-      <w:proofErr w:type="spellEnd"/>
-      <w:r>
-        <w:rPr>
-          <w:b/>
-          <w:bCs/>
-        </w:rPr>
-        <w:t>(</w:t>
-      </w:r>
-      <w:proofErr w:type="gramEnd"/>
-      <w:r>
-        <w:rPr>
-          <w:b/>
-          <w:bCs/>
-        </w:rPr>
-        <w:t>)</w:t>
-      </w:r>
-      <w:r>
-        <w:t xml:space="preserve"> – Customer can view the status of the order</w:t>
-      </w:r>
-    </w:p>
-    <w:p>
-      <w:pPr>
-        <w:pStyle w:val="ListParagraph"/>
-        <w:numPr>
-          <w:ilvl w:val="2"/>
-          <w:numId w:val="12"/>
-        </w:numPr>
-        <w:spacing w:line="360" w:lineRule="auto"/>
-      </w:pPr>
-      <w:proofErr w:type="spellStart"/>
-      <w:r>
-        <w:rPr>
-          <w:b/>
-          <w:bCs/>
-        </w:rPr>
-        <w:t>cancel</w:t>
-      </w:r>
-      <w:r>
-        <w:rPr>
-          <w:b/>
-          <w:bCs/>
-        </w:rPr>
-        <w:t>O</w:t>
-      </w:r>
-      <w:r>
-        <w:rPr>
-          <w:b/>
-          <w:bCs/>
-        </w:rPr>
-        <w:t>rder</w:t>
-      </w:r>
-      <w:proofErr w:type="spellEnd"/>
-      <w:r>
-        <w:rPr>
-          <w:b/>
-          <w:bCs/>
-        </w:rPr>
-        <w:t>(</w:t>
-      </w:r>
-      <w:proofErr w:type="spellStart"/>
-      <w:r>
-        <w:rPr>
-          <w:b/>
-          <w:bCs/>
-        </w:rPr>
-        <w:t>orderNumber</w:t>
-      </w:r>
-      <w:proofErr w:type="spellEnd"/>
-      <w:r>
-        <w:rPr>
-          <w:b/>
-          <w:bCs/>
-        </w:rPr>
-        <w:t>)</w:t>
-      </w:r>
-      <w:r>
-        <w:t xml:space="preserve"> </w:t>
-      </w:r>
-      <w:r>
-        <w:t>–</w:t>
-      </w:r>
-      <w:r>
-        <w:t xml:space="preserve"> </w:t>
-      </w:r>
-      <w:r>
-        <w:t>Customer or manager can cancel an order</w:t>
-      </w:r>
-      <w:r>
-        <w:t xml:space="preserve"> using the order </w:t>
-      </w:r>
-      <w:proofErr w:type="gramStart"/>
-      <w:r>
-        <w:t>number</w:t>
-      </w:r>
-      <w:proofErr w:type="gramEnd"/>
-    </w:p>
-    <w:p>
-      <w:pPr>
-        <w:pStyle w:val="ListParagraph"/>
-        <w:numPr>
-          <w:ilvl w:val="2"/>
-          <w:numId w:val="12"/>
-        </w:numPr>
-        <w:spacing w:line="360" w:lineRule="auto"/>
-      </w:pPr>
-      <w:proofErr w:type="spellStart"/>
-      <w:r>
-        <w:rPr>
-          <w:b/>
-          <w:bCs/>
-        </w:rPr>
-        <w:t>setOrderTime</w:t>
-      </w:r>
-      <w:proofErr w:type="spellEnd"/>
-      <w:r>
-        <w:rPr>
-          <w:b/>
-          <w:bCs/>
-        </w:rPr>
-        <w:t>(</w:t>
-      </w:r>
-      <w:r>
-        <w:rPr>
-          <w:b/>
-          <w:bCs/>
-        </w:rPr>
-        <w:t>time?</w:t>
-      </w:r>
-      <w:r>
-        <w:rPr>
-          <w:b/>
-          <w:bCs/>
-        </w:rPr>
-        <w:t>)</w:t>
-      </w:r>
-      <w:r>
-        <w:t xml:space="preserve"> </w:t>
-      </w:r>
-      <w:r>
-        <w:t xml:space="preserve">– Customer can set the time of when the order </w:t>
-      </w:r>
-      <w:r>
-        <w:t xml:space="preserve">is to be ready. This time cannot override the minimum </w:t>
-      </w:r>
-      <w:r>
-        <w:t>prep time required.</w:t>
-      </w:r>
-      <w:r>
-        <w:t xml:space="preserve"> </w:t>
-      </w:r>
-      <w:r>
-        <w:t xml:space="preserve">Otherwise, this is used by the system to set the </w:t>
-      </w:r>
-      <w:r>
-        <w:t>prep time.</w:t>
-      </w:r>
-    </w:p>
-    <w:p>
-      <w:pPr>
-        <w:pStyle w:val="ListParagraph"/>
-        <w:numPr>
-          <w:ilvl w:val="2"/>
-          <w:numId w:val="12"/>
-        </w:numPr>
-        <w:spacing w:line="360" w:lineRule="auto"/>
-      </w:pPr>
-      <w:proofErr w:type="spellStart"/>
-      <w:proofErr w:type="gramStart"/>
-      <w:r>
-        <w:rPr>
-          <w:b/>
-          <w:bCs/>
-        </w:rPr>
-        <w:t>placeOrder</w:t>
-      </w:r>
-      <w:proofErr w:type="spellEnd"/>
-      <w:r>
-        <w:rPr>
-          <w:b/>
-          <w:bCs/>
-        </w:rPr>
-        <w:t>(</w:t>
-      </w:r>
-      <w:proofErr w:type="gramEnd"/>
-      <w:r>
-        <w:rPr>
-          <w:b/>
-          <w:bCs/>
-        </w:rPr>
-        <w:t>)</w:t>
-      </w:r>
-      <w:r>
-        <w:rPr>
-          <w:b/>
-          <w:bCs/>
-        </w:rPr>
-        <w:t xml:space="preserve"> </w:t>
-      </w:r>
-      <w:r>
-        <w:t>– Customer can place the order</w:t>
-      </w:r>
-    </w:p>
-    <w:p>
-      <w:pPr>
-        <w:pStyle w:val="ListParagraph"/>
-        <w:numPr>
-          <w:ilvl w:val="2"/>
-          <w:numId w:val="12"/>
-        </w:numPr>
-        <w:spacing w:line="360" w:lineRule="auto"/>
-      </w:pPr>
-      <w:proofErr w:type="spellStart"/>
-      <w:r>
-        <w:rPr>
-          <w:b/>
-          <w:bCs/>
-        </w:rPr>
-        <w:t>viewOrder</w:t>
-      </w:r>
-      <w:proofErr w:type="spellEnd"/>
-      <w:r>
-        <w:rPr>
-          <w:b/>
-          <w:bCs/>
-        </w:rPr>
-        <w:t>(</w:t>
-      </w:r>
-      <w:proofErr w:type="spellStart"/>
-      <w:r>
-        <w:rPr>
-          <w:b/>
-          <w:bCs/>
-        </w:rPr>
-        <w:t>orderNumber</w:t>
-      </w:r>
-      <w:proofErr w:type="spellEnd"/>
-      <w:r>
-        <w:rPr>
-          <w:b/>
-          <w:bCs/>
-        </w:rPr>
-        <w:t xml:space="preserve">) </w:t>
-      </w:r>
-      <w:r>
-        <w:t xml:space="preserve">– Customer and manager can view the </w:t>
-      </w:r>
-      <w:proofErr w:type="gramStart"/>
-      <w:r>
-        <w:t>order</w:t>
-      </w:r>
-      <w:proofErr w:type="gramEnd"/>
-    </w:p>
-    <w:p>
-      <w:pPr>
-        <w:pStyle w:val="ListParagraph"/>
-        <w:numPr>
-          <w:ilvl w:val="2"/>
-          <w:numId w:val="12"/>
-        </w:numPr>
-        <w:spacing w:line="360" w:lineRule="auto"/>
-      </w:pPr>
-      <w:r>
-        <w:rPr>
-          <w:b/>
-          <w:bCs/>
-        </w:rPr>
-        <w:t>reorder(</w:t>
-      </w:r>
-      <w:proofErr w:type="spellStart"/>
-      <w:r>
-        <w:rPr>
-          <w:b/>
-          <w:bCs/>
-        </w:rPr>
-        <w:t>orderNumber</w:t>
-      </w:r>
-      <w:proofErr w:type="spellEnd"/>
-      <w:r>
-        <w:rPr>
-          <w:b/>
-          <w:bCs/>
-        </w:rPr>
-        <w:t xml:space="preserve">) </w:t>
-      </w:r>
-      <w:r>
-        <w:t xml:space="preserve">– </w:t>
-      </w:r>
-      <w:r>
-        <w:t xml:space="preserve">When viewing past orders, </w:t>
-      </w:r>
-      <w:r>
-        <w:t xml:space="preserve">the </w:t>
-      </w:r>
-      <w:r>
-        <w:t xml:space="preserve">customer can choose to reorder. The items on the provided order number will be added to the cart so that </w:t>
-      </w:r>
-      <w:r>
-        <w:t xml:space="preserve">the customer can choose to modify the </w:t>
-      </w:r>
-      <w:proofErr w:type="gramStart"/>
-      <w:r>
-        <w:t>order</w:t>
-      </w:r>
-      <w:proofErr w:type="gramEnd"/>
-    </w:p>
-    <w:p>
-      <w:pPr>
-        <w:pStyle w:val="ListParagraph"/>
-        <w:numPr>
-          <w:ilvl w:val="2"/>
-          <w:numId w:val="12"/>
-        </w:numPr>
-        <w:spacing w:line="360" w:lineRule="auto"/>
-      </w:pPr>
-      <w:proofErr w:type="spellStart"/>
-      <w:proofErr w:type="gramStart"/>
-      <w:r>
-        <w:rPr>
-          <w:b/>
-          <w:bCs/>
-        </w:rPr>
-        <w:t>setOrderNumber</w:t>
-      </w:r>
-      <w:proofErr w:type="spellEnd"/>
-      <w:r>
-        <w:rPr>
-          <w:b/>
-          <w:bCs/>
-        </w:rPr>
-        <w:t>(</w:t>
-      </w:r>
-      <w:proofErr w:type="gramEnd"/>
-      <w:r>
-        <w:rPr>
-          <w:b/>
-          <w:bCs/>
-        </w:rPr>
-        <w:t xml:space="preserve">) </w:t>
-      </w:r>
-      <w:r>
-        <w:t>–</w:t>
-      </w:r>
-      <w:r>
-        <w:t xml:space="preserve"> </w:t>
-      </w:r>
-      <w:r>
-        <w:t>Used by the system to generate a number for an order</w:t>
-      </w:r>
-    </w:p>
-    <w:p>
-      <w:pPr>
-        <w:pStyle w:val="ListParagraph"/>
-        <w:numPr>
-          <w:ilvl w:val="2"/>
-          <w:numId w:val="12"/>
-        </w:numPr>
-        <w:spacing w:line="360" w:lineRule="auto"/>
-      </w:pPr>
-      <w:proofErr w:type="spellStart"/>
-      <w:r>
-        <w:rPr>
-          <w:b/>
-          <w:bCs/>
-        </w:rPr>
-        <w:t>setTip</w:t>
-      </w:r>
-      <w:proofErr w:type="spellEnd"/>
-      <w:r>
-        <w:rPr>
-          <w:b/>
-          <w:bCs/>
-        </w:rPr>
-        <w:t xml:space="preserve">(amount) </w:t>
-      </w:r>
-      <w:r>
-        <w:t>– Customer can set</w:t>
-      </w:r>
-      <w:r>
-        <w:t xml:space="preserve"> tip in</w:t>
-      </w:r>
-      <w:r>
-        <w:t xml:space="preserve"> a </w:t>
-      </w:r>
-      <w:r>
-        <w:t>dollar</w:t>
-      </w:r>
-      <w:r>
-        <w:t xml:space="preserve"> amount</w:t>
-      </w:r>
-      <w:r>
-        <w:t xml:space="preserve"> or a percentage </w:t>
-      </w:r>
-      <w:proofErr w:type="gramStart"/>
-      <w:r>
-        <w:t>amount</w:t>
-      </w:r>
-      <w:proofErr w:type="gramEnd"/>
+        <w:t xml:space="preserve">Logging in should be secure. </w:t>
+      </w:r>
+      <w:r>
+        <w:t>Passwords are hashed to achieve this.</w:t>
+      </w:r>
     </w:p>
     <w:p>
       <w:pPr>
@@ -6116,856 +6012,17 @@
     </w:p>
     <w:p>
       <w:pPr>
-        <w:pStyle w:val="ListParagraph"/>
-        <w:numPr>
-          <w:ilvl w:val="1"/>
-          <w:numId w:val="12"/>
-        </w:numPr>
-        <w:spacing w:line="360" w:lineRule="auto"/>
-      </w:pPr>
-      <w:r>
-        <w:t>Other</w:t>
-      </w:r>
-    </w:p>
-    <w:p>
-      <w:pPr>
-        <w:pStyle w:val="ListParagraph"/>
-        <w:numPr>
-          <w:ilvl w:val="2"/>
-          <w:numId w:val="12"/>
-        </w:numPr>
-        <w:spacing w:line="360" w:lineRule="auto"/>
-      </w:pPr>
-      <w:proofErr w:type="spellStart"/>
-      <w:proofErr w:type="gramStart"/>
-      <w:r>
-        <w:rPr>
-          <w:b/>
-          <w:bCs/>
-        </w:rPr>
-        <w:t>printReceipt</w:t>
-      </w:r>
-      <w:proofErr w:type="spellEnd"/>
-      <w:r>
-        <w:rPr>
-          <w:b/>
-          <w:bCs/>
-        </w:rPr>
-        <w:t>(</w:t>
-      </w:r>
-      <w:proofErr w:type="gramEnd"/>
-      <w:r>
-        <w:rPr>
-          <w:b/>
-          <w:bCs/>
-        </w:rPr>
-        <w:t>)</w:t>
-      </w:r>
-      <w:r>
-        <w:t xml:space="preserve"> – Customer </w:t>
-      </w:r>
-      <w:r>
-        <w:t xml:space="preserve">and manager </w:t>
-      </w:r>
-      <w:r>
-        <w:t>can view and print the receipt of the order</w:t>
-      </w:r>
-    </w:p>
-    <w:p>
-      <w:pPr>
-        <w:pStyle w:val="ListParagraph"/>
-        <w:numPr>
-          <w:ilvl w:val="2"/>
-          <w:numId w:val="12"/>
-        </w:numPr>
-        <w:spacing w:line="360" w:lineRule="auto"/>
-      </w:pPr>
-      <w:proofErr w:type="spellStart"/>
-      <w:r>
-        <w:rPr>
-          <w:b/>
-          <w:bCs/>
-        </w:rPr>
-        <w:t>setPaymentMethod</w:t>
-      </w:r>
-      <w:proofErr w:type="spellEnd"/>
-      <w:r>
-        <w:rPr>
-          <w:b/>
-          <w:bCs/>
-        </w:rPr>
-        <w:t>(payment)</w:t>
-      </w:r>
-      <w:r>
-        <w:rPr>
-          <w:b/>
-          <w:bCs/>
-        </w:rPr>
-        <w:t xml:space="preserve"> </w:t>
-      </w:r>
-      <w:r>
-        <w:t xml:space="preserve">– Customer can set the payment </w:t>
-      </w:r>
-      <w:proofErr w:type="gramStart"/>
-      <w:r>
-        <w:t>method</w:t>
-      </w:r>
-      <w:proofErr w:type="gramEnd"/>
-    </w:p>
-    <w:p>
-      <w:pPr>
-        <w:pStyle w:val="ListParagraph"/>
-        <w:numPr>
-          <w:ilvl w:val="2"/>
-          <w:numId w:val="12"/>
-        </w:numPr>
-        <w:spacing w:line="360" w:lineRule="auto"/>
-      </w:pPr>
-      <w:proofErr w:type="spellStart"/>
-      <w:proofErr w:type="gramStart"/>
-      <w:r>
-        <w:rPr>
-          <w:b/>
-          <w:bCs/>
-        </w:rPr>
-        <w:t>view</w:t>
-      </w:r>
-      <w:r>
-        <w:rPr>
-          <w:b/>
-          <w:bCs/>
-        </w:rPr>
-        <w:t>OrderHistory</w:t>
-      </w:r>
-      <w:proofErr w:type="spellEnd"/>
-      <w:r>
-        <w:rPr>
-          <w:b/>
-          <w:bCs/>
-        </w:rPr>
-        <w:t>(</w:t>
-      </w:r>
-      <w:proofErr w:type="gramEnd"/>
-      <w:r>
-        <w:rPr>
-          <w:b/>
-          <w:bCs/>
-        </w:rPr>
-        <w:t>)</w:t>
-      </w:r>
-      <w:r>
-        <w:t xml:space="preserve"> – Customer can view past orders</w:t>
-      </w:r>
-    </w:p>
-    <w:p>
-      <w:pPr>
-        <w:pStyle w:val="ListParagraph"/>
-        <w:numPr>
-          <w:ilvl w:val="2"/>
-          <w:numId w:val="12"/>
-        </w:numPr>
-        <w:spacing w:line="360" w:lineRule="auto"/>
-      </w:pPr>
-      <w:proofErr w:type="spellStart"/>
-      <w:proofErr w:type="gramStart"/>
-      <w:r>
-        <w:rPr>
-          <w:b/>
-          <w:bCs/>
-        </w:rPr>
-        <w:t>viewPendingOrders</w:t>
-      </w:r>
-      <w:proofErr w:type="spellEnd"/>
-      <w:r>
-        <w:rPr>
-          <w:b/>
-          <w:bCs/>
-        </w:rPr>
-        <w:t>(</w:t>
-      </w:r>
-      <w:proofErr w:type="gramEnd"/>
-      <w:r>
-        <w:rPr>
-          <w:b/>
-          <w:bCs/>
-        </w:rPr>
-        <w:t xml:space="preserve">) </w:t>
-      </w:r>
-      <w:r>
-        <w:t>– Manager can view all the orders that are still in progress</w:t>
-      </w:r>
-    </w:p>
-    <w:p>
-      <w:pPr>
-        <w:pStyle w:val="ListParagraph"/>
-        <w:numPr>
-          <w:ilvl w:val="2"/>
-          <w:numId w:val="12"/>
-        </w:numPr>
-        <w:spacing w:line="360" w:lineRule="auto"/>
-      </w:pPr>
-      <w:proofErr w:type="spellStart"/>
-      <w:proofErr w:type="gramStart"/>
-      <w:r>
-        <w:rPr>
-          <w:b/>
-          <w:bCs/>
-        </w:rPr>
-        <w:t>viewCompletedOrders</w:t>
-      </w:r>
-      <w:proofErr w:type="spellEnd"/>
-      <w:r>
-        <w:rPr>
-          <w:b/>
-          <w:bCs/>
-        </w:rPr>
-        <w:t>(</w:t>
-      </w:r>
-      <w:proofErr w:type="gramEnd"/>
-      <w:r>
-        <w:rPr>
-          <w:b/>
-          <w:bCs/>
-        </w:rPr>
-        <w:t xml:space="preserve">) </w:t>
-      </w:r>
-      <w:r>
-        <w:t>– Manager can view all the orders that have been completed</w:t>
-      </w:r>
-    </w:p>
-    <w:p>
-      <w:pPr>
-        <w:pStyle w:val="ListParagraph"/>
-        <w:spacing w:line="360" w:lineRule="auto"/>
-        <w:ind w:left="2160"/>
-      </w:pPr>
-    </w:p>
-    <w:p>
-      <w:pPr>
         <w:pStyle w:val="Heading2"/>
         <w:numPr>
           <w:ilvl w:val="0"/>
           <w:numId w:val="12"/>
         </w:numPr>
       </w:pPr>
-      <w:bookmarkStart w:id="24" w:name="_Toc151123334"/>
-      <w:r>
-        <w:t>Constraints</w:t>
-      </w:r>
-      <w:bookmarkEnd w:id="24"/>
-    </w:p>
-    <w:p>
-      <w:pPr>
-        <w:pStyle w:val="ListParagraph"/>
-        <w:numPr>
-          <w:ilvl w:val="1"/>
-          <w:numId w:val="12"/>
-        </w:numPr>
-        <w:spacing w:line="360" w:lineRule="auto"/>
-      </w:pPr>
-      <w:r>
-        <w:t xml:space="preserve">Cost </w:t>
-      </w:r>
-    </w:p>
-    <w:p>
-      <w:pPr>
-        <w:pStyle w:val="ListParagraph"/>
-        <w:numPr>
-          <w:ilvl w:val="2"/>
-          <w:numId w:val="12"/>
-        </w:numPr>
-        <w:spacing w:line="360" w:lineRule="auto"/>
-      </w:pPr>
-      <w:r>
-        <w:t>GitHub pages</w:t>
-      </w:r>
-      <w:r>
-        <w:t xml:space="preserve"> (free)</w:t>
-      </w:r>
-    </w:p>
-    <w:p>
-      <w:pPr>
-        <w:pStyle w:val="ListParagraph"/>
-        <w:numPr>
-          <w:ilvl w:val="2"/>
-          <w:numId w:val="12"/>
-        </w:numPr>
-        <w:spacing w:line="360" w:lineRule="auto"/>
-      </w:pPr>
-      <w:r>
-        <w:t>Developers (free)</w:t>
-      </w:r>
-    </w:p>
-    <w:p>
-      <w:pPr>
-        <w:pStyle w:val="ListParagraph"/>
-        <w:spacing w:line="360" w:lineRule="auto"/>
-        <w:ind w:left="2160"/>
-      </w:pPr>
-    </w:p>
-    <w:p>
-      <w:pPr>
-        <w:pStyle w:val="ListParagraph"/>
-        <w:numPr>
-          <w:ilvl w:val="1"/>
-          <w:numId w:val="12"/>
-        </w:numPr>
-        <w:spacing w:line="360" w:lineRule="auto"/>
-      </w:pPr>
-      <w:r>
-        <w:t>Business Rules</w:t>
-      </w:r>
-    </w:p>
-    <w:p>
-      <w:pPr>
-        <w:pStyle w:val="ListParagraph"/>
-        <w:numPr>
-          <w:ilvl w:val="2"/>
-          <w:numId w:val="12"/>
-        </w:numPr>
-        <w:spacing w:line="360" w:lineRule="auto"/>
-      </w:pPr>
-      <w:r>
-        <w:t>Finish by December 13, 2023</w:t>
-      </w:r>
-    </w:p>
-    <w:p>
-      <w:pPr>
-        <w:pStyle w:val="ListParagraph"/>
-        <w:spacing w:line="360" w:lineRule="auto"/>
-        <w:ind w:left="2160"/>
-      </w:pPr>
-    </w:p>
-    <w:p>
-      <w:pPr>
-        <w:pStyle w:val="ListParagraph"/>
-        <w:numPr>
-          <w:ilvl w:val="1"/>
-          <w:numId w:val="12"/>
-        </w:numPr>
-        <w:spacing w:line="360" w:lineRule="auto"/>
-      </w:pPr>
-      <w:r>
-        <w:t>Technical/Performance Criteria</w:t>
-      </w:r>
-    </w:p>
-    <w:p>
-      <w:pPr>
-        <w:pStyle w:val="ListParagraph"/>
-        <w:numPr>
-          <w:ilvl w:val="2"/>
-          <w:numId w:val="12"/>
-        </w:numPr>
-        <w:spacing w:line="360" w:lineRule="auto"/>
-      </w:pPr>
-      <w:r>
-        <w:t>U</w:t>
-      </w:r>
-      <w:r>
-        <w:t>ser-friendly</w:t>
-      </w:r>
-    </w:p>
-    <w:p>
-      <w:pPr>
-        <w:pStyle w:val="ListParagraph"/>
-        <w:numPr>
-          <w:ilvl w:val="2"/>
-          <w:numId w:val="12"/>
-        </w:numPr>
-        <w:spacing w:line="360" w:lineRule="auto"/>
-      </w:pPr>
-      <w:r>
-        <w:t>H</w:t>
-      </w:r>
-      <w:r>
-        <w:t>osted on GitHub</w:t>
-      </w:r>
-    </w:p>
-    <w:p>
-      <w:pPr>
-        <w:pStyle w:val="ListParagraph"/>
-        <w:numPr>
-          <w:ilvl w:val="2"/>
-          <w:numId w:val="12"/>
-        </w:numPr>
-        <w:spacing w:line="360" w:lineRule="auto"/>
-      </w:pPr>
-      <w:r>
-        <w:t>F</w:t>
-      </w:r>
-      <w:r>
-        <w:t>ast</w:t>
-      </w:r>
-    </w:p>
-    <w:p>
-      <w:pPr>
-        <w:pStyle w:val="ListParagraph"/>
-        <w:spacing w:line="360" w:lineRule="auto"/>
-        <w:ind w:left="2160"/>
-      </w:pPr>
-    </w:p>
-    <w:p>
-      <w:pPr>
-        <w:pStyle w:val="Heading2"/>
-        <w:numPr>
-          <w:ilvl w:val="0"/>
-          <w:numId w:val="12"/>
-        </w:numPr>
-      </w:pPr>
-      <w:bookmarkStart w:id="25" w:name="_Toc151123335"/>
-      <w:r>
-        <w:t>Mini-Specifications</w:t>
-      </w:r>
-      <w:bookmarkEnd w:id="25"/>
-    </w:p>
-    <w:p>
-      <w:pPr>
-        <w:pStyle w:val="ListParagraph"/>
-        <w:numPr>
-          <w:ilvl w:val="1"/>
-          <w:numId w:val="12"/>
-        </w:numPr>
-        <w:spacing w:line="360" w:lineRule="auto"/>
-      </w:pPr>
-      <w:r>
-        <w:t>No hardware required</w:t>
-      </w:r>
-      <w:r>
-        <w:t xml:space="preserve"> except for a device that can access the internet. Everything is online as this is a website.</w:t>
-      </w:r>
-    </w:p>
-    <w:p>
-      <w:pPr>
-        <w:pStyle w:val="ListParagraph"/>
-        <w:spacing w:line="360" w:lineRule="auto"/>
-        <w:ind w:left="1440"/>
-      </w:pPr>
-    </w:p>
-    <w:p>
-      <w:pPr>
-        <w:pStyle w:val="Heading2"/>
-        <w:numPr>
-          <w:ilvl w:val="0"/>
-          <w:numId w:val="12"/>
-        </w:numPr>
-      </w:pPr>
-      <w:bookmarkStart w:id="26" w:name="_Toc151123336"/>
-      <w:r>
-        <w:t>Normal Requirements</w:t>
-      </w:r>
-      <w:bookmarkEnd w:id="26"/>
-    </w:p>
-    <w:p>
-      <w:pPr>
-        <w:pStyle w:val="ListParagraph"/>
-        <w:numPr>
-          <w:ilvl w:val="1"/>
-          <w:numId w:val="12"/>
-        </w:numPr>
-        <w:spacing w:line="360" w:lineRule="auto"/>
-      </w:pPr>
-      <w:r>
-        <w:t>Login screen</w:t>
-      </w:r>
-      <w:r>
-        <w:t xml:space="preserve"> – Users should be able to log into the website as either a customer or the manager</w:t>
-      </w:r>
-      <w:r>
-        <w:t>.</w:t>
-      </w:r>
-    </w:p>
-    <w:p>
-      <w:pPr>
-        <w:pStyle w:val="ListParagraph"/>
-        <w:numPr>
-          <w:ilvl w:val="1"/>
-          <w:numId w:val="12"/>
-        </w:numPr>
-        <w:spacing w:line="360" w:lineRule="auto"/>
-      </w:pPr>
-      <w:r>
-        <w:t>Sign-up screen</w:t>
-      </w:r>
-      <w:r>
-        <w:t xml:space="preserve"> – </w:t>
-      </w:r>
-      <w:r>
-        <w:t>Customers</w:t>
-      </w:r>
-      <w:r>
-        <w:t xml:space="preserve"> should be able to </w:t>
-      </w:r>
-      <w:r>
-        <w:t>create an account</w:t>
-      </w:r>
-      <w:r>
-        <w:t>.</w:t>
-      </w:r>
-    </w:p>
-    <w:p>
-      <w:pPr>
-        <w:pStyle w:val="ListParagraph"/>
-        <w:numPr>
-          <w:ilvl w:val="1"/>
-          <w:numId w:val="12"/>
-        </w:numPr>
-        <w:spacing w:line="360" w:lineRule="auto"/>
-      </w:pPr>
-      <w:r>
-        <w:t xml:space="preserve">Reset password screen – Users should be able to </w:t>
-      </w:r>
-      <w:r>
-        <w:t>recover their account if they forgot their password</w:t>
-      </w:r>
-      <w:r>
-        <w:t>.</w:t>
-      </w:r>
-    </w:p>
-    <w:p>
-      <w:pPr>
-        <w:pStyle w:val="ListParagraph"/>
-        <w:spacing w:line="360" w:lineRule="auto"/>
-        <w:ind w:left="1440"/>
-      </w:pPr>
-    </w:p>
-    <w:p>
-      <w:pPr>
-        <w:pStyle w:val="ListParagraph"/>
-        <w:numPr>
-          <w:ilvl w:val="1"/>
-          <w:numId w:val="12"/>
-        </w:numPr>
-        <w:spacing w:line="360" w:lineRule="auto"/>
-      </w:pPr>
-      <w:r>
-        <w:t>Order tracking – Users should be able to receive notifications regarding order status</w:t>
-      </w:r>
-      <w:r>
-        <w:t>.</w:t>
-      </w:r>
-    </w:p>
-    <w:p>
-      <w:pPr>
-        <w:pStyle w:val="ListParagraph"/>
-        <w:numPr>
-          <w:ilvl w:val="1"/>
-          <w:numId w:val="12"/>
-        </w:numPr>
-        <w:spacing w:line="360" w:lineRule="auto"/>
-      </w:pPr>
-      <w:r>
-        <w:t>Menu</w:t>
-      </w:r>
-      <w:r>
-        <w:t xml:space="preserve"> browsing </w:t>
-      </w:r>
-      <w:r>
-        <w:t>–</w:t>
-      </w:r>
-      <w:r>
-        <w:t xml:space="preserve"> </w:t>
-      </w:r>
-      <w:r>
-        <w:t>Users should be able to browse the menu</w:t>
-      </w:r>
-      <w:r>
-        <w:t xml:space="preserve">. </w:t>
-      </w:r>
-      <w:r>
-        <w:t xml:space="preserve">They should be able to see the categories, item names under the categories, </w:t>
-      </w:r>
-      <w:r>
-        <w:t xml:space="preserve">prices, images, </w:t>
-      </w:r>
-      <w:r>
-        <w:t>and toppings</w:t>
-      </w:r>
-      <w:r>
-        <w:t>.</w:t>
-      </w:r>
-    </w:p>
-    <w:p>
-      <w:pPr>
-        <w:pStyle w:val="ListParagraph"/>
-        <w:numPr>
-          <w:ilvl w:val="1"/>
-          <w:numId w:val="12"/>
-        </w:numPr>
-        <w:spacing w:line="360" w:lineRule="auto"/>
-      </w:pPr>
-      <w:r>
-        <w:t>Payment Option</w:t>
-      </w:r>
-      <w:r>
-        <w:t xml:space="preserve"> – Users should be able to select</w:t>
-      </w:r>
-      <w:r>
-        <w:t xml:space="preserve"> payment option such as cash or card</w:t>
-      </w:r>
-      <w:r>
-        <w:t>.</w:t>
-      </w:r>
-    </w:p>
-    <w:p>
-      <w:pPr>
-        <w:pStyle w:val="ListParagraph"/>
-        <w:numPr>
-          <w:ilvl w:val="1"/>
-          <w:numId w:val="12"/>
-        </w:numPr>
-        <w:spacing w:line="360" w:lineRule="auto"/>
-      </w:pPr>
-      <w:r>
-        <w:t>Add/remove to cart</w:t>
-      </w:r>
-      <w:r>
-        <w:t xml:space="preserve"> – Users should be able to add or remove items and toppings </w:t>
-      </w:r>
-      <w:r>
-        <w:t xml:space="preserve">from </w:t>
-      </w:r>
-      <w:r>
-        <w:t>the cart</w:t>
-      </w:r>
-      <w:r>
-        <w:t>.</w:t>
-      </w:r>
-    </w:p>
-    <w:p>
-      <w:pPr>
-        <w:pStyle w:val="ListParagraph"/>
-        <w:numPr>
-          <w:ilvl w:val="1"/>
-          <w:numId w:val="12"/>
-        </w:numPr>
-        <w:spacing w:line="360" w:lineRule="auto"/>
-      </w:pPr>
-      <w:r>
-        <w:t>Order type – User</w:t>
-      </w:r>
-      <w:r>
-        <w:t>s</w:t>
-      </w:r>
-      <w:r>
-        <w:t xml:space="preserve"> should be able to c</w:t>
-      </w:r>
-      <w:r>
-        <w:t>hoose pick-up or delivery</w:t>
-      </w:r>
-      <w:r>
-        <w:t xml:space="preserve"> as their </w:t>
-      </w:r>
-      <w:r>
-        <w:t>order type.</w:t>
-      </w:r>
-    </w:p>
-    <w:p>
-      <w:pPr>
-        <w:pStyle w:val="ListParagraph"/>
-        <w:numPr>
-          <w:ilvl w:val="1"/>
-          <w:numId w:val="12"/>
-        </w:numPr>
-        <w:spacing w:line="360" w:lineRule="auto"/>
-      </w:pPr>
-      <w:r>
-        <w:t>Prep Time – Users should be able to s</w:t>
-      </w:r>
-      <w:r>
-        <w:t xml:space="preserve">et </w:t>
-      </w:r>
-      <w:r>
-        <w:t xml:space="preserve">the </w:t>
-      </w:r>
-      <w:r>
-        <w:t>prep time</w:t>
-      </w:r>
-      <w:r>
-        <w:t xml:space="preserve"> for </w:t>
-      </w:r>
-      <w:r>
-        <w:t>an</w:t>
-      </w:r>
-      <w:r>
-        <w:t xml:space="preserve"> order. This time cannot </w:t>
-      </w:r>
-      <w:r>
-        <w:t>be less than the minimum prep time.</w:t>
-      </w:r>
-    </w:p>
-    <w:p>
-      <w:pPr>
-        <w:pStyle w:val="ListParagraph"/>
-        <w:numPr>
-          <w:ilvl w:val="1"/>
-          <w:numId w:val="12"/>
-        </w:numPr>
-        <w:spacing w:line="360" w:lineRule="auto"/>
-      </w:pPr>
-      <w:r>
-        <w:t xml:space="preserve">Delivery address – Users should be able to </w:t>
-      </w:r>
-      <w:r>
-        <w:t xml:space="preserve">input </w:t>
-      </w:r>
-      <w:r>
-        <w:t xml:space="preserve">or select </w:t>
-      </w:r>
-      <w:r>
-        <w:t>a delivery address and</w:t>
-      </w:r>
-      <w:r>
-        <w:t xml:space="preserve"> multiple addresses </w:t>
-      </w:r>
-      <w:r>
-        <w:t>can</w:t>
-      </w:r>
-      <w:r>
-        <w:t xml:space="preserve"> be </w:t>
-      </w:r>
-      <w:r>
-        <w:t>saved on their account.</w:t>
-      </w:r>
-    </w:p>
-    <w:p>
-      <w:pPr>
-        <w:pStyle w:val="ListParagraph"/>
-        <w:numPr>
-          <w:ilvl w:val="1"/>
-          <w:numId w:val="12"/>
-        </w:numPr>
-        <w:spacing w:line="360" w:lineRule="auto"/>
-      </w:pPr>
-      <w:r>
-        <w:t>Print receipt – Users should be able to access a printable receipt</w:t>
-      </w:r>
-      <w:r>
-        <w:t>.</w:t>
-      </w:r>
-    </w:p>
-    <w:p>
-      <w:pPr>
-        <w:pStyle w:val="ListParagraph"/>
-        <w:spacing w:line="360" w:lineRule="auto"/>
-        <w:ind w:left="1440"/>
-      </w:pPr>
-    </w:p>
-    <w:p>
-      <w:pPr>
-        <w:pStyle w:val="Heading2"/>
-        <w:numPr>
-          <w:ilvl w:val="0"/>
-          <w:numId w:val="12"/>
-        </w:numPr>
-      </w:pPr>
-      <w:bookmarkStart w:id="27" w:name="_Toc151123337"/>
-      <w:r>
-        <w:t>Expected Requirements</w:t>
-      </w:r>
-      <w:bookmarkEnd w:id="27"/>
-    </w:p>
-    <w:p>
-      <w:pPr>
-        <w:pStyle w:val="ListParagraph"/>
-        <w:numPr>
-          <w:ilvl w:val="1"/>
-          <w:numId w:val="12"/>
-        </w:numPr>
-        <w:spacing w:line="360" w:lineRule="auto"/>
-      </w:pPr>
-      <w:r>
-        <w:t xml:space="preserve">Secure login </w:t>
-      </w:r>
-      <w:r>
-        <w:t>–</w:t>
-      </w:r>
-      <w:r>
-        <w:t xml:space="preserve"> </w:t>
-      </w:r>
-      <w:r>
-        <w:t xml:space="preserve">Logging in should be secure. </w:t>
-      </w:r>
-      <w:r>
-        <w:t>Passwords are hashed to achieve this.</w:t>
-      </w:r>
-    </w:p>
-    <w:p>
-      <w:pPr>
-        <w:pStyle w:val="ListParagraph"/>
-        <w:numPr>
-          <w:ilvl w:val="1"/>
-          <w:numId w:val="12"/>
-        </w:numPr>
-        <w:spacing w:line="360" w:lineRule="auto"/>
-      </w:pPr>
-      <w:r>
-        <w:t xml:space="preserve">Search – </w:t>
-      </w:r>
-      <w:r>
-        <w:t xml:space="preserve">Users should be </w:t>
-      </w:r>
-      <w:r>
-        <w:t xml:space="preserve">able to </w:t>
-      </w:r>
-      <w:r>
-        <w:t>search items on the menu.</w:t>
-      </w:r>
-    </w:p>
-    <w:p>
-      <w:pPr>
-        <w:pStyle w:val="ListParagraph"/>
-        <w:numPr>
-          <w:ilvl w:val="1"/>
-          <w:numId w:val="12"/>
-        </w:numPr>
-        <w:spacing w:line="360" w:lineRule="auto"/>
-      </w:pPr>
-      <w:r>
-        <w:t xml:space="preserve">View order history </w:t>
-      </w:r>
-      <w:r>
-        <w:t xml:space="preserve">– Users should be able to view </w:t>
-      </w:r>
-      <w:r>
-        <w:t>a history of their orders.</w:t>
-      </w:r>
-    </w:p>
-    <w:p>
-      <w:pPr>
-        <w:pStyle w:val="ListParagraph"/>
-        <w:spacing w:line="360" w:lineRule="auto"/>
-        <w:ind w:left="1440"/>
-      </w:pPr>
-    </w:p>
-    <w:p>
-      <w:pPr>
-        <w:pStyle w:val="Heading2"/>
-        <w:numPr>
-          <w:ilvl w:val="0"/>
-          <w:numId w:val="12"/>
-        </w:numPr>
-      </w:pPr>
       <w:bookmarkStart w:id="28" w:name="_Toc151123338"/>
       <w:r>
         <w:t>Exciting Requirements</w:t>
       </w:r>
       <w:bookmarkEnd w:id="28"/>
-    </w:p>
-    <w:p>
-      <w:pPr>
-        <w:pStyle w:val="ListParagraph"/>
-        <w:numPr>
-          <w:ilvl w:val="1"/>
-          <w:numId w:val="12"/>
-        </w:numPr>
-        <w:spacing w:line="360" w:lineRule="auto"/>
-      </w:pPr>
-      <w:r>
-        <w:t>Merchandise shop</w:t>
-      </w:r>
-      <w:r>
-        <w:t xml:space="preserve"> – Users can purchase merchandise such as gift cards. </w:t>
-      </w:r>
     </w:p>
     <w:p>
       <w:pPr>
@@ -7001,43 +6058,58 @@
     <w:p>
       <w:pPr>
         <w:pStyle w:val="ListParagraph"/>
-        <w:numPr>
-          <w:ilvl w:val="1"/>
-          <w:numId w:val="12"/>
-        </w:numPr>
-        <w:spacing w:line="360" w:lineRule="auto"/>
-      </w:pPr>
-      <w:r>
-        <w:t xml:space="preserve">Reorder </w:t>
-      </w:r>
-      <w:r>
-        <w:t>–</w:t>
-      </w:r>
-      <w:r>
-        <w:t xml:space="preserve"> </w:t>
-      </w:r>
-      <w:r>
-        <w:t>Customers should be able to reorder a past order simply with a click of a button.</w:t>
-      </w:r>
-    </w:p>
-    <w:p>
-      <w:pPr>
-        <w:pStyle w:val="ListParagraph"/>
         <w:spacing w:line="360" w:lineRule="auto"/>
         <w:ind w:left="1440"/>
       </w:pPr>
+    </w:p>
+    <w:p>
+      <w:pPr>
+        <w:rPr>
+          <w:rFonts w:asciiTheme="majorHAnsi" w:eastAsiaTheme="majorEastAsia" w:hAnsiTheme="majorHAnsi" w:cstheme="majorBidi"/>
+          <w:color w:val="2F5496" w:themeColor="accent1" w:themeShade="BF"/>
+          <w:sz w:val="26"/>
+          <w:szCs w:val="26"/>
+        </w:rPr>
+      </w:pPr>
+      <w:bookmarkStart w:id="29" w:name="_Toc151123339"/>
+      <w:r>
+        <w:br w:type="page"/>
+      </w:r>
+    </w:p>
+    <w:p>
+      <w:pPr>
+        <w:pStyle w:val="Heading2"/>
+        <w:numPr>
+          <w:ilvl w:val="0"/>
+          <w:numId w:val="12"/>
+        </w:numPr>
+      </w:pPr>
+      <w:r>
+        <w:t>Use Case</w:t>
+      </w:r>
+      <w:r>
+        <w:t xml:space="preserve"> Diagram</w:t>
+      </w:r>
+      <w:bookmarkEnd w:id="29"/>
+    </w:p>
+    <w:p>
+      <w:pPr>
+        <w:pStyle w:val="ListParagraph"/>
+        <w:spacing w:line="360" w:lineRule="auto"/>
+        <w:ind w:left="1440"/>
+      </w:pPr>
       <w:r>
         <w:rPr>
           <w:noProof/>
         </w:rPr>
         <w:drawing>
-          <wp:anchor distT="0" distB="0" distL="114300" distR="114300" simplePos="0" relativeHeight="251658241" behindDoc="1" locked="0" layoutInCell="1" allowOverlap="1" wp14:anchorId="6B5A136C" wp14:editId="7B69E98B">
+          <wp:anchor distT="0" distB="0" distL="114300" distR="114300" simplePos="0" relativeHeight="251658241" behindDoc="1" locked="0" layoutInCell="1" allowOverlap="1" wp14:anchorId="6B5A136C" wp14:editId="02EA92C4">
             <wp:simplePos x="0" y="0"/>
             <wp:positionH relativeFrom="column">
-              <wp:posOffset>457200</wp:posOffset>
+              <wp:posOffset>356717</wp:posOffset>
             </wp:positionH>
             <wp:positionV relativeFrom="paragraph">
-              <wp:posOffset>306705</wp:posOffset>
+              <wp:posOffset>143636</wp:posOffset>
             </wp:positionV>
             <wp:extent cx="4957835" cy="7560129"/>
             <wp:effectExtent l="0" t="0" r="0" b="0"/>
@@ -7089,212 +6161,201 @@
     </w:p>
     <w:p>
       <w:pPr>
+        <w:pStyle w:val="ListParagraph"/>
+        <w:spacing w:line="360" w:lineRule="auto"/>
+        <w:ind w:left="1440"/>
+      </w:pPr>
+    </w:p>
+    <w:p>
+      <w:pPr>
+        <w:pStyle w:val="ListParagraph"/>
+        <w:spacing w:line="360" w:lineRule="auto"/>
+        <w:ind w:left="1440"/>
+      </w:pPr>
+    </w:p>
+    <w:p>
+      <w:pPr>
+        <w:pStyle w:val="ListParagraph"/>
+        <w:spacing w:line="360" w:lineRule="auto"/>
+        <w:ind w:left="1440"/>
+      </w:pPr>
+    </w:p>
+    <w:p>
+      <w:pPr>
+        <w:pStyle w:val="ListParagraph"/>
+        <w:spacing w:line="360" w:lineRule="auto"/>
+        <w:ind w:left="1440"/>
+      </w:pPr>
+    </w:p>
+    <w:p>
+      <w:pPr>
+        <w:pStyle w:val="ListParagraph"/>
+        <w:spacing w:line="360" w:lineRule="auto"/>
+        <w:ind w:left="1440"/>
+      </w:pPr>
+    </w:p>
+    <w:p>
+      <w:pPr>
+        <w:pStyle w:val="ListParagraph"/>
+        <w:spacing w:line="360" w:lineRule="auto"/>
+        <w:ind w:left="1440"/>
+      </w:pPr>
+    </w:p>
+    <w:p>
+      <w:pPr>
+        <w:pStyle w:val="ListParagraph"/>
+        <w:spacing w:line="360" w:lineRule="auto"/>
+        <w:ind w:left="1440"/>
+      </w:pPr>
+    </w:p>
+    <w:p>
+      <w:pPr>
+        <w:pStyle w:val="ListParagraph"/>
+        <w:spacing w:line="360" w:lineRule="auto"/>
+        <w:ind w:left="1440"/>
+      </w:pPr>
+    </w:p>
+    <w:p>
+      <w:pPr>
+        <w:pStyle w:val="ListParagraph"/>
+        <w:spacing w:line="360" w:lineRule="auto"/>
+        <w:ind w:left="1440"/>
+      </w:pPr>
+    </w:p>
+    <w:p>
+      <w:pPr>
+        <w:pStyle w:val="ListParagraph"/>
+        <w:spacing w:line="360" w:lineRule="auto"/>
+        <w:ind w:left="1440"/>
+      </w:pPr>
+    </w:p>
+    <w:p>
+      <w:pPr>
+        <w:pStyle w:val="ListParagraph"/>
+        <w:spacing w:line="360" w:lineRule="auto"/>
+        <w:ind w:left="1440"/>
+      </w:pPr>
+    </w:p>
+    <w:p>
+      <w:pPr>
+        <w:pStyle w:val="ListParagraph"/>
+        <w:spacing w:line="360" w:lineRule="auto"/>
+        <w:ind w:left="1440"/>
+      </w:pPr>
+    </w:p>
+    <w:p>
+      <w:pPr>
+        <w:pStyle w:val="ListParagraph"/>
+        <w:spacing w:line="360" w:lineRule="auto"/>
+        <w:ind w:left="1440"/>
+      </w:pPr>
+    </w:p>
+    <w:p>
+      <w:pPr>
+        <w:pStyle w:val="ListParagraph"/>
+        <w:spacing w:line="360" w:lineRule="auto"/>
+        <w:ind w:left="1440"/>
+      </w:pPr>
+    </w:p>
+    <w:p>
+      <w:pPr>
+        <w:pStyle w:val="ListParagraph"/>
+        <w:spacing w:line="360" w:lineRule="auto"/>
+        <w:ind w:left="1440"/>
+      </w:pPr>
+    </w:p>
+    <w:p>
+      <w:pPr>
+        <w:pStyle w:val="ListParagraph"/>
+        <w:spacing w:line="360" w:lineRule="auto"/>
+        <w:ind w:left="1440"/>
+      </w:pPr>
+    </w:p>
+    <w:p>
+      <w:pPr>
+        <w:pStyle w:val="ListParagraph"/>
+        <w:spacing w:line="360" w:lineRule="auto"/>
+        <w:ind w:left="1440"/>
+      </w:pPr>
+    </w:p>
+    <w:p>
+      <w:pPr>
+        <w:pStyle w:val="ListParagraph"/>
+        <w:spacing w:line="360" w:lineRule="auto"/>
+        <w:ind w:left="1440"/>
+      </w:pPr>
+    </w:p>
+    <w:p>
+      <w:pPr>
+        <w:pStyle w:val="ListParagraph"/>
+        <w:spacing w:line="360" w:lineRule="auto"/>
+        <w:ind w:left="1440"/>
+      </w:pPr>
+    </w:p>
+    <w:p>
+      <w:pPr>
+        <w:pStyle w:val="ListParagraph"/>
+        <w:spacing w:line="360" w:lineRule="auto"/>
+        <w:ind w:left="1440"/>
+      </w:pPr>
+    </w:p>
+    <w:p>
+      <w:pPr>
+        <w:pStyle w:val="ListParagraph"/>
+        <w:spacing w:line="360" w:lineRule="auto"/>
+        <w:ind w:left="1440"/>
+      </w:pPr>
+    </w:p>
+    <w:p>
+      <w:pPr>
+        <w:pStyle w:val="ListParagraph"/>
+        <w:spacing w:line="360" w:lineRule="auto"/>
+        <w:ind w:left="1440"/>
+      </w:pPr>
+    </w:p>
+    <w:p>
+      <w:pPr>
+        <w:pStyle w:val="ListParagraph"/>
+        <w:spacing w:line="360" w:lineRule="auto"/>
+        <w:ind w:left="1440"/>
+      </w:pPr>
+    </w:p>
+    <w:p>
+      <w:pPr>
+        <w:pStyle w:val="ListParagraph"/>
+        <w:spacing w:line="360" w:lineRule="auto"/>
+        <w:ind w:left="1440"/>
+      </w:pPr>
+    </w:p>
+    <w:p>
+      <w:pPr>
+        <w:pStyle w:val="ListParagraph"/>
+        <w:spacing w:line="360" w:lineRule="auto"/>
+        <w:ind w:left="1440"/>
+      </w:pPr>
+    </w:p>
+    <w:p>
+      <w:pPr>
+        <w:rPr>
+          <w:rFonts w:asciiTheme="majorHAnsi" w:eastAsiaTheme="majorEastAsia" w:hAnsiTheme="majorHAnsi" w:cstheme="majorBidi"/>
+          <w:color w:val="2F5496" w:themeColor="accent1" w:themeShade="BF"/>
+          <w:sz w:val="26"/>
+          <w:szCs w:val="26"/>
+        </w:rPr>
+      </w:pPr>
+      <w:bookmarkStart w:id="30" w:name="_Toc151123340"/>
+      <w:r>
+        <w:br w:type="page"/>
+      </w:r>
+    </w:p>
+    <w:p>
+      <w:pPr>
         <w:pStyle w:val="Heading2"/>
         <w:numPr>
           <w:ilvl w:val="0"/>
           <w:numId w:val="12"/>
         </w:numPr>
       </w:pPr>
-      <w:bookmarkStart w:id="29" w:name="_Toc151123339"/>
-      <w:r>
-        <w:t>Use Case</w:t>
-      </w:r>
-      <w:r>
-        <w:t xml:space="preserve"> Diagram</w:t>
-      </w:r>
-      <w:bookmarkEnd w:id="29"/>
-    </w:p>
-    <w:p>
-      <w:pPr>
-        <w:pStyle w:val="ListParagraph"/>
-        <w:spacing w:line="360" w:lineRule="auto"/>
-        <w:ind w:left="1440"/>
-      </w:pPr>
-    </w:p>
-    <w:p>
-      <w:pPr>
-        <w:pStyle w:val="ListParagraph"/>
-        <w:spacing w:line="360" w:lineRule="auto"/>
-        <w:ind w:left="1440"/>
-      </w:pPr>
-    </w:p>
-    <w:p>
-      <w:pPr>
-        <w:pStyle w:val="ListParagraph"/>
-        <w:spacing w:line="360" w:lineRule="auto"/>
-        <w:ind w:left="1440"/>
-      </w:pPr>
-    </w:p>
-    <w:p>
-      <w:pPr>
-        <w:pStyle w:val="ListParagraph"/>
-        <w:spacing w:line="360" w:lineRule="auto"/>
-        <w:ind w:left="1440"/>
-      </w:pPr>
-    </w:p>
-    <w:p>
-      <w:pPr>
-        <w:pStyle w:val="ListParagraph"/>
-        <w:spacing w:line="360" w:lineRule="auto"/>
-        <w:ind w:left="1440"/>
-      </w:pPr>
-    </w:p>
-    <w:p>
-      <w:pPr>
-        <w:pStyle w:val="ListParagraph"/>
-        <w:spacing w:line="360" w:lineRule="auto"/>
-        <w:ind w:left="1440"/>
-      </w:pPr>
-    </w:p>
-    <w:p>
-      <w:pPr>
-        <w:pStyle w:val="ListParagraph"/>
-        <w:spacing w:line="360" w:lineRule="auto"/>
-        <w:ind w:left="1440"/>
-      </w:pPr>
-    </w:p>
-    <w:p>
-      <w:pPr>
-        <w:pStyle w:val="ListParagraph"/>
-        <w:spacing w:line="360" w:lineRule="auto"/>
-        <w:ind w:left="1440"/>
-      </w:pPr>
-    </w:p>
-    <w:p>
-      <w:pPr>
-        <w:pStyle w:val="ListParagraph"/>
-        <w:spacing w:line="360" w:lineRule="auto"/>
-        <w:ind w:left="1440"/>
-      </w:pPr>
-    </w:p>
-    <w:p>
-      <w:pPr>
-        <w:pStyle w:val="ListParagraph"/>
-        <w:spacing w:line="360" w:lineRule="auto"/>
-        <w:ind w:left="1440"/>
-      </w:pPr>
-    </w:p>
-    <w:p>
-      <w:pPr>
-        <w:pStyle w:val="ListParagraph"/>
-        <w:spacing w:line="360" w:lineRule="auto"/>
-        <w:ind w:left="1440"/>
-      </w:pPr>
-    </w:p>
-    <w:p>
-      <w:pPr>
-        <w:pStyle w:val="ListParagraph"/>
-        <w:spacing w:line="360" w:lineRule="auto"/>
-        <w:ind w:left="1440"/>
-      </w:pPr>
-    </w:p>
-    <w:p>
-      <w:pPr>
-        <w:pStyle w:val="ListParagraph"/>
-        <w:spacing w:line="360" w:lineRule="auto"/>
-        <w:ind w:left="1440"/>
-      </w:pPr>
-    </w:p>
-    <w:p>
-      <w:pPr>
-        <w:pStyle w:val="ListParagraph"/>
-        <w:spacing w:line="360" w:lineRule="auto"/>
-        <w:ind w:left="1440"/>
-      </w:pPr>
-    </w:p>
-    <w:p>
-      <w:pPr>
-        <w:pStyle w:val="ListParagraph"/>
-        <w:spacing w:line="360" w:lineRule="auto"/>
-        <w:ind w:left="1440"/>
-      </w:pPr>
-    </w:p>
-    <w:p>
-      <w:pPr>
-        <w:pStyle w:val="ListParagraph"/>
-        <w:spacing w:line="360" w:lineRule="auto"/>
-        <w:ind w:left="1440"/>
-      </w:pPr>
-    </w:p>
-    <w:p>
-      <w:pPr>
-        <w:pStyle w:val="ListParagraph"/>
-        <w:spacing w:line="360" w:lineRule="auto"/>
-        <w:ind w:left="1440"/>
-      </w:pPr>
-    </w:p>
-    <w:p>
-      <w:pPr>
-        <w:pStyle w:val="ListParagraph"/>
-        <w:spacing w:line="360" w:lineRule="auto"/>
-        <w:ind w:left="1440"/>
-      </w:pPr>
-    </w:p>
-    <w:p>
-      <w:pPr>
-        <w:pStyle w:val="ListParagraph"/>
-        <w:spacing w:line="360" w:lineRule="auto"/>
-        <w:ind w:left="1440"/>
-      </w:pPr>
-    </w:p>
-    <w:p>
-      <w:pPr>
-        <w:pStyle w:val="ListParagraph"/>
-        <w:spacing w:line="360" w:lineRule="auto"/>
-        <w:ind w:left="1440"/>
-      </w:pPr>
-    </w:p>
-    <w:p>
-      <w:pPr>
-        <w:pStyle w:val="ListParagraph"/>
-        <w:spacing w:line="360" w:lineRule="auto"/>
-        <w:ind w:left="1440"/>
-      </w:pPr>
-    </w:p>
-    <w:p>
-      <w:pPr>
-        <w:pStyle w:val="ListParagraph"/>
-        <w:spacing w:line="360" w:lineRule="auto"/>
-        <w:ind w:left="1440"/>
-      </w:pPr>
-    </w:p>
-    <w:p>
-      <w:pPr>
-        <w:pStyle w:val="ListParagraph"/>
-        <w:spacing w:line="360" w:lineRule="auto"/>
-        <w:ind w:left="1440"/>
-      </w:pPr>
-    </w:p>
-    <w:p>
-      <w:pPr>
-        <w:pStyle w:val="ListParagraph"/>
-        <w:spacing w:line="360" w:lineRule="auto"/>
-        <w:ind w:left="1440"/>
-      </w:pPr>
-    </w:p>
-    <w:p>
-      <w:pPr>
-        <w:pStyle w:val="ListParagraph"/>
-        <w:spacing w:line="360" w:lineRule="auto"/>
-        <w:ind w:left="1440"/>
-      </w:pPr>
-    </w:p>
-    <w:p>
-      <w:pPr>
-        <w:pStyle w:val="ListParagraph"/>
-        <w:spacing w:line="360" w:lineRule="auto"/>
-        <w:ind w:left="1440"/>
-      </w:pPr>
-    </w:p>
-    <w:p>
-      <w:pPr>
-        <w:pStyle w:val="Heading2"/>
-        <w:numPr>
-          <w:ilvl w:val="0"/>
-          <w:numId w:val="12"/>
-        </w:numPr>
-      </w:pPr>
-      <w:bookmarkStart w:id="30" w:name="_Toc151123340"/>
       <w:r>
         <w:rPr>
           <w:noProof/>
@@ -7698,46 +6759,6 @@
         </w:numPr>
         <w:spacing w:line="360" w:lineRule="auto"/>
         <w:rPr>
-          <w:color w:val="FF0000"/>
-        </w:rPr>
-      </w:pPr>
-      <w:r>
-        <w:t>The website should be user</w:t>
-      </w:r>
-      <w:r>
-        <w:t>-</w:t>
-      </w:r>
-      <w:r>
-        <w:t>friendly. Simply add</w:t>
-      </w:r>
-      <w:r>
-        <w:t>/remove</w:t>
-      </w:r>
-      <w:r>
-        <w:t xml:space="preserve"> items</w:t>
-      </w:r>
-      <w:r>
-        <w:t xml:space="preserve"> from</w:t>
-      </w:r>
-      <w:r>
-        <w:t xml:space="preserve"> the cart with </w:t>
-      </w:r>
-      <w:r>
-        <w:t>the</w:t>
-      </w:r>
-      <w:r>
-        <w:t xml:space="preserve"> press of a button</w:t>
-      </w:r>
-      <w:r>
-        <w:t>.</w:t>
-      </w:r>
-      <w:r>
-        <w:t xml:space="preserve"> Search up an item for quick browsing of the menu.</w:t>
-      </w:r>
-    </w:p>
-    <w:p>
-      <w:pPr>
-        <w:rPr>
           <w:rFonts w:asciiTheme="majorHAnsi" w:eastAsiaTheme="majorEastAsia" w:hAnsiTheme="majorHAnsi" w:cstheme="majorBidi"/>
           <w:color w:val="FF0000"/>
           <w:sz w:val="32"/>
@@ -7746,6 +6767,36 @@
         </w:rPr>
       </w:pPr>
       <w:r>
+        <w:t>The website should be user</w:t>
+      </w:r>
+      <w:r>
+        <w:t>-</w:t>
+      </w:r>
+      <w:r>
+        <w:t>friendly. Simply add</w:t>
+      </w:r>
+      <w:r>
+        <w:t>/remove</w:t>
+      </w:r>
+      <w:r>
+        <w:t xml:space="preserve"> items</w:t>
+      </w:r>
+      <w:r>
+        <w:t xml:space="preserve"> from</w:t>
+      </w:r>
+      <w:r>
+        <w:t xml:space="preserve"> the cart with </w:t>
+      </w:r>
+      <w:r>
+        <w:t>the</w:t>
+      </w:r>
+      <w:r>
+        <w:t xml:space="preserve"> press of a button</w:t>
+      </w:r>
+      <w:r>
+        <w:t>.</w:t>
+      </w:r>
+      <w:r>
         <w:rPr>
           <w:color w:val="FF0000"/>
           <w:u w:val="single"/>
@@ -7857,6 +6908,14 @@
         <w:t>Creately</w:t>
       </w:r>
       <w:proofErr w:type="spellEnd"/>
+      <w:r>
+        <w:t xml:space="preserve"> – creating </w:t>
+      </w:r>
+      <w:proofErr w:type="gramStart"/>
+      <w:r>
+        <w:t>diagrams</w:t>
+      </w:r>
+      <w:proofErr w:type="gramEnd"/>
     </w:p>
     <w:p>
       <w:pPr>
@@ -7886,6 +6945,99 @@
       </w:pPr>
       <w:r>
         <w:t>Microsoft Word</w:t>
+      </w:r>
+    </w:p>
+    <w:p>
+      <w:pPr>
+        <w:pStyle w:val="ListParagraph"/>
+        <w:numPr>
+          <w:ilvl w:val="0"/>
+          <w:numId w:val="12"/>
+        </w:numPr>
+      </w:pPr>
+      <w:r>
+        <w:t>Microsoft PowerPoint</w:t>
+      </w:r>
+    </w:p>
+    <w:p>
+      <w:pPr>
+        <w:pStyle w:val="ListParagraph"/>
+        <w:numPr>
+          <w:ilvl w:val="0"/>
+          <w:numId w:val="12"/>
+        </w:numPr>
+      </w:pPr>
+      <w:proofErr w:type="spellStart"/>
+      <w:r>
+        <w:t>OpenAI</w:t>
+      </w:r>
+      <w:proofErr w:type="spellEnd"/>
+    </w:p>
+    <w:p>
+      <w:pPr>
+        <w:pStyle w:val="ListParagraph"/>
+        <w:numPr>
+          <w:ilvl w:val="1"/>
+          <w:numId w:val="12"/>
+        </w:numPr>
+      </w:pPr>
+      <w:proofErr w:type="spellStart"/>
+      <w:r>
+        <w:t>ChatGPT</w:t>
+      </w:r>
+      <w:proofErr w:type="spellEnd"/>
+      <w:r>
+        <w:t xml:space="preserve"> – Ideas &amp; concepts for items and categories on the menu</w:t>
+      </w:r>
+    </w:p>
+    <w:p>
+      <w:pPr>
+        <w:pStyle w:val="ListParagraph"/>
+        <w:numPr>
+          <w:ilvl w:val="1"/>
+          <w:numId w:val="12"/>
+        </w:numPr>
+      </w:pPr>
+      <w:r>
+        <w:t>DALL-E – Logo image</w:t>
+      </w:r>
+    </w:p>
+    <w:p>
+      <w:pPr>
+        <w:pStyle w:val="ListParagraph"/>
+        <w:numPr>
+          <w:ilvl w:val="1"/>
+          <w:numId w:val="12"/>
+        </w:numPr>
+      </w:pPr>
+      <w:proofErr w:type="spellStart"/>
+      <w:r>
+        <w:t>Gencraft</w:t>
+      </w:r>
+      <w:proofErr w:type="spellEnd"/>
+      <w:r>
+        <w:t xml:space="preserve"> – menu images</w:t>
+      </w:r>
+    </w:p>
+    <w:p>
+      <w:pPr>
+        <w:pStyle w:val="ListParagraph"/>
+        <w:numPr>
+          <w:ilvl w:val="0"/>
+          <w:numId w:val="12"/>
+        </w:numPr>
+      </w:pPr>
+      <w:r>
+        <w:t xml:space="preserve">Microsoft Bing image generator </w:t>
+      </w:r>
+      <w:r>
+        <w:t>-</w:t>
+      </w:r>
+      <w:r>
+        <w:t xml:space="preserve"> an image</w:t>
+      </w:r>
+      <w:r>
+        <w:t xml:space="preserve"> for menu</w:t>
       </w:r>
     </w:p>
     <w:p/>
@@ -7915,6 +7067,7 @@
           <w:ilvl w:val="0"/>
           <w:numId w:val="12"/>
         </w:numPr>
+        <w:spacing w:line="276" w:lineRule="auto"/>
       </w:pPr>
       <w:r>
         <w:t>PowerPoint/slideshows from CSET115</w:t>
@@ -7927,6 +7080,7 @@
           <w:ilvl w:val="0"/>
           <w:numId w:val="12"/>
         </w:numPr>
+        <w:spacing w:line="276" w:lineRule="auto"/>
       </w:pPr>
       <w:r>
         <w:t>W3</w:t>
@@ -7942,12 +7096,93 @@
           <w:ilvl w:val="0"/>
           <w:numId w:val="12"/>
         </w:numPr>
-      </w:pPr>
-      <w:proofErr w:type="spellStart"/>
-      <w:r>
-        <w:t>OpenAI</w:t>
-      </w:r>
-      <w:proofErr w:type="spellEnd"/>
+        <w:spacing w:line="276" w:lineRule="auto"/>
+      </w:pPr>
+      <w:r>
+        <w:t>Stack Overflow</w:t>
+      </w:r>
+    </w:p>
+    <w:p>
+      <w:pPr>
+        <w:pStyle w:val="ListParagraph"/>
+        <w:numPr>
+          <w:ilvl w:val="0"/>
+          <w:numId w:val="12"/>
+        </w:numPr>
+        <w:spacing w:line="276" w:lineRule="auto"/>
+      </w:pPr>
+      <w:hyperlink r:id="rId15" w:history="1">
+        <w:r>
+          <w:rPr>
+            <w:rStyle w:val="Hyperlink"/>
+          </w:rPr>
+          <w:t>Hype4.Academy</w:t>
+        </w:r>
+      </w:hyperlink>
+      <w:r>
+        <w:t xml:space="preserve"> </w:t>
+      </w:r>
+      <w:r>
+        <w:t>for Glass morphism</w:t>
+      </w:r>
+      <w:r>
+        <w:t xml:space="preserve"> styling</w:t>
+      </w:r>
+    </w:p>
+    <w:p>
+      <w:pPr>
+        <w:pStyle w:val="ListParagraph"/>
+        <w:numPr>
+          <w:ilvl w:val="0"/>
+          <w:numId w:val="12"/>
+        </w:numPr>
+        <w:spacing w:line="276" w:lineRule="auto"/>
+      </w:pPr>
+      <w:r>
+        <w:t xml:space="preserve">Password hashing - </w:t>
+      </w:r>
+      <w:hyperlink r:id="rId16" w:history="1">
+        <w:r>
+          <w:rPr>
+            <w:rStyle w:val="Hyperlink"/>
+          </w:rPr>
+          <w:t>https://gist.github.com/iperelivskiy/4110988</w:t>
+        </w:r>
+      </w:hyperlink>
+    </w:p>
+    <w:p>
+      <w:pPr>
+        <w:pStyle w:val="ListParagraph"/>
+        <w:numPr>
+          <w:ilvl w:val="0"/>
+          <w:numId w:val="12"/>
+        </w:numPr>
+        <w:spacing w:line="276" w:lineRule="auto"/>
+      </w:pPr>
+      <w:r>
+        <w:t xml:space="preserve">Card number validation - </w:t>
+      </w:r>
+      <w:hyperlink r:id="rId17" w:history="1">
+        <w:r>
+          <w:rPr>
+            <w:rStyle w:val="Hyperlink"/>
+          </w:rPr>
+          <w:t>https://github.com/braintree/card-validator/blob/main/src/luhn-10.js</w:t>
+        </w:r>
+      </w:hyperlink>
+    </w:p>
+    <w:p>
+      <w:pPr>
+        <w:pStyle w:val="ListParagraph"/>
+        <w:numPr>
+          <w:ilvl w:val="0"/>
+          <w:numId w:val="12"/>
+        </w:numPr>
+        <w:spacing w:line="276" w:lineRule="auto"/>
+      </w:pPr>
+      <w:r>
+        <w:t>Menu toppings</w:t>
+      </w:r>
     </w:p>
     <w:p>
       <w:pPr>
@@ -7956,14 +7191,46 @@
           <w:ilvl w:val="1"/>
           <w:numId w:val="12"/>
         </w:numPr>
-      </w:pPr>
-      <w:proofErr w:type="spellStart"/>
-      <w:r>
-        <w:t>ChatGPT</w:t>
-      </w:r>
-      <w:proofErr w:type="spellEnd"/>
-      <w:r>
-        <w:t xml:space="preserve"> – Ideas &amp; concepts</w:t>
+        <w:rPr>
+          <w:sz w:val="20"/>
+          <w:szCs w:val="20"/>
+        </w:rPr>
+      </w:pPr>
+      <w:r>
+        <w:rPr>
+          <w:sz w:val="20"/>
+          <w:szCs w:val="20"/>
+        </w:rPr>
+        <w:fldChar w:fldCharType="begin"/>
+      </w:r>
+      <w:r>
+        <w:rPr>
+          <w:sz w:val="20"/>
+          <w:szCs w:val="20"/>
+        </w:rPr>
+        <w:instrText>HYPERLINK "https://sliceofjess.com/grilled-salmon-salad-with-citrus-vinaigrette/"</w:instrText>
+      </w:r>
+      <w:r>
+        <w:rPr>
+          <w:sz w:val="20"/>
+          <w:szCs w:val="20"/>
+        </w:rPr>
+        <w:fldChar w:fldCharType="separate"/>
+      </w:r>
+      <w:r>
+        <w:rPr>
+          <w:rStyle w:val="Hyperlink"/>
+          <w:sz w:val="20"/>
+          <w:szCs w:val="20"/>
+        </w:rPr>
+        <w:t>https://sliceofjess.com/grilled-salmon-salad-with-citrus-vinaigrette/</w:t>
+      </w:r>
+      <w:r>
+        <w:rPr>
+          <w:sz w:val="20"/>
+          <w:szCs w:val="20"/>
+        </w:rPr>
+        <w:fldChar w:fldCharType="end"/>
       </w:r>
     </w:p>
     <w:p>
@@ -7973,25 +7240,621 @@
           <w:ilvl w:val="1"/>
           <w:numId w:val="12"/>
         </w:numPr>
-      </w:pPr>
-      <w:r>
-        <w:t>DALL-E – Artwork</w:t>
-      </w:r>
-    </w:p>
-    <w:p>
-      <w:pPr>
-        <w:pStyle w:val="ListParagraph"/>
-        <w:numPr>
-          <w:ilvl w:val="0"/>
-          <w:numId w:val="12"/>
-        </w:numPr>
-      </w:pPr>
-      <w:r>
-        <w:t>Stack Overflow</w:t>
-      </w:r>
+        <w:rPr>
+          <w:sz w:val="20"/>
+          <w:szCs w:val="20"/>
+        </w:rPr>
+      </w:pPr>
+      <w:hyperlink r:id="rId18" w:history="1">
+        <w:r>
+          <w:rPr>
+            <w:rStyle w:val="Hyperlink"/>
+            <w:sz w:val="20"/>
+            <w:szCs w:val="20"/>
+          </w:rPr>
+          <w:t>https://www.foodnetwork.com/recipes/rachael-ray/quinoa-and-vegetable-stuffed-peppers-recipe-2120671</w:t>
+        </w:r>
+      </w:hyperlink>
+    </w:p>
+    <w:p>
+      <w:pPr>
+        <w:pStyle w:val="ListParagraph"/>
+        <w:numPr>
+          <w:ilvl w:val="1"/>
+          <w:numId w:val="12"/>
+        </w:numPr>
+        <w:rPr>
+          <w:sz w:val="20"/>
+          <w:szCs w:val="20"/>
+        </w:rPr>
+      </w:pPr>
+      <w:hyperlink r:id="rId19" w:history="1">
+        <w:r>
+          <w:rPr>
+            <w:rStyle w:val="Hyperlink"/>
+            <w:sz w:val="20"/>
+            <w:szCs w:val="20"/>
+          </w:rPr>
+          <w:t>ht</w:t>
+        </w:r>
+        <w:r>
+          <w:rPr>
+            <w:rStyle w:val="Hyperlink"/>
+            <w:sz w:val="20"/>
+            <w:szCs w:val="20"/>
+          </w:rPr>
+          <w:t>t</w:t>
+        </w:r>
+        <w:r>
+          <w:rPr>
+            <w:rStyle w:val="Hyperlink"/>
+            <w:sz w:val="20"/>
+            <w:szCs w:val="20"/>
+          </w:rPr>
+          <w:t>ps://www.sbfoods-worldwide.com/recipes/356.html</w:t>
+        </w:r>
+      </w:hyperlink>
+    </w:p>
+    <w:p>
+      <w:pPr>
+        <w:pStyle w:val="ListParagraph"/>
+        <w:numPr>
+          <w:ilvl w:val="1"/>
+          <w:numId w:val="12"/>
+        </w:numPr>
+        <w:rPr>
+          <w:sz w:val="20"/>
+          <w:szCs w:val="20"/>
+        </w:rPr>
+      </w:pPr>
+      <w:hyperlink r:id="rId20" w:history="1">
+        <w:r>
+          <w:rPr>
+            <w:rStyle w:val="Hyperlink"/>
+            <w:sz w:val="20"/>
+            <w:szCs w:val="20"/>
+          </w:rPr>
+          <w:t>https://feelgoodfoodie.net/recipe/mediterranean-hummus-bowl/</w:t>
+        </w:r>
+      </w:hyperlink>
+    </w:p>
+    <w:p>
+      <w:pPr>
+        <w:pStyle w:val="ListParagraph"/>
+        <w:numPr>
+          <w:ilvl w:val="1"/>
+          <w:numId w:val="12"/>
+        </w:numPr>
+        <w:rPr>
+          <w:sz w:val="20"/>
+          <w:szCs w:val="20"/>
+        </w:rPr>
+      </w:pPr>
+      <w:hyperlink r:id="rId21" w:history="1">
+        <w:r>
+          <w:rPr>
+            <w:rStyle w:val="Hyperlink"/>
+            <w:sz w:val="20"/>
+            <w:szCs w:val="20"/>
+          </w:rPr>
+          <w:t>https://www.foodnetwork.com/recipes/truffled-lobster-mac-and-cheese-3282998</w:t>
+        </w:r>
+      </w:hyperlink>
+    </w:p>
+    <w:p>
+      <w:pPr>
+        <w:pStyle w:val="ListParagraph"/>
+        <w:numPr>
+          <w:ilvl w:val="1"/>
+          <w:numId w:val="12"/>
+        </w:numPr>
+        <w:rPr>
+          <w:sz w:val="20"/>
+          <w:szCs w:val="20"/>
+        </w:rPr>
+      </w:pPr>
+      <w:hyperlink r:id="rId22" w:history="1">
+        <w:r>
+          <w:rPr>
+            <w:rStyle w:val="Hyperlink"/>
+            <w:sz w:val="20"/>
+            <w:szCs w:val="20"/>
+          </w:rPr>
+          <w:t>https://www.simplyrecipes.com/recipes/filet_mignon_with_red_wine_sauce/</w:t>
+        </w:r>
+      </w:hyperlink>
+    </w:p>
+    <w:p>
+      <w:pPr>
+        <w:pStyle w:val="ListParagraph"/>
+        <w:numPr>
+          <w:ilvl w:val="1"/>
+          <w:numId w:val="12"/>
+        </w:numPr>
+        <w:rPr>
+          <w:sz w:val="20"/>
+          <w:szCs w:val="20"/>
+        </w:rPr>
+      </w:pPr>
+      <w:hyperlink r:id="rId23" w:history="1">
+        <w:r>
+          <w:rPr>
+            <w:rStyle w:val="Hyperlink"/>
+            <w:sz w:val="20"/>
+            <w:szCs w:val="20"/>
+          </w:rPr>
+          <w:t>https://www.saltvanilla.com/blogs/from-the-chef/seared-foie-gras-with-fig-jam-orange</w:t>
+        </w:r>
+      </w:hyperlink>
+    </w:p>
+    <w:p>
+      <w:pPr>
+        <w:pStyle w:val="ListParagraph"/>
+        <w:numPr>
+          <w:ilvl w:val="1"/>
+          <w:numId w:val="12"/>
+        </w:numPr>
+        <w:rPr>
+          <w:sz w:val="20"/>
+          <w:szCs w:val="20"/>
+        </w:rPr>
+      </w:pPr>
+      <w:hyperlink r:id="rId24" w:history="1">
+        <w:r>
+          <w:rPr>
+            <w:rStyle w:val="Hyperlink"/>
+            <w:sz w:val="20"/>
+            <w:szCs w:val="20"/>
+          </w:rPr>
+          <w:t>https://worldofrecipies.com/truffle-risotto-with-parmesan-crisps/</w:t>
+        </w:r>
+      </w:hyperlink>
+    </w:p>
+    <w:p>
+      <w:pPr>
+        <w:pStyle w:val="ListParagraph"/>
+        <w:numPr>
+          <w:ilvl w:val="1"/>
+          <w:numId w:val="12"/>
+        </w:numPr>
+        <w:rPr>
+          <w:sz w:val="20"/>
+          <w:szCs w:val="20"/>
+        </w:rPr>
+      </w:pPr>
+      <w:hyperlink r:id="rId25" w:history="1">
+        <w:r>
+          <w:rPr>
+            <w:rStyle w:val="Hyperlink"/>
+            <w:sz w:val="20"/>
+            <w:szCs w:val="20"/>
+          </w:rPr>
+          <w:t>https://www.food.com/recipe/southwestern-beef-burger-with-chipotle-aioli-490455</w:t>
+        </w:r>
+      </w:hyperlink>
+    </w:p>
+    <w:p>
+      <w:pPr>
+        <w:pStyle w:val="ListParagraph"/>
+        <w:numPr>
+          <w:ilvl w:val="1"/>
+          <w:numId w:val="12"/>
+        </w:numPr>
+        <w:rPr>
+          <w:sz w:val="20"/>
+          <w:szCs w:val="20"/>
+        </w:rPr>
+      </w:pPr>
+      <w:hyperlink r:id="rId26" w:history="1">
+        <w:r>
+          <w:rPr>
+            <w:rStyle w:val="Hyperlink"/>
+            <w:sz w:val="20"/>
+            <w:szCs w:val="20"/>
+          </w:rPr>
+          <w:t>https://thepowderedapron.com/pesto-chicken-panini/</w:t>
+        </w:r>
+      </w:hyperlink>
+    </w:p>
+    <w:p>
+      <w:pPr>
+        <w:rPr>
+          <w:sz w:val="20"/>
+          <w:szCs w:val="20"/>
+        </w:rPr>
+      </w:pPr>
+    </w:p>
+    <w:p>
+      <w:pPr>
+        <w:pStyle w:val="ListParagraph"/>
+        <w:numPr>
+          <w:ilvl w:val="1"/>
+          <w:numId w:val="12"/>
+        </w:numPr>
+        <w:rPr>
+          <w:sz w:val="20"/>
+          <w:szCs w:val="20"/>
+        </w:rPr>
+      </w:pPr>
+      <w:hyperlink r:id="rId27" w:history="1">
+        <w:r>
+          <w:rPr>
+            <w:rStyle w:val="Hyperlink"/>
+            <w:sz w:val="20"/>
+            <w:szCs w:val="20"/>
+          </w:rPr>
+          <w:t>https://plumstreetcollective.com/fish-tacos-with-mango-salsa-and-mango-cream-sauce/</w:t>
+        </w:r>
+      </w:hyperlink>
+    </w:p>
+    <w:p>
+      <w:pPr>
+        <w:pStyle w:val="NormalWeb"/>
+        <w:numPr>
+          <w:ilvl w:val="1"/>
+          <w:numId w:val="12"/>
+        </w:numPr>
+        <w:spacing w:before="0" w:beforeAutospacing="0" w:after="160" w:afterAutospacing="0"/>
+        <w:rPr>
+          <w:sz w:val="20"/>
+          <w:szCs w:val="20"/>
+        </w:rPr>
+      </w:pPr>
+      <w:hyperlink r:id="rId28" w:history="1">
+        <w:r>
+          <w:rPr>
+            <w:rStyle w:val="Hyperlink"/>
+            <w:rFonts w:ascii="Arial" w:hAnsi="Arial" w:cs="Arial"/>
+            <w:sz w:val="20"/>
+            <w:szCs w:val="20"/>
+          </w:rPr>
+          <w:t>https://www.foodnetwork.com/recipes/amanda-freitag/pulled-pork-sandwich-with-bbq-sauce-and-coleslaw-2820418</w:t>
+        </w:r>
+      </w:hyperlink>
+    </w:p>
+    <w:p>
+      <w:pPr>
+        <w:pStyle w:val="NormalWeb"/>
+        <w:numPr>
+          <w:ilvl w:val="1"/>
+          <w:numId w:val="12"/>
+        </w:numPr>
+        <w:spacing w:before="0" w:beforeAutospacing="0" w:after="160" w:afterAutospacing="0"/>
+        <w:rPr>
+          <w:sz w:val="20"/>
+          <w:szCs w:val="20"/>
+        </w:rPr>
+      </w:pPr>
+      <w:hyperlink r:id="rId29" w:history="1">
+        <w:r>
+          <w:rPr>
+            <w:rStyle w:val="Hyperlink"/>
+            <w:rFonts w:ascii="Arial" w:hAnsi="Arial" w:cs="Arial"/>
+            <w:color w:val="1155CC"/>
+            <w:sz w:val="20"/>
+            <w:szCs w:val="20"/>
+          </w:rPr>
+          <w:t>https://fitmencook.com/recipes/cauliflower-pizza-crust-recipe/</w:t>
+        </w:r>
+      </w:hyperlink>
+    </w:p>
+    <w:p>
+      <w:pPr>
+        <w:pStyle w:val="NormalWeb"/>
+        <w:numPr>
+          <w:ilvl w:val="1"/>
+          <w:numId w:val="12"/>
+        </w:numPr>
+        <w:spacing w:before="0" w:beforeAutospacing="0" w:after="160" w:afterAutospacing="0"/>
+        <w:rPr>
+          <w:sz w:val="20"/>
+          <w:szCs w:val="20"/>
+        </w:rPr>
+      </w:pPr>
+      <w:hyperlink r:id="rId30" w:history="1">
+        <w:r>
+          <w:rPr>
+            <w:rStyle w:val="Hyperlink"/>
+            <w:rFonts w:ascii="Arial" w:hAnsi="Arial" w:cs="Arial"/>
+            <w:color w:val="1155CC"/>
+            <w:sz w:val="20"/>
+            <w:szCs w:val="20"/>
+          </w:rPr>
+          <w:t>https://www.twopeasandtheirpod.com/zucchini-noodles-with-pesto/</w:t>
+        </w:r>
+      </w:hyperlink>
+    </w:p>
+    <w:p>
+      <w:pPr>
+        <w:pStyle w:val="NormalWeb"/>
+        <w:numPr>
+          <w:ilvl w:val="1"/>
+          <w:numId w:val="12"/>
+        </w:numPr>
+        <w:spacing w:before="0" w:beforeAutospacing="0" w:after="160" w:afterAutospacing="0"/>
+        <w:rPr>
+          <w:sz w:val="20"/>
+          <w:szCs w:val="20"/>
+        </w:rPr>
+      </w:pPr>
+      <w:hyperlink r:id="rId31" w:history="1">
+        <w:r>
+          <w:rPr>
+            <w:rStyle w:val="Hyperlink"/>
+            <w:rFonts w:ascii="Arial" w:hAnsi="Arial" w:cs="Arial"/>
+            <w:color w:val="1155CC"/>
+            <w:sz w:val="20"/>
+            <w:szCs w:val="20"/>
+          </w:rPr>
+          <w:t>ht</w:t>
+        </w:r>
+        <w:r>
+          <w:rPr>
+            <w:rStyle w:val="Hyperlink"/>
+            <w:rFonts w:ascii="Arial" w:hAnsi="Arial" w:cs="Arial"/>
+            <w:color w:val="1155CC"/>
+            <w:sz w:val="20"/>
+            <w:szCs w:val="20"/>
+          </w:rPr>
+          <w:t>t</w:t>
+        </w:r>
+        <w:r>
+          <w:rPr>
+            <w:rStyle w:val="Hyperlink"/>
+            <w:rFonts w:ascii="Arial" w:hAnsi="Arial" w:cs="Arial"/>
+            <w:color w:val="1155CC"/>
+            <w:sz w:val="20"/>
+            <w:szCs w:val="20"/>
+          </w:rPr>
+          <w:t>ps://jessicainthekitchen.com/vegan-thai-red-curry-with-tofu/</w:t>
+        </w:r>
+      </w:hyperlink>
+    </w:p>
+    <w:p>
+      <w:pPr>
+        <w:pStyle w:val="NormalWeb"/>
+        <w:numPr>
+          <w:ilvl w:val="1"/>
+          <w:numId w:val="12"/>
+        </w:numPr>
+        <w:spacing w:before="0" w:beforeAutospacing="0" w:after="160" w:afterAutospacing="0"/>
+        <w:rPr>
+          <w:sz w:val="20"/>
+          <w:szCs w:val="20"/>
+        </w:rPr>
+      </w:pPr>
+      <w:hyperlink r:id="rId32" w:history="1">
+        <w:r>
+          <w:rPr>
+            <w:rStyle w:val="Hyperlink"/>
+            <w:rFonts w:ascii="Arial" w:hAnsi="Arial" w:cs="Arial"/>
+            <w:color w:val="1155CC"/>
+            <w:sz w:val="20"/>
+            <w:szCs w:val="20"/>
+          </w:rPr>
+          <w:t>https://kaynutrition.com/berry-chia-yogurt-parfait/</w:t>
+        </w:r>
+      </w:hyperlink>
+    </w:p>
+    <w:p>
+      <w:pPr>
+        <w:pStyle w:val="NormalWeb"/>
+        <w:numPr>
+          <w:ilvl w:val="1"/>
+          <w:numId w:val="12"/>
+        </w:numPr>
+        <w:spacing w:before="0" w:beforeAutospacing="0" w:after="160" w:afterAutospacing="0"/>
+        <w:rPr>
+          <w:sz w:val="20"/>
+          <w:szCs w:val="20"/>
+        </w:rPr>
+      </w:pPr>
+      <w:hyperlink r:id="rId33" w:history="1">
+        <w:r>
+          <w:rPr>
+            <w:rStyle w:val="Hyperlink"/>
+            <w:rFonts w:ascii="Arial" w:hAnsi="Arial" w:cs="Arial"/>
+            <w:color w:val="1155CC"/>
+            <w:sz w:val="20"/>
+            <w:szCs w:val="20"/>
+          </w:rPr>
+          <w:t>https://www.justataste.com/lava-cakes-with-red-raspberry-sauce/</w:t>
+        </w:r>
+      </w:hyperlink>
+    </w:p>
+    <w:p>
+      <w:pPr>
+        <w:pStyle w:val="NormalWeb"/>
+        <w:numPr>
+          <w:ilvl w:val="1"/>
+          <w:numId w:val="12"/>
+        </w:numPr>
+        <w:spacing w:before="0" w:beforeAutospacing="0" w:after="160" w:afterAutospacing="0"/>
+        <w:rPr>
+          <w:sz w:val="20"/>
+          <w:szCs w:val="20"/>
+        </w:rPr>
+      </w:pPr>
+      <w:hyperlink r:id="rId34" w:history="1">
+        <w:r>
+          <w:rPr>
+            <w:rStyle w:val="Hyperlink"/>
+            <w:rFonts w:ascii="Arial" w:hAnsi="Arial" w:cs="Arial"/>
+            <w:color w:val="1155CC"/>
+            <w:sz w:val="20"/>
+            <w:szCs w:val="20"/>
+          </w:rPr>
+          <w:t>https://www.tastemade.com/recipes/bananas-foster-sundae</w:t>
+        </w:r>
+      </w:hyperlink>
+    </w:p>
+    <w:p>
+      <w:pPr>
+        <w:pStyle w:val="NormalWeb"/>
+        <w:numPr>
+          <w:ilvl w:val="1"/>
+          <w:numId w:val="12"/>
+        </w:numPr>
+        <w:spacing w:before="0" w:beforeAutospacing="0" w:after="160" w:afterAutospacing="0"/>
+        <w:rPr>
+          <w:sz w:val="20"/>
+          <w:szCs w:val="20"/>
+        </w:rPr>
+      </w:pPr>
+      <w:hyperlink r:id="rId35" w:history="1">
+        <w:r>
+          <w:rPr>
+            <w:rStyle w:val="Hyperlink"/>
+            <w:rFonts w:ascii="Arial" w:hAnsi="Arial" w:cs="Arial"/>
+            <w:color w:val="1155CC"/>
+            <w:sz w:val="20"/>
+            <w:szCs w:val="20"/>
+          </w:rPr>
+          <w:t>https://pistachiomilk.com/blogs/recipes/white-chocolate-mousse</w:t>
+        </w:r>
+      </w:hyperlink>
+    </w:p>
+    <w:p>
+      <w:pPr>
+        <w:pStyle w:val="NormalWeb"/>
+        <w:numPr>
+          <w:ilvl w:val="1"/>
+          <w:numId w:val="12"/>
+        </w:numPr>
+        <w:spacing w:before="0" w:beforeAutospacing="0" w:after="160" w:afterAutospacing="0"/>
+        <w:rPr>
+          <w:sz w:val="20"/>
+          <w:szCs w:val="20"/>
+        </w:rPr>
+      </w:pPr>
+      <w:hyperlink r:id="rId36" w:history="1">
+        <w:r>
+          <w:rPr>
+            <w:rStyle w:val="Hyperlink"/>
+            <w:rFonts w:ascii="Arial" w:hAnsi="Arial" w:cs="Arial"/>
+            <w:color w:val="1155CC"/>
+            <w:sz w:val="20"/>
+            <w:szCs w:val="20"/>
+          </w:rPr>
+          <w:t>https://aprettylifeinthesuburbs.com/raspberry-vanilla-bean-cream-tarts-2/</w:t>
+        </w:r>
+      </w:hyperlink>
+    </w:p>
+    <w:p>
+      <w:pPr>
+        <w:pStyle w:val="NormalWeb"/>
+        <w:numPr>
+          <w:ilvl w:val="1"/>
+          <w:numId w:val="12"/>
+        </w:numPr>
+        <w:spacing w:before="0" w:beforeAutospacing="0" w:after="160" w:afterAutospacing="0"/>
+        <w:rPr>
+          <w:sz w:val="20"/>
+          <w:szCs w:val="20"/>
+        </w:rPr>
+      </w:pPr>
+      <w:hyperlink r:id="rId37" w:history="1">
+        <w:r>
+          <w:rPr>
+            <w:rStyle w:val="Hyperlink"/>
+            <w:rFonts w:ascii="Arial" w:hAnsi="Arial" w:cs="Arial"/>
+            <w:color w:val="1155CC"/>
+            <w:sz w:val="20"/>
+            <w:szCs w:val="20"/>
+          </w:rPr>
+          <w:t>https://brightly.eco/blog/hibiscus-water-recipe</w:t>
+        </w:r>
+      </w:hyperlink>
+    </w:p>
+    <w:p>
+      <w:pPr>
+        <w:pStyle w:val="NormalWeb"/>
+        <w:numPr>
+          <w:ilvl w:val="1"/>
+          <w:numId w:val="12"/>
+        </w:numPr>
+        <w:spacing w:before="0" w:beforeAutospacing="0" w:after="160" w:afterAutospacing="0"/>
+        <w:rPr>
+          <w:sz w:val="20"/>
+          <w:szCs w:val="20"/>
+        </w:rPr>
+      </w:pPr>
+      <w:hyperlink r:id="rId38" w:history="1">
+        <w:r>
+          <w:rPr>
+            <w:rStyle w:val="Hyperlink"/>
+            <w:rFonts w:ascii="Arial" w:hAnsi="Arial" w:cs="Arial"/>
+            <w:color w:val="1155CC"/>
+            <w:sz w:val="20"/>
+            <w:szCs w:val="20"/>
+          </w:rPr>
+          <w:t>https://www.spabettie.com/spicy-mango-tango-smoothie/</w:t>
+        </w:r>
+      </w:hyperlink>
+    </w:p>
+    <w:p>
+      <w:pPr>
+        <w:pStyle w:val="NormalWeb"/>
+        <w:numPr>
+          <w:ilvl w:val="1"/>
+          <w:numId w:val="12"/>
+        </w:numPr>
+        <w:spacing w:before="0" w:beforeAutospacing="0" w:after="160" w:afterAutospacing="0"/>
+        <w:rPr>
+          <w:sz w:val="20"/>
+          <w:szCs w:val="20"/>
+        </w:rPr>
+      </w:pPr>
+      <w:hyperlink r:id="rId39" w:anchor="ingredients-youll-need" w:history="1">
+        <w:r>
+          <w:rPr>
+            <w:rStyle w:val="Hyperlink"/>
+            <w:rFonts w:ascii="Arial" w:hAnsi="Arial" w:cs="Arial"/>
+            <w:color w:val="1155CC"/>
+            <w:sz w:val="20"/>
+            <w:szCs w:val="20"/>
+          </w:rPr>
+          <w:t>https://plantbasedfolk.com/easy-sparkling-homemade-basil-lemonade/#ingredients-youll-need</w:t>
+        </w:r>
+      </w:hyperlink>
+    </w:p>
+    <w:p>
+      <w:pPr>
+        <w:pStyle w:val="NormalWeb"/>
+        <w:numPr>
+          <w:ilvl w:val="1"/>
+          <w:numId w:val="12"/>
+        </w:numPr>
+        <w:spacing w:before="0" w:beforeAutospacing="0" w:after="160" w:afterAutospacing="0"/>
+        <w:rPr>
+          <w:sz w:val="20"/>
+          <w:szCs w:val="20"/>
+        </w:rPr>
+      </w:pPr>
+      <w:r>
+        <w:rPr>
+          <w:rFonts w:ascii="Arial" w:hAnsi="Arial" w:cs="Arial"/>
+          <w:color w:val="1155CC"/>
+          <w:sz w:val="20"/>
+          <w:szCs w:val="20"/>
+          <w:u w:val="single"/>
+        </w:rPr>
+        <w:t>https://www.easyanddelish.com/almond-milk-matcha-latte-recipe/</w:t>
+      </w:r>
+    </w:p>
+    <w:p>
+      <w:pPr>
+        <w:pStyle w:val="ListParagraph"/>
+      </w:pPr>
+    </w:p>
+    <w:p>
+      <w:pPr>
+        <w:pStyle w:val="ListParagraph"/>
+        <w:ind w:left="1440"/>
+      </w:pPr>
     </w:p>
     <w:sectPr>
-      <w:footerReference w:type="default" r:id="rId15"/>
+      <w:footerReference w:type="default" r:id="rId40"/>
       <w:pgSz w:w="12240" w:h="15840"/>
       <w:pgMar w:top="1440" w:right="1440" w:bottom="1440" w:left="1440" w:header="720" w:footer="720" w:gutter="0"/>
       <w:pgNumType w:start="1"/>
@@ -8003,7 +7866,7 @@
 </file>
 
 <file path=word/endnotes.xml><?xml version="1.0" encoding="utf-8"?>
-<w:endnotes xmlns:wpc="http://schemas.microsoft.com/office/word/2010/wordprocessingCanvas" xmlns:cx="http://schemas.microsoft.com/office/drawing/2014/chartex" xmlns:cx1="http://schemas.microsoft.com/office/drawing/2015/9/8/chartex" xmlns:cx2="http://schemas.microsoft.com/office/drawing/2015/10/21/chartex" xmlns:cx3="http://schemas.microsoft.com/office/drawing/2016/5/9/chartex" xmlns:cx4="http://schemas.microsoft.com/office/drawing/2016/5/10/chartex" xmlns:cx5="http://schemas.microsoft.com/office/drawing/2016/5/11/chartex" xmlns:cx6="http://schemas.microsoft.com/office/drawing/2016/5/12/chartex" xmlns:cx7="http://schemas.microsoft.com/office/drawing/2016/5/13/chartex" xmlns:cx8="http://schemas.microsoft.com/office/drawing/2016/5/14/chartex" xmlns:mc="http://schemas.openxmlformats.org/markup-compatibility/2006" xmlns:aink="http://schemas.microsoft.com/office/drawing/2016/ink" xmlns:am3d="http://schemas.microsoft.com/office/drawing/2017/model3d" xmlns:o="urn:schemas-microsoft-com:office:office" xmlns:oel="http://schemas.microsoft.com/office/2019/extlst" xmlns:r="http://schemas.openxmlformats.org/officeDocument/2006/relationships" xmlns:m="http://schemas.openxmlformats.org/officeDocument/2006/math" xmlns:v="urn:schemas-microsoft-com:vml" xmlns:wp14="http://schemas.microsoft.com/office/word/2010/wordprocessingDrawing" xmlns:wp="http://schemas.openxmlformats.org/drawingml/2006/wordprocessingDrawing" xmlns:w10="urn:schemas-microsoft-com:office:word" xmlns:w="http://schemas.openxmlformats.org/wordprocessingml/2006/main" xmlns:w14="http://schemas.microsoft.com/office/word/2010/wordml" xmlns:w15="http://schemas.microsoft.com/office/word/2012/wordml" xmlns:w16cex="http://schemas.microsoft.com/office/word/2018/wordml/cex" xmlns:w16cid="http://schemas.microsoft.com/office/word/2016/wordml/cid" xmlns:w16="http://schemas.microsoft.com/office/word/2018/wordml" xmlns:w16du="http://schemas.microsoft.com/office/word/2023/wordml/word16du" xmlns:w16sdtdh="http://schemas.microsoft.com/office/word/2020/wordml/sdtdatahash" xmlns:w16se="http://schemas.microsoft.com/office/word/2015/wordml/symex" xmlns:wpg="http://schemas.microsoft.com/office/word/2010/wordprocessingGroup" xmlns:wpi="http://schemas.microsoft.com/office/word/2010/wordprocessingInk" xmlns:wne="http://schemas.microsoft.com/office/word/2006/wordml" xmlns:wps="http://schemas.microsoft.com/office/word/2010/wordprocessingShape" mc:Ignorable="w14 w15 w16se w16cid w16 w16cex w16sdtdh w16du wp14">
+<w:endnotes xmlns:wpc="http://schemas.microsoft.com/office/word/2010/wordprocessingCanvas" xmlns:cx="http://schemas.microsoft.com/office/drawing/2014/chartex" xmlns:cx1="http://schemas.microsoft.com/office/drawing/2015/9/8/chartex" xmlns:cx2="http://schemas.microsoft.com/office/drawing/2015/10/21/chartex" xmlns:cx3="http://schemas.microsoft.com/office/drawing/2016/5/9/chartex" xmlns:cx4="http://schemas.microsoft.com/office/drawing/2016/5/10/chartex" xmlns:cx5="http://schemas.microsoft.com/office/drawing/2016/5/11/chartex" xmlns:cx6="http://schemas.microsoft.com/office/drawing/2016/5/12/chartex" xmlns:cx7="http://schemas.microsoft.com/office/drawing/2016/5/13/chartex" xmlns:cx8="http://schemas.microsoft.com/office/drawing/2016/5/14/chartex" xmlns:mc="http://schemas.openxmlformats.org/markup-compatibility/2006" xmlns:aink="http://schemas.microsoft.com/office/drawing/2016/ink" xmlns:am3d="http://schemas.microsoft.com/office/drawing/2017/model3d" xmlns:o="urn:schemas-microsoft-com:office:office" xmlns:oel="http://schemas.microsoft.com/office/2019/extlst" xmlns:r="http://schemas.openxmlformats.org/officeDocument/2006/relationships" xmlns:m="http://schemas.openxmlformats.org/officeDocument/2006/math" xmlns:v="urn:schemas-microsoft-com:vml" xmlns:wp14="http://schemas.microsoft.com/office/word/2010/wordprocessingDrawing" xmlns:wp="http://schemas.openxmlformats.org/drawingml/2006/wordprocessingDrawing" xmlns:w10="urn:schemas-microsoft-com:office:word" xmlns:w="http://schemas.openxmlformats.org/wordprocessingml/2006/main" xmlns:w14="http://schemas.microsoft.com/office/word/2010/wordml" xmlns:w15="http://schemas.microsoft.com/office/word/2012/wordml" xmlns:w16cex="http://schemas.microsoft.com/office/word/2018/wordml/cex" xmlns:w16cid="http://schemas.microsoft.com/office/word/2016/wordml/cid" xmlns:w16="http://schemas.microsoft.com/office/word/2018/wordml" xmlns:w16sdtdh="http://schemas.microsoft.com/office/word/2020/wordml/sdtdatahash" xmlns:w16se="http://schemas.microsoft.com/office/word/2015/wordml/symex" xmlns:wpg="http://schemas.microsoft.com/office/word/2010/wordprocessingGroup" xmlns:wpi="http://schemas.microsoft.com/office/word/2010/wordprocessingInk" xmlns:wne="http://schemas.microsoft.com/office/word/2006/wordml" xmlns:wps="http://schemas.microsoft.com/office/word/2010/wordprocessingShape" mc:Ignorable="w14 w15 w16se w16cid w16 w16cex w16sdtdh wp14">
   <w:endnote w:type="separator" w:id="-1">
     <w:p>
       <w:r>
@@ -8025,7 +7888,7 @@
 </file>
 
 <file path=word/footer1.xml><?xml version="1.0" encoding="utf-8"?>
-<w:ftr xmlns:wpc="http://schemas.microsoft.com/office/word/2010/wordprocessingCanvas" xmlns:cx="http://schemas.microsoft.com/office/drawing/2014/chartex" xmlns:cx1="http://schemas.microsoft.com/office/drawing/2015/9/8/chartex" xmlns:cx2="http://schemas.microsoft.com/office/drawing/2015/10/21/chartex" xmlns:cx3="http://schemas.microsoft.com/office/drawing/2016/5/9/chartex" xmlns:cx4="http://schemas.microsoft.com/office/drawing/2016/5/10/chartex" xmlns:cx5="http://schemas.microsoft.com/office/drawing/2016/5/11/chartex" xmlns:cx6="http://schemas.microsoft.com/office/drawing/2016/5/12/chartex" xmlns:cx7="http://schemas.microsoft.com/office/drawing/2016/5/13/chartex" xmlns:cx8="http://schemas.microsoft.com/office/drawing/2016/5/14/chartex" xmlns:mc="http://schemas.openxmlformats.org/markup-compatibility/2006" xmlns:aink="http://schemas.microsoft.com/office/drawing/2016/ink" xmlns:am3d="http://schemas.microsoft.com/office/drawing/2017/model3d" xmlns:o="urn:schemas-microsoft-com:office:office" xmlns:oel="http://schemas.microsoft.com/office/2019/extlst" xmlns:r="http://schemas.openxmlformats.org/officeDocument/2006/relationships" xmlns:m="http://schemas.openxmlformats.org/officeDocument/2006/math" xmlns:v="urn:schemas-microsoft-com:vml" xmlns:wp14="http://schemas.microsoft.com/office/word/2010/wordprocessingDrawing" xmlns:wp="http://schemas.openxmlformats.org/drawingml/2006/wordprocessingDrawing" xmlns:w10="urn:schemas-microsoft-com:office:word" xmlns:w="http://schemas.openxmlformats.org/wordprocessingml/2006/main" xmlns:w14="http://schemas.microsoft.com/office/word/2010/wordml" xmlns:w15="http://schemas.microsoft.com/office/word/2012/wordml" xmlns:w16cex="http://schemas.microsoft.com/office/word/2018/wordml/cex" xmlns:w16cid="http://schemas.microsoft.com/office/word/2016/wordml/cid" xmlns:w16="http://schemas.microsoft.com/office/word/2018/wordml" xmlns:w16du="http://schemas.microsoft.com/office/word/2023/wordml/word16du" xmlns:w16sdtdh="http://schemas.microsoft.com/office/word/2020/wordml/sdtdatahash" xmlns:w16se="http://schemas.microsoft.com/office/word/2015/wordml/symex" xmlns:wpg="http://schemas.microsoft.com/office/word/2010/wordprocessingGroup" xmlns:wpi="http://schemas.microsoft.com/office/word/2010/wordprocessingInk" xmlns:wne="http://schemas.microsoft.com/office/word/2006/wordml" xmlns:wps="http://schemas.microsoft.com/office/word/2010/wordprocessingShape" mc:Ignorable="w14 w15 w16se w16cid w16 w16cex w16sdtdh w16du wp14">
+<w:ftr xmlns:wpc="http://schemas.microsoft.com/office/word/2010/wordprocessingCanvas" xmlns:cx="http://schemas.microsoft.com/office/drawing/2014/chartex" xmlns:cx1="http://schemas.microsoft.com/office/drawing/2015/9/8/chartex" xmlns:cx2="http://schemas.microsoft.com/office/drawing/2015/10/21/chartex" xmlns:cx3="http://schemas.microsoft.com/office/drawing/2016/5/9/chartex" xmlns:cx4="http://schemas.microsoft.com/office/drawing/2016/5/10/chartex" xmlns:cx5="http://schemas.microsoft.com/office/drawing/2016/5/11/chartex" xmlns:cx6="http://schemas.microsoft.com/office/drawing/2016/5/12/chartex" xmlns:cx7="http://schemas.microsoft.com/office/drawing/2016/5/13/chartex" xmlns:cx8="http://schemas.microsoft.com/office/drawing/2016/5/14/chartex" xmlns:mc="http://schemas.openxmlformats.org/markup-compatibility/2006" xmlns:aink="http://schemas.microsoft.com/office/drawing/2016/ink" xmlns:am3d="http://schemas.microsoft.com/office/drawing/2017/model3d" xmlns:o="urn:schemas-microsoft-com:office:office" xmlns:oel="http://schemas.microsoft.com/office/2019/extlst" xmlns:r="http://schemas.openxmlformats.org/officeDocument/2006/relationships" xmlns:m="http://schemas.openxmlformats.org/officeDocument/2006/math" xmlns:v="urn:schemas-microsoft-com:vml" xmlns:wp14="http://schemas.microsoft.com/office/word/2010/wordprocessingDrawing" xmlns:wp="http://schemas.openxmlformats.org/drawingml/2006/wordprocessingDrawing" xmlns:w10="urn:schemas-microsoft-com:office:word" xmlns:w="http://schemas.openxmlformats.org/wordprocessingml/2006/main" xmlns:w14="http://schemas.microsoft.com/office/word/2010/wordml" xmlns:w15="http://schemas.microsoft.com/office/word/2012/wordml" xmlns:w16cex="http://schemas.microsoft.com/office/word/2018/wordml/cex" xmlns:w16cid="http://schemas.microsoft.com/office/word/2016/wordml/cid" xmlns:w16="http://schemas.microsoft.com/office/word/2018/wordml" xmlns:w16sdtdh="http://schemas.microsoft.com/office/word/2020/wordml/sdtdatahash" xmlns:w16se="http://schemas.microsoft.com/office/word/2015/wordml/symex" xmlns:wpg="http://schemas.microsoft.com/office/word/2010/wordprocessingGroup" xmlns:wpi="http://schemas.microsoft.com/office/word/2010/wordprocessingInk" xmlns:wne="http://schemas.microsoft.com/office/word/2006/wordml" xmlns:wps="http://schemas.microsoft.com/office/word/2010/wordprocessingShape" mc:Ignorable="w14 w15 w16se w16cid w16 w16cex w16sdtdh wp14">
   <w:p>
     <w:pPr>
       <w:pStyle w:val="Footer"/>
@@ -8063,7 +7926,7 @@
 </file>
 
 <file path=word/footer2.xml><?xml version="1.0" encoding="utf-8"?>
-<w:ftr xmlns:wpc="http://schemas.microsoft.com/office/word/2010/wordprocessingCanvas" xmlns:cx="http://schemas.microsoft.com/office/drawing/2014/chartex" xmlns:cx1="http://schemas.microsoft.com/office/drawing/2015/9/8/chartex" xmlns:cx2="http://schemas.microsoft.com/office/drawing/2015/10/21/chartex" xmlns:cx3="http://schemas.microsoft.com/office/drawing/2016/5/9/chartex" xmlns:cx4="http://schemas.microsoft.com/office/drawing/2016/5/10/chartex" xmlns:cx5="http://schemas.microsoft.com/office/drawing/2016/5/11/chartex" xmlns:cx6="http://schemas.microsoft.com/office/drawing/2016/5/12/chartex" xmlns:cx7="http://schemas.microsoft.com/office/drawing/2016/5/13/chartex" xmlns:cx8="http://schemas.microsoft.com/office/drawing/2016/5/14/chartex" xmlns:mc="http://schemas.openxmlformats.org/markup-compatibility/2006" xmlns:aink="http://schemas.microsoft.com/office/drawing/2016/ink" xmlns:am3d="http://schemas.microsoft.com/office/drawing/2017/model3d" xmlns:o="urn:schemas-microsoft-com:office:office" xmlns:oel="http://schemas.microsoft.com/office/2019/extlst" xmlns:r="http://schemas.openxmlformats.org/officeDocument/2006/relationships" xmlns:m="http://schemas.openxmlformats.org/officeDocument/2006/math" xmlns:v="urn:schemas-microsoft-com:vml" xmlns:wp14="http://schemas.microsoft.com/office/word/2010/wordprocessingDrawing" xmlns:wp="http://schemas.openxmlformats.org/drawingml/2006/wordprocessingDrawing" xmlns:w10="urn:schemas-microsoft-com:office:word" xmlns:w="http://schemas.openxmlformats.org/wordprocessingml/2006/main" xmlns:w14="http://schemas.microsoft.com/office/word/2010/wordml" xmlns:w15="http://schemas.microsoft.com/office/word/2012/wordml" xmlns:w16cex="http://schemas.microsoft.com/office/word/2018/wordml/cex" xmlns:w16cid="http://schemas.microsoft.com/office/word/2016/wordml/cid" xmlns:w16="http://schemas.microsoft.com/office/word/2018/wordml" xmlns:w16du="http://schemas.microsoft.com/office/word/2023/wordml/word16du" xmlns:w16sdtdh="http://schemas.microsoft.com/office/word/2020/wordml/sdtdatahash" xmlns:w16se="http://schemas.microsoft.com/office/word/2015/wordml/symex" xmlns:wpg="http://schemas.microsoft.com/office/word/2010/wordprocessingGroup" xmlns:wpi="http://schemas.microsoft.com/office/word/2010/wordprocessingInk" xmlns:wne="http://schemas.microsoft.com/office/word/2006/wordml" xmlns:wps="http://schemas.microsoft.com/office/word/2010/wordprocessingShape" mc:Ignorable="w14 w15 w16se w16cid w16 w16cex w16sdtdh w16du wp14">
+<w:ftr xmlns:wpc="http://schemas.microsoft.com/office/word/2010/wordprocessingCanvas" xmlns:cx="http://schemas.microsoft.com/office/drawing/2014/chartex" xmlns:cx1="http://schemas.microsoft.com/office/drawing/2015/9/8/chartex" xmlns:cx2="http://schemas.microsoft.com/office/drawing/2015/10/21/chartex" xmlns:cx3="http://schemas.microsoft.com/office/drawing/2016/5/9/chartex" xmlns:cx4="http://schemas.microsoft.com/office/drawing/2016/5/10/chartex" xmlns:cx5="http://schemas.microsoft.com/office/drawing/2016/5/11/chartex" xmlns:cx6="http://schemas.microsoft.com/office/drawing/2016/5/12/chartex" xmlns:cx7="http://schemas.microsoft.com/office/drawing/2016/5/13/chartex" xmlns:cx8="http://schemas.microsoft.com/office/drawing/2016/5/14/chartex" xmlns:mc="http://schemas.openxmlformats.org/markup-compatibility/2006" xmlns:aink="http://schemas.microsoft.com/office/drawing/2016/ink" xmlns:am3d="http://schemas.microsoft.com/office/drawing/2017/model3d" xmlns:o="urn:schemas-microsoft-com:office:office" xmlns:oel="http://schemas.microsoft.com/office/2019/extlst" xmlns:r="http://schemas.openxmlformats.org/officeDocument/2006/relationships" xmlns:m="http://schemas.openxmlformats.org/officeDocument/2006/math" xmlns:v="urn:schemas-microsoft-com:vml" xmlns:wp14="http://schemas.microsoft.com/office/word/2010/wordprocessingDrawing" xmlns:wp="http://schemas.openxmlformats.org/drawingml/2006/wordprocessingDrawing" xmlns:w10="urn:schemas-microsoft-com:office:word" xmlns:w="http://schemas.openxmlformats.org/wordprocessingml/2006/main" xmlns:w14="http://schemas.microsoft.com/office/word/2010/wordml" xmlns:w15="http://schemas.microsoft.com/office/word/2012/wordml" xmlns:w16cex="http://schemas.microsoft.com/office/word/2018/wordml/cex" xmlns:w16cid="http://schemas.microsoft.com/office/word/2016/wordml/cid" xmlns:w16="http://schemas.microsoft.com/office/word/2018/wordml" xmlns:w16sdtdh="http://schemas.microsoft.com/office/word/2020/wordml/sdtdatahash" xmlns:w16se="http://schemas.microsoft.com/office/word/2015/wordml/symex" xmlns:wpg="http://schemas.microsoft.com/office/word/2010/wordprocessingGroup" xmlns:wpi="http://schemas.microsoft.com/office/word/2010/wordprocessingInk" xmlns:wne="http://schemas.microsoft.com/office/word/2006/wordml" xmlns:wps="http://schemas.microsoft.com/office/word/2010/wordprocessingShape" mc:Ignorable="w14 w15 w16se w16cid w16 w16cex w16sdtdh wp14">
   <w:p>
     <w:pPr>
       <w:pStyle w:val="Footer"/>
@@ -8084,7 +7947,7 @@
 </file>
 
 <file path=word/footer3.xml><?xml version="1.0" encoding="utf-8"?>
-<w:ftr xmlns:wpc="http://schemas.microsoft.com/office/word/2010/wordprocessingCanvas" xmlns:cx="http://schemas.microsoft.com/office/drawing/2014/chartex" xmlns:cx1="http://schemas.microsoft.com/office/drawing/2015/9/8/chartex" xmlns:cx2="http://schemas.microsoft.com/office/drawing/2015/10/21/chartex" xmlns:cx3="http://schemas.microsoft.com/office/drawing/2016/5/9/chartex" xmlns:cx4="http://schemas.microsoft.com/office/drawing/2016/5/10/chartex" xmlns:cx5="http://schemas.microsoft.com/office/drawing/2016/5/11/chartex" xmlns:cx6="http://schemas.microsoft.com/office/drawing/2016/5/12/chartex" xmlns:cx7="http://schemas.microsoft.com/office/drawing/2016/5/13/chartex" xmlns:cx8="http://schemas.microsoft.com/office/drawing/2016/5/14/chartex" xmlns:mc="http://schemas.openxmlformats.org/markup-compatibility/2006" xmlns:aink="http://schemas.microsoft.com/office/drawing/2016/ink" xmlns:am3d="http://schemas.microsoft.com/office/drawing/2017/model3d" xmlns:o="urn:schemas-microsoft-com:office:office" xmlns:oel="http://schemas.microsoft.com/office/2019/extlst" xmlns:r="http://schemas.openxmlformats.org/officeDocument/2006/relationships" xmlns:m="http://schemas.openxmlformats.org/officeDocument/2006/math" xmlns:v="urn:schemas-microsoft-com:vml" xmlns:wp14="http://schemas.microsoft.com/office/word/2010/wordprocessingDrawing" xmlns:wp="http://schemas.openxmlformats.org/drawingml/2006/wordprocessingDrawing" xmlns:w10="urn:schemas-microsoft-com:office:word" xmlns:w="http://schemas.openxmlformats.org/wordprocessingml/2006/main" xmlns:w14="http://schemas.microsoft.com/office/word/2010/wordml" xmlns:w15="http://schemas.microsoft.com/office/word/2012/wordml" xmlns:w16cex="http://schemas.microsoft.com/office/word/2018/wordml/cex" xmlns:w16cid="http://schemas.microsoft.com/office/word/2016/wordml/cid" xmlns:w16="http://schemas.microsoft.com/office/word/2018/wordml" xmlns:w16du="http://schemas.microsoft.com/office/word/2023/wordml/word16du" xmlns:w16sdtdh="http://schemas.microsoft.com/office/word/2020/wordml/sdtdatahash" xmlns:w16se="http://schemas.microsoft.com/office/word/2015/wordml/symex" xmlns:wpg="http://schemas.microsoft.com/office/word/2010/wordprocessingGroup" xmlns:wpi="http://schemas.microsoft.com/office/word/2010/wordprocessingInk" xmlns:wne="http://schemas.microsoft.com/office/word/2006/wordml" xmlns:wps="http://schemas.microsoft.com/office/word/2010/wordprocessingShape" mc:Ignorable="w14 w15 w16se w16cid w16 w16cex w16sdtdh w16du wp14">
+<w:ftr xmlns:wpc="http://schemas.microsoft.com/office/word/2010/wordprocessingCanvas" xmlns:cx="http://schemas.microsoft.com/office/drawing/2014/chartex" xmlns:cx1="http://schemas.microsoft.com/office/drawing/2015/9/8/chartex" xmlns:cx2="http://schemas.microsoft.com/office/drawing/2015/10/21/chartex" xmlns:cx3="http://schemas.microsoft.com/office/drawing/2016/5/9/chartex" xmlns:cx4="http://schemas.microsoft.com/office/drawing/2016/5/10/chartex" xmlns:cx5="http://schemas.microsoft.com/office/drawing/2016/5/11/chartex" xmlns:cx6="http://schemas.microsoft.com/office/drawing/2016/5/12/chartex" xmlns:cx7="http://schemas.microsoft.com/office/drawing/2016/5/13/chartex" xmlns:cx8="http://schemas.microsoft.com/office/drawing/2016/5/14/chartex" xmlns:mc="http://schemas.openxmlformats.org/markup-compatibility/2006" xmlns:aink="http://schemas.microsoft.com/office/drawing/2016/ink" xmlns:am3d="http://schemas.microsoft.com/office/drawing/2017/model3d" xmlns:o="urn:schemas-microsoft-com:office:office" xmlns:oel="http://schemas.microsoft.com/office/2019/extlst" xmlns:r="http://schemas.openxmlformats.org/officeDocument/2006/relationships" xmlns:m="http://schemas.openxmlformats.org/officeDocument/2006/math" xmlns:v="urn:schemas-microsoft-com:vml" xmlns:wp14="http://schemas.microsoft.com/office/word/2010/wordprocessingDrawing" xmlns:wp="http://schemas.openxmlformats.org/drawingml/2006/wordprocessingDrawing" xmlns:w10="urn:schemas-microsoft-com:office:word" xmlns:w="http://schemas.openxmlformats.org/wordprocessingml/2006/main" xmlns:w14="http://schemas.microsoft.com/office/word/2010/wordml" xmlns:w15="http://schemas.microsoft.com/office/word/2012/wordml" xmlns:w16cex="http://schemas.microsoft.com/office/word/2018/wordml/cex" xmlns:w16cid="http://schemas.microsoft.com/office/word/2016/wordml/cid" xmlns:w16="http://schemas.microsoft.com/office/word/2018/wordml" xmlns:w16sdtdh="http://schemas.microsoft.com/office/word/2020/wordml/sdtdatahash" xmlns:w16se="http://schemas.microsoft.com/office/word/2015/wordml/symex" xmlns:wpg="http://schemas.microsoft.com/office/word/2010/wordprocessingGroup" xmlns:wpi="http://schemas.microsoft.com/office/word/2010/wordprocessingInk" xmlns:wne="http://schemas.microsoft.com/office/word/2006/wordml" xmlns:wps="http://schemas.microsoft.com/office/word/2010/wordprocessingShape" mc:Ignorable="w14 w15 w16se w16cid w16 w16cex w16sdtdh wp14">
   <w:sdt>
     <w:sdtPr>
       <w:rPr>
@@ -8096,6 +7959,11 @@
         <w:docPartUnique/>
       </w:docPartObj>
     </w:sdtPr>
+    <w:sdtEndPr>
+      <w:rPr>
+        <w:rStyle w:val="PageNumber"/>
+      </w:rPr>
+    </w:sdtEndPr>
     <w:sdtContent>
       <w:p>
         <w:pPr>
@@ -8155,7 +8023,7 @@
 </file>
 
 <file path=word/footnotes.xml><?xml version="1.0" encoding="utf-8"?>
-<w:footnotes xmlns:wpc="http://schemas.microsoft.com/office/word/2010/wordprocessingCanvas" xmlns:cx="http://schemas.microsoft.com/office/drawing/2014/chartex" xmlns:cx1="http://schemas.microsoft.com/office/drawing/2015/9/8/chartex" xmlns:cx2="http://schemas.microsoft.com/office/drawing/2015/10/21/chartex" xmlns:cx3="http://schemas.microsoft.com/office/drawing/2016/5/9/chartex" xmlns:cx4="http://schemas.microsoft.com/office/drawing/2016/5/10/chartex" xmlns:cx5="http://schemas.microsoft.com/office/drawing/2016/5/11/chartex" xmlns:cx6="http://schemas.microsoft.com/office/drawing/2016/5/12/chartex" xmlns:cx7="http://schemas.microsoft.com/office/drawing/2016/5/13/chartex" xmlns:cx8="http://schemas.microsoft.com/office/drawing/2016/5/14/chartex" xmlns:mc="http://schemas.openxmlformats.org/markup-compatibility/2006" xmlns:aink="http://schemas.microsoft.com/office/drawing/2016/ink" xmlns:am3d="http://schemas.microsoft.com/office/drawing/2017/model3d" xmlns:o="urn:schemas-microsoft-com:office:office" xmlns:oel="http://schemas.microsoft.com/office/2019/extlst" xmlns:r="http://schemas.openxmlformats.org/officeDocument/2006/relationships" xmlns:m="http://schemas.openxmlformats.org/officeDocument/2006/math" xmlns:v="urn:schemas-microsoft-com:vml" xmlns:wp14="http://schemas.microsoft.com/office/word/2010/wordprocessingDrawing" xmlns:wp="http://schemas.openxmlformats.org/drawingml/2006/wordprocessingDrawing" xmlns:w10="urn:schemas-microsoft-com:office:word" xmlns:w="http://schemas.openxmlformats.org/wordprocessingml/2006/main" xmlns:w14="http://schemas.microsoft.com/office/word/2010/wordml" xmlns:w15="http://schemas.microsoft.com/office/word/2012/wordml" xmlns:w16cex="http://schemas.microsoft.com/office/word/2018/wordml/cex" xmlns:w16cid="http://schemas.microsoft.com/office/word/2016/wordml/cid" xmlns:w16="http://schemas.microsoft.com/office/word/2018/wordml" xmlns:w16du="http://schemas.microsoft.com/office/word/2023/wordml/word16du" xmlns:w16sdtdh="http://schemas.microsoft.com/office/word/2020/wordml/sdtdatahash" xmlns:w16se="http://schemas.microsoft.com/office/word/2015/wordml/symex" xmlns:wpg="http://schemas.microsoft.com/office/word/2010/wordprocessingGroup" xmlns:wpi="http://schemas.microsoft.com/office/word/2010/wordprocessingInk" xmlns:wne="http://schemas.microsoft.com/office/word/2006/wordml" xmlns:wps="http://schemas.microsoft.com/office/word/2010/wordprocessingShape" mc:Ignorable="w14 w15 w16se w16cid w16 w16cex w16sdtdh w16du wp14">
+<w:footnotes xmlns:wpc="http://schemas.microsoft.com/office/word/2010/wordprocessingCanvas" xmlns:cx="http://schemas.microsoft.com/office/drawing/2014/chartex" xmlns:cx1="http://schemas.microsoft.com/office/drawing/2015/9/8/chartex" xmlns:cx2="http://schemas.microsoft.com/office/drawing/2015/10/21/chartex" xmlns:cx3="http://schemas.microsoft.com/office/drawing/2016/5/9/chartex" xmlns:cx4="http://schemas.microsoft.com/office/drawing/2016/5/10/chartex" xmlns:cx5="http://schemas.microsoft.com/office/drawing/2016/5/11/chartex" xmlns:cx6="http://schemas.microsoft.com/office/drawing/2016/5/12/chartex" xmlns:cx7="http://schemas.microsoft.com/office/drawing/2016/5/13/chartex" xmlns:cx8="http://schemas.microsoft.com/office/drawing/2016/5/14/chartex" xmlns:mc="http://schemas.openxmlformats.org/markup-compatibility/2006" xmlns:aink="http://schemas.microsoft.com/office/drawing/2016/ink" xmlns:am3d="http://schemas.microsoft.com/office/drawing/2017/model3d" xmlns:o="urn:schemas-microsoft-com:office:office" xmlns:oel="http://schemas.microsoft.com/office/2019/extlst" xmlns:r="http://schemas.openxmlformats.org/officeDocument/2006/relationships" xmlns:m="http://schemas.openxmlformats.org/officeDocument/2006/math" xmlns:v="urn:schemas-microsoft-com:vml" xmlns:wp14="http://schemas.microsoft.com/office/word/2010/wordprocessingDrawing" xmlns:wp="http://schemas.openxmlformats.org/drawingml/2006/wordprocessingDrawing" xmlns:w10="urn:schemas-microsoft-com:office:word" xmlns:w="http://schemas.openxmlformats.org/wordprocessingml/2006/main" xmlns:w14="http://schemas.microsoft.com/office/word/2010/wordml" xmlns:w15="http://schemas.microsoft.com/office/word/2012/wordml" xmlns:w16cex="http://schemas.microsoft.com/office/word/2018/wordml/cex" xmlns:w16cid="http://schemas.microsoft.com/office/word/2016/wordml/cid" xmlns:w16="http://schemas.microsoft.com/office/word/2018/wordml" xmlns:w16sdtdh="http://schemas.microsoft.com/office/word/2020/wordml/sdtdatahash" xmlns:w16se="http://schemas.microsoft.com/office/word/2015/wordml/symex" xmlns:wpg="http://schemas.microsoft.com/office/word/2010/wordprocessingGroup" xmlns:wpi="http://schemas.microsoft.com/office/word/2010/wordprocessingInk" xmlns:wne="http://schemas.microsoft.com/office/word/2006/wordml" xmlns:wps="http://schemas.microsoft.com/office/word/2010/wordprocessingShape" mc:Ignorable="w14 w15 w16se w16cid w16 w16cex w16sdtdh wp14">
   <w:footnote w:type="separator" w:id="-1">
     <w:p>
       <w:r>
@@ -8195,7 +8063,7 @@
 </file>
 
 <file path=word/numbering.xml><?xml version="1.0" encoding="utf-8"?>
-<w:numbering xmlns:wpc="http://schemas.microsoft.com/office/word/2010/wordprocessingCanvas" xmlns:cx="http://schemas.microsoft.com/office/drawing/2014/chartex" xmlns:cx1="http://schemas.microsoft.com/office/drawing/2015/9/8/chartex" xmlns:cx2="http://schemas.microsoft.com/office/drawing/2015/10/21/chartex" xmlns:cx3="http://schemas.microsoft.com/office/drawing/2016/5/9/chartex" xmlns:cx4="http://schemas.microsoft.com/office/drawing/2016/5/10/chartex" xmlns:cx5="http://schemas.microsoft.com/office/drawing/2016/5/11/chartex" xmlns:cx6="http://schemas.microsoft.com/office/drawing/2016/5/12/chartex" xmlns:cx7="http://schemas.microsoft.com/office/drawing/2016/5/13/chartex" xmlns:cx8="http://schemas.microsoft.com/office/drawing/2016/5/14/chartex" xmlns:mc="http://schemas.openxmlformats.org/markup-compatibility/2006" xmlns:aink="http://schemas.microsoft.com/office/drawing/2016/ink" xmlns:am3d="http://schemas.microsoft.com/office/drawing/2017/model3d" xmlns:o="urn:schemas-microsoft-com:office:office" xmlns:oel="http://schemas.microsoft.com/office/2019/extlst" xmlns:r="http://schemas.openxmlformats.org/officeDocument/2006/relationships" xmlns:m="http://schemas.openxmlformats.org/officeDocument/2006/math" xmlns:v="urn:schemas-microsoft-com:vml" xmlns:wp14="http://schemas.microsoft.com/office/word/2010/wordprocessingDrawing" xmlns:wp="http://schemas.openxmlformats.org/drawingml/2006/wordprocessingDrawing" xmlns:w10="urn:schemas-microsoft-com:office:word" xmlns:w="http://schemas.openxmlformats.org/wordprocessingml/2006/main" xmlns:w14="http://schemas.microsoft.com/office/word/2010/wordml" xmlns:w15="http://schemas.microsoft.com/office/word/2012/wordml" xmlns:w16cex="http://schemas.microsoft.com/office/word/2018/wordml/cex" xmlns:w16cid="http://schemas.microsoft.com/office/word/2016/wordml/cid" xmlns:w16="http://schemas.microsoft.com/office/word/2018/wordml" xmlns:w16du="http://schemas.microsoft.com/office/word/2023/wordml/word16du" xmlns:w16sdtdh="http://schemas.microsoft.com/office/word/2020/wordml/sdtdatahash" xmlns:w16se="http://schemas.microsoft.com/office/word/2015/wordml/symex" xmlns:wpg="http://schemas.microsoft.com/office/word/2010/wordprocessingGroup" xmlns:wpi="http://schemas.microsoft.com/office/word/2010/wordprocessingInk" xmlns:wne="http://schemas.microsoft.com/office/word/2006/wordml" xmlns:wps="http://schemas.microsoft.com/office/word/2010/wordprocessingShape" mc:Ignorable="w14 w15 w16se w16cid w16 w16cex w16sdtdh w16du wp14">
+<w:numbering xmlns:wpc="http://schemas.microsoft.com/office/word/2010/wordprocessingCanvas" xmlns:cx="http://schemas.microsoft.com/office/drawing/2014/chartex" xmlns:cx1="http://schemas.microsoft.com/office/drawing/2015/9/8/chartex" xmlns:cx2="http://schemas.microsoft.com/office/drawing/2015/10/21/chartex" xmlns:cx3="http://schemas.microsoft.com/office/drawing/2016/5/9/chartex" xmlns:cx4="http://schemas.microsoft.com/office/drawing/2016/5/10/chartex" xmlns:cx5="http://schemas.microsoft.com/office/drawing/2016/5/11/chartex" xmlns:cx6="http://schemas.microsoft.com/office/drawing/2016/5/12/chartex" xmlns:cx7="http://schemas.microsoft.com/office/drawing/2016/5/13/chartex" xmlns:cx8="http://schemas.microsoft.com/office/drawing/2016/5/14/chartex" xmlns:mc="http://schemas.openxmlformats.org/markup-compatibility/2006" xmlns:aink="http://schemas.microsoft.com/office/drawing/2016/ink" xmlns:am3d="http://schemas.microsoft.com/office/drawing/2017/model3d" xmlns:o="urn:schemas-microsoft-com:office:office" xmlns:oel="http://schemas.microsoft.com/office/2019/extlst" xmlns:r="http://schemas.openxmlformats.org/officeDocument/2006/relationships" xmlns:m="http://schemas.openxmlformats.org/officeDocument/2006/math" xmlns:v="urn:schemas-microsoft-com:vml" xmlns:wp14="http://schemas.microsoft.com/office/word/2010/wordprocessingDrawing" xmlns:wp="http://schemas.openxmlformats.org/drawingml/2006/wordprocessingDrawing" xmlns:w10="urn:schemas-microsoft-com:office:word" xmlns:w="http://schemas.openxmlformats.org/wordprocessingml/2006/main" xmlns:w14="http://schemas.microsoft.com/office/word/2010/wordml" xmlns:w15="http://schemas.microsoft.com/office/word/2012/wordml" xmlns:w16cex="http://schemas.microsoft.com/office/word/2018/wordml/cex" xmlns:w16cid="http://schemas.microsoft.com/office/word/2016/wordml/cid" xmlns:w16="http://schemas.microsoft.com/office/word/2018/wordml" xmlns:w16sdtdh="http://schemas.microsoft.com/office/word/2020/wordml/sdtdatahash" xmlns:w16se="http://schemas.microsoft.com/office/word/2015/wordml/symex" xmlns:wpg="http://schemas.microsoft.com/office/word/2010/wordprocessingGroup" xmlns:wpi="http://schemas.microsoft.com/office/word/2010/wordprocessingInk" xmlns:wne="http://schemas.microsoft.com/office/word/2006/wordml" xmlns:wps="http://schemas.microsoft.com/office/word/2010/wordprocessingShape" mc:Ignorable="w14 w15 w16se w16cid w16 w16cex w16sdtdh wp14">
   <w:abstractNum w:abstractNumId="0" w15:restartNumberingAfterBreak="0">
     <w:nsid w:val="1B984347"/>
     <w:multiLevelType w:val="hybridMultilevel"/>
@@ -9245,7 +9113,7 @@
 </file>
 
 <file path=word/styles.xml><?xml version="1.0" encoding="utf-8"?>
-<w:styles xmlns:mc="http://schemas.openxmlformats.org/markup-compatibility/2006" xmlns:r="http://schemas.openxmlformats.org/officeDocument/2006/relationships" xmlns:w="http://schemas.openxmlformats.org/wordprocessingml/2006/main" xmlns:w14="http://schemas.microsoft.com/office/word/2010/wordml" xmlns:w15="http://schemas.microsoft.com/office/word/2012/wordml" xmlns:w16cex="http://schemas.microsoft.com/office/word/2018/wordml/cex" xmlns:w16cid="http://schemas.microsoft.com/office/word/2016/wordml/cid" xmlns:w16="http://schemas.microsoft.com/office/word/2018/wordml" xmlns:w16du="http://schemas.microsoft.com/office/word/2023/wordml/word16du" xmlns:w16sdtdh="http://schemas.microsoft.com/office/word/2020/wordml/sdtdatahash" xmlns:w16se="http://schemas.microsoft.com/office/word/2015/wordml/symex" mc:Ignorable="w14 w15 w16se w16cid w16 w16cex w16sdtdh w16du">
+<w:styles xmlns:mc="http://schemas.openxmlformats.org/markup-compatibility/2006" xmlns:r="http://schemas.openxmlformats.org/officeDocument/2006/relationships" xmlns:w="http://schemas.openxmlformats.org/wordprocessingml/2006/main" xmlns:w14="http://schemas.microsoft.com/office/word/2010/wordml" xmlns:w15="http://schemas.microsoft.com/office/word/2012/wordml" xmlns:w16cex="http://schemas.microsoft.com/office/word/2018/wordml/cex" xmlns:w16cid="http://schemas.microsoft.com/office/word/2016/wordml/cid" xmlns:w16="http://schemas.microsoft.com/office/word/2018/wordml" xmlns:w16sdtdh="http://schemas.microsoft.com/office/word/2020/wordml/sdtdatahash" xmlns:w16se="http://schemas.microsoft.com/office/word/2015/wordml/symex" mc:Ignorable="w14 w15 w16se w16cid w16 w16cex w16sdtdh">
   <w:docDefaults>
     <w:rPrDefault>
       <w:rPr>
@@ -9813,7 +9681,6 @@
     <w:name w:val="Normal (Web)"/>
     <w:basedOn w:val="Normal"/>
     <w:uiPriority w:val="99"/>
-    <w:semiHidden/>
     <w:unhideWhenUsed/>
     <w:rsid w:val="00A85AA1"/>
     <w:pPr>
@@ -10094,11 +9961,35 @@
     <w:uiPriority w:val="99"/>
     <w:rsid w:val="00A7590D"/>
   </w:style>
+  <w:style w:type="character" w:styleId="UnresolvedMention">
+    <w:name w:val="Unresolved Mention"/>
+    <w:basedOn w:val="DefaultParagraphFont"/>
+    <w:uiPriority w:val="99"/>
+    <w:semiHidden/>
+    <w:unhideWhenUsed/>
+    <w:rsid w:val="00474EBF"/>
+    <w:rPr>
+      <w:color w:val="605E5C"/>
+      <w:shd w:val="clear" w:color="auto" w:fill="E1DFDD"/>
+    </w:rPr>
+  </w:style>
+  <w:style w:type="character" w:styleId="FollowedHyperlink">
+    <w:name w:val="FollowedHyperlink"/>
+    <w:basedOn w:val="DefaultParagraphFont"/>
+    <w:uiPriority w:val="99"/>
+    <w:semiHidden/>
+    <w:unhideWhenUsed/>
+    <w:rsid w:val="00474EBF"/>
+    <w:rPr>
+      <w:color w:val="954F72" w:themeColor="followedHyperlink"/>
+      <w:u w:val="single"/>
+    </w:rPr>
+  </w:style>
 </w:styles>
 </file>
 
 <file path=word/glossary/document.xml><?xml version="1.0" encoding="utf-8"?>
-<w:glossaryDocument xmlns:wpc="http://schemas.microsoft.com/office/word/2010/wordprocessingCanvas" xmlns:cx="http://schemas.microsoft.com/office/drawing/2014/chartex" xmlns:cx1="http://schemas.microsoft.com/office/drawing/2015/9/8/chartex" xmlns:cx2="http://schemas.microsoft.com/office/drawing/2015/10/21/chartex" xmlns:cx3="http://schemas.microsoft.com/office/drawing/2016/5/9/chartex" xmlns:cx4="http://schemas.microsoft.com/office/drawing/2016/5/10/chartex" xmlns:cx5="http://schemas.microsoft.com/office/drawing/2016/5/11/chartex" xmlns:cx6="http://schemas.microsoft.com/office/drawing/2016/5/12/chartex" xmlns:cx7="http://schemas.microsoft.com/office/drawing/2016/5/13/chartex" xmlns:cx8="http://schemas.microsoft.com/office/drawing/2016/5/14/chartex" xmlns:mc="http://schemas.openxmlformats.org/markup-compatibility/2006" xmlns:aink="http://schemas.microsoft.com/office/drawing/2016/ink" xmlns:am3d="http://schemas.microsoft.com/office/drawing/2017/model3d" xmlns:o="urn:schemas-microsoft-com:office:office" xmlns:oel="http://schemas.microsoft.com/office/2019/extlst" xmlns:r="http://schemas.openxmlformats.org/officeDocument/2006/relationships" xmlns:m="http://schemas.openxmlformats.org/officeDocument/2006/math" xmlns:v="urn:schemas-microsoft-com:vml" xmlns:wp14="http://schemas.microsoft.com/office/word/2010/wordprocessingDrawing" xmlns:wp="http://schemas.openxmlformats.org/drawingml/2006/wordprocessingDrawing" xmlns:w10="urn:schemas-microsoft-com:office:word" xmlns:w="http://schemas.openxmlformats.org/wordprocessingml/2006/main" xmlns:w14="http://schemas.microsoft.com/office/word/2010/wordml" xmlns:w15="http://schemas.microsoft.com/office/word/2012/wordml" xmlns:w16cex="http://schemas.microsoft.com/office/word/2018/wordml/cex" xmlns:w16cid="http://schemas.microsoft.com/office/word/2016/wordml/cid" xmlns:w16="http://schemas.microsoft.com/office/word/2018/wordml" xmlns:w16du="http://schemas.microsoft.com/office/word/2023/wordml/word16du" xmlns:w16sdtdh="http://schemas.microsoft.com/office/word/2020/wordml/sdtdatahash" xmlns:w16se="http://schemas.microsoft.com/office/word/2015/wordml/symex" xmlns:wpg="http://schemas.microsoft.com/office/word/2010/wordprocessingGroup" xmlns:wpi="http://schemas.microsoft.com/office/word/2010/wordprocessingInk" xmlns:wne="http://schemas.microsoft.com/office/word/2006/wordml" xmlns:wps="http://schemas.microsoft.com/office/word/2010/wordprocessingShape" mc:Ignorable="w14 w15 w16se w16cid w16 w16cex w16sdtdh w16du wp14">
+<w:glossaryDocument xmlns:wpc="http://schemas.microsoft.com/office/word/2010/wordprocessingCanvas" xmlns:cx="http://schemas.microsoft.com/office/drawing/2014/chartex" xmlns:cx1="http://schemas.microsoft.com/office/drawing/2015/9/8/chartex" xmlns:cx2="http://schemas.microsoft.com/office/drawing/2015/10/21/chartex" xmlns:cx3="http://schemas.microsoft.com/office/drawing/2016/5/9/chartex" xmlns:cx4="http://schemas.microsoft.com/office/drawing/2016/5/10/chartex" xmlns:cx5="http://schemas.microsoft.com/office/drawing/2016/5/11/chartex" xmlns:cx6="http://schemas.microsoft.com/office/drawing/2016/5/12/chartex" xmlns:cx7="http://schemas.microsoft.com/office/drawing/2016/5/13/chartex" xmlns:cx8="http://schemas.microsoft.com/office/drawing/2016/5/14/chartex" xmlns:mc="http://schemas.openxmlformats.org/markup-compatibility/2006" xmlns:aink="http://schemas.microsoft.com/office/drawing/2016/ink" xmlns:am3d="http://schemas.microsoft.com/office/drawing/2017/model3d" xmlns:o="urn:schemas-microsoft-com:office:office" xmlns:oel="http://schemas.microsoft.com/office/2019/extlst" xmlns:r="http://schemas.openxmlformats.org/officeDocument/2006/relationships" xmlns:m="http://schemas.openxmlformats.org/officeDocument/2006/math" xmlns:v="urn:schemas-microsoft-com:vml" xmlns:wp14="http://schemas.microsoft.com/office/word/2010/wordprocessingDrawing" xmlns:wp="http://schemas.openxmlformats.org/drawingml/2006/wordprocessingDrawing" xmlns:w10="urn:schemas-microsoft-com:office:word" xmlns:w="http://schemas.openxmlformats.org/wordprocessingml/2006/main" xmlns:w14="http://schemas.microsoft.com/office/word/2010/wordml" xmlns:w15="http://schemas.microsoft.com/office/word/2012/wordml" xmlns:w16cex="http://schemas.microsoft.com/office/word/2018/wordml/cex" xmlns:w16cid="http://schemas.microsoft.com/office/word/2016/wordml/cid" xmlns:w16="http://schemas.microsoft.com/office/word/2018/wordml" xmlns:w16sdtdh="http://schemas.microsoft.com/office/word/2020/wordml/sdtdatahash" xmlns:w16se="http://schemas.microsoft.com/office/word/2015/wordml/symex" xmlns:wpg="http://schemas.microsoft.com/office/word/2010/wordprocessingGroup" xmlns:wpi="http://schemas.microsoft.com/office/word/2010/wordprocessingInk" xmlns:wne="http://schemas.microsoft.com/office/word/2006/wordml" xmlns:wps="http://schemas.microsoft.com/office/word/2010/wordprocessingShape" mc:Ignorable="w14 w15 w16se w16cid w16 w16cex w16sdtdh wp14">
   <w:docParts>
     <w:docPart>
       <w:docPartPr>
@@ -10136,11 +10027,11 @@
 </file>
 
 <file path=word/glossary/fontTable.xml><?xml version="1.0" encoding="utf-8"?>
-<w:fonts xmlns:mc="http://schemas.openxmlformats.org/markup-compatibility/2006" xmlns:r="http://schemas.openxmlformats.org/officeDocument/2006/relationships" xmlns:w="http://schemas.openxmlformats.org/wordprocessingml/2006/main" xmlns:w14="http://schemas.microsoft.com/office/word/2010/wordml" xmlns:w15="http://schemas.microsoft.com/office/word/2012/wordml" xmlns:w16cex="http://schemas.microsoft.com/office/word/2018/wordml/cex" xmlns:w16cid="http://schemas.microsoft.com/office/word/2016/wordml/cid" xmlns:w16="http://schemas.microsoft.com/office/word/2018/wordml" xmlns:w16du="http://schemas.microsoft.com/office/word/2023/wordml/word16du" xmlns:w16sdtdh="http://schemas.microsoft.com/office/word/2020/wordml/sdtdatahash" xmlns:w16se="http://schemas.microsoft.com/office/word/2015/wordml/symex" mc:Ignorable="w14 w15 w16se w16cid w16 w16cex w16sdtdh w16du">
+<w:fonts xmlns:mc="http://schemas.openxmlformats.org/markup-compatibility/2006" xmlns:r="http://schemas.openxmlformats.org/officeDocument/2006/relationships" xmlns:w="http://schemas.openxmlformats.org/wordprocessingml/2006/main" xmlns:w14="http://schemas.microsoft.com/office/word/2010/wordml" xmlns:w15="http://schemas.microsoft.com/office/word/2012/wordml" xmlns:w16cex="http://schemas.microsoft.com/office/word/2018/wordml/cex" xmlns:w16cid="http://schemas.microsoft.com/office/word/2016/wordml/cid" xmlns:w16="http://schemas.microsoft.com/office/word/2018/wordml" xmlns:w16sdtdh="http://schemas.microsoft.com/office/word/2020/wordml/sdtdatahash" xmlns:w16se="http://schemas.microsoft.com/office/word/2015/wordml/symex" mc:Ignorable="w14 w15 w16se w16cid w16 w16cex w16sdtdh">
   <w:font w:name="Symbol">
     <w:panose1 w:val="05050102010706020507"/>
     <w:charset w:val="02"/>
-    <w:family w:val="roman"/>
+    <w:family w:val="decorative"/>
     <w:pitch w:val="variable"/>
     <w:sig w:usb0="00000000" w:usb1="10000000" w:usb2="00000000" w:usb3="00000000" w:csb0="80000000" w:csb1="00000000"/>
   </w:font>
@@ -10156,14 +10047,14 @@
     <w:charset w:val="00"/>
     <w:family w:val="modern"/>
     <w:pitch w:val="fixed"/>
-    <w:sig w:usb0="E0002EFF" w:usb1="C0007843" w:usb2="00000009" w:usb3="00000000" w:csb0="000001FF" w:csb1="00000000"/>
+    <w:sig w:usb0="E0002AFF" w:usb1="C0007843" w:usb2="00000009" w:usb3="00000000" w:csb0="000001FF" w:csb1="00000000"/>
   </w:font>
   <w:font w:name="Wingdings">
     <w:panose1 w:val="05000000000000000000"/>
-    <w:charset w:val="02"/>
-    <w:family w:val="auto"/>
+    <w:charset w:val="4D"/>
+    <w:family w:val="decorative"/>
     <w:pitch w:val="variable"/>
-    <w:sig w:usb0="00000000" w:usb1="10000000" w:usb2="00000000" w:usb3="00000000" w:csb0="80000000" w:csb1="00000000"/>
+    <w:sig w:usb0="00000003" w:usb1="00000000" w:usb2="00000000" w:usb3="00000000" w:csb0="80000001" w:csb1="00000000"/>
   </w:font>
   <w:font w:name="Calibri">
     <w:panose1 w:val="020F0502020204030204"/>
@@ -10179,11 +10070,18 @@
     <w:pitch w:val="variable"/>
     <w:sig w:usb0="E4002EFF" w:usb1="C000247B" w:usb2="00000009" w:usb3="00000000" w:csb0="000001FF" w:csb1="00000000"/>
   </w:font>
+  <w:font w:name="Arial">
+    <w:panose1 w:val="020B0604020202020204"/>
+    <w:charset w:val="00"/>
+    <w:family w:val="swiss"/>
+    <w:pitch w:val="variable"/>
+    <w:sig w:usb0="E0002AFF" w:usb1="C0007843" w:usb2="00000009" w:usb3="00000000" w:csb0="000001FF" w:csb1="00000000"/>
+  </w:font>
 </w:fonts>
 </file>
 
 <file path=word/glossary/settings.xml><?xml version="1.0" encoding="utf-8"?>
-<w:settings xmlns:mc="http://schemas.openxmlformats.org/markup-compatibility/2006" xmlns:o="urn:schemas-microsoft-com:office:office" xmlns:r="http://schemas.openxmlformats.org/officeDocument/2006/relationships" xmlns:m="http://schemas.openxmlformats.org/officeDocument/2006/math" xmlns:v="urn:schemas-microsoft-com:vml" xmlns:w10="urn:schemas-microsoft-com:office:word" xmlns:w="http://schemas.openxmlformats.org/wordprocessingml/2006/main" xmlns:w14="http://schemas.microsoft.com/office/word/2010/wordml" xmlns:w15="http://schemas.microsoft.com/office/word/2012/wordml" xmlns:w16cex="http://schemas.microsoft.com/office/word/2018/wordml/cex" xmlns:w16cid="http://schemas.microsoft.com/office/word/2016/wordml/cid" xmlns:w16="http://schemas.microsoft.com/office/word/2018/wordml" xmlns:w16du="http://schemas.microsoft.com/office/word/2023/wordml/word16du" xmlns:w16sdtdh="http://schemas.microsoft.com/office/word/2020/wordml/sdtdatahash" xmlns:w16se="http://schemas.microsoft.com/office/word/2015/wordml/symex" xmlns:sl="http://schemas.openxmlformats.org/schemaLibrary/2006/main" mc:Ignorable="w14 w15 w16se w16cid w16 w16cex w16sdtdh w16du">
+<w:settings xmlns:mc="http://schemas.openxmlformats.org/markup-compatibility/2006" xmlns:o="urn:schemas-microsoft-com:office:office" xmlns:r="http://schemas.openxmlformats.org/officeDocument/2006/relationships" xmlns:m="http://schemas.openxmlformats.org/officeDocument/2006/math" xmlns:v="urn:schemas-microsoft-com:vml" xmlns:w10="urn:schemas-microsoft-com:office:word" xmlns:w="http://schemas.openxmlformats.org/wordprocessingml/2006/main" xmlns:w14="http://schemas.microsoft.com/office/word/2010/wordml" xmlns:w15="http://schemas.microsoft.com/office/word/2012/wordml" xmlns:w16cex="http://schemas.microsoft.com/office/word/2018/wordml/cex" xmlns:w16cid="http://schemas.microsoft.com/office/word/2016/wordml/cid" xmlns:w16="http://schemas.microsoft.com/office/word/2018/wordml" xmlns:w16sdtdh="http://schemas.microsoft.com/office/word/2020/wordml/sdtdatahash" xmlns:w16se="http://schemas.microsoft.com/office/word/2015/wordml/symex" xmlns:sl="http://schemas.openxmlformats.org/schemaLibrary/2006/main" mc:Ignorable="w14 w15 w16se w16cid w16 w16cex w16sdtdh">
   <w:view w:val="normal"/>
   <w:defaultTabStop w:val="720"/>
   <w:characterSpacingControl w:val="doNotCompress"/>
@@ -10201,6 +10099,8 @@
     <w:rsid w:val="001D0B8D"/>
     <w:rsid w:val="003979E9"/>
     <w:rsid w:val="00A4603C"/>
+    <w:rsid w:val="00B71A75"/>
+    <w:rsid w:val="00D841E7"/>
   </w:rsids>
   <m:mathPr>
     <m:mathFont m:val="Cambria Math"/>
@@ -10224,7 +10124,7 @@
 </file>
 
 <file path=word/glossary/styles.xml><?xml version="1.0" encoding="utf-8"?>
-<w:styles xmlns:mc="http://schemas.openxmlformats.org/markup-compatibility/2006" xmlns:r="http://schemas.openxmlformats.org/officeDocument/2006/relationships" xmlns:w="http://schemas.openxmlformats.org/wordprocessingml/2006/main" xmlns:w14="http://schemas.microsoft.com/office/word/2010/wordml" xmlns:w15="http://schemas.microsoft.com/office/word/2012/wordml" xmlns:w16cex="http://schemas.microsoft.com/office/word/2018/wordml/cex" xmlns:w16cid="http://schemas.microsoft.com/office/word/2016/wordml/cid" xmlns:w16="http://schemas.microsoft.com/office/word/2018/wordml" xmlns:w16du="http://schemas.microsoft.com/office/word/2023/wordml/word16du" xmlns:w16sdtdh="http://schemas.microsoft.com/office/word/2020/wordml/sdtdatahash" xmlns:w16se="http://schemas.microsoft.com/office/word/2015/wordml/symex" mc:Ignorable="w14 w15 w16se w16cid w16 w16cex w16sdtdh w16du">
+<w:styles xmlns:mc="http://schemas.openxmlformats.org/markup-compatibility/2006" xmlns:r="http://schemas.openxmlformats.org/officeDocument/2006/relationships" xmlns:w="http://schemas.openxmlformats.org/wordprocessingml/2006/main" xmlns:w14="http://schemas.microsoft.com/office/word/2010/wordml" xmlns:w15="http://schemas.microsoft.com/office/word/2012/wordml" xmlns:w16cex="http://schemas.microsoft.com/office/word/2018/wordml/cex" xmlns:w16cid="http://schemas.microsoft.com/office/word/2016/wordml/cid" xmlns:w16="http://schemas.microsoft.com/office/word/2018/wordml" xmlns:w16sdtdh="http://schemas.microsoft.com/office/word/2020/wordml/sdtdatahash" xmlns:w16se="http://schemas.microsoft.com/office/word/2015/wordml/symex" mc:Ignorable="w14 w15 w16se w16cid w16 w16cex w16sdtdh">
   <w:docDefaults>
     <w:rPrDefault>
       <w:rPr>
@@ -10654,8 +10554,7 @@
 </file>
 
 <file path=word/glossary/webSettings.xml><?xml version="1.0" encoding="utf-8"?>
-<w:webSettings xmlns:mc="http://schemas.openxmlformats.org/markup-compatibility/2006" xmlns:r="http://schemas.openxmlformats.org/officeDocument/2006/relationships" xmlns:w="http://schemas.openxmlformats.org/wordprocessingml/2006/main" xmlns:w14="http://schemas.microsoft.com/office/word/2010/wordml" xmlns:w15="http://schemas.microsoft.com/office/word/2012/wordml" xmlns:w16cex="http://schemas.microsoft.com/office/word/2018/wordml/cex" xmlns:w16cid="http://schemas.microsoft.com/office/word/2016/wordml/cid" xmlns:w16="http://schemas.microsoft.com/office/word/2018/wordml" xmlns:w16du="http://schemas.microsoft.com/office/word/2023/wordml/word16du" xmlns:w16sdtdh="http://schemas.microsoft.com/office/word/2020/wordml/sdtdatahash" xmlns:w16se="http://schemas.microsoft.com/office/word/2015/wordml/symex" mc:Ignorable="w14 w15 w16se w16cid w16 w16cex w16sdtdh w16du">
-  <w:encoding w:val="macintosh"/>
+<w:webSettings xmlns:mc="http://schemas.openxmlformats.org/markup-compatibility/2006" xmlns:r="http://schemas.openxmlformats.org/officeDocument/2006/relationships" xmlns:w="http://schemas.openxmlformats.org/wordprocessingml/2006/main" xmlns:w14="http://schemas.microsoft.com/office/word/2010/wordml" xmlns:w15="http://schemas.microsoft.com/office/word/2012/wordml" xmlns:w16cex="http://schemas.microsoft.com/office/word/2018/wordml/cex" xmlns:w16cid="http://schemas.microsoft.com/office/word/2016/wordml/cid" xmlns:w16="http://schemas.microsoft.com/office/word/2018/wordml" xmlns:w16sdtdh="http://schemas.microsoft.com/office/word/2020/wordml/sdtdatahash" xmlns:w16se="http://schemas.microsoft.com/office/word/2015/wordml/symex" mc:Ignorable="w14 w15 w16se w16cid w16 w16cex w16sdtdh">
   <w:optimizeForBrowser/>
   <w:allowPNG/>
 </w:webSettings>

</xml_diff>

<commit_message>
Update CSET120 Final Project.docx
</commit_message>
<xml_diff>
--- a/docs/CSET120 Final Project.docx
+++ b/docs/CSET120 Final Project.docx
@@ -144,7 +144,6 @@
               <w:dataBinding w:prefixMappings="xmlns:ns0='http://purl.org/dc/elements/1.1/' xmlns:ns1='http://schemas.openxmlformats.org/package/2006/metadata/core-properties' " w:xpath="/ns1:coreProperties[1]/ns0:subject[1]" w:storeItemID="{6C3C8BC8-F283-45AE-878A-BAB7291924A1}"/>
               <w:text/>
             </w:sdtPr>
-            <w:sdtEndPr/>
             <w:sdtContent>
               <w:r>
                 <w:rPr>
@@ -257,7 +256,6 @@
                                     <w:calendar w:val="gregorian"/>
                                   </w:date>
                                 </w:sdtPr>
-                                <w:sdtEndPr/>
                                 <w:sdtContent>
                                   <w:p>
                                     <w:pPr>
@@ -2866,6 +2864,7 @@
           <w:color w:val="FF0000"/>
           <w:u w:val="single"/>
         </w:rPr>
+        <w:lastRenderedPageBreak/>
         <w:t>Software requirements</w:t>
       </w:r>
       <w:bookmarkEnd w:id="1"/>
@@ -3211,10 +3210,7 @@
         <w:spacing w:line="360" w:lineRule="auto"/>
       </w:pPr>
       <w:r>
-        <w:t xml:space="preserve">Add/remove </w:t>
-      </w:r>
-      <w:r>
-        <w:t>items/toppings (c</w:t>
+        <w:t>Add/remove items/toppings (c</w:t>
       </w:r>
       <w:r>
         <w:t>hange item</w:t>
@@ -3281,6 +3277,7 @@
           <w:color w:val="FF0000"/>
           <w:u w:val="single"/>
         </w:rPr>
+        <w:lastRenderedPageBreak/>
         <w:t>Inception</w:t>
       </w:r>
       <w:bookmarkEnd w:id="5"/>
@@ -3845,6 +3842,7 @@
         <w:rPr>
           <w:color w:val="000000"/>
         </w:rPr>
+        <w:lastRenderedPageBreak/>
         <w:t>What problems will this solution address?</w:t>
       </w:r>
     </w:p>
@@ -4067,6 +4065,9 @@
       <w:r>
         <w:t>Reliable – The website should be reliable so that customers will want to order from the website, and the manager will use the website and want to update the menu.</w:t>
       </w:r>
+      <w:r>
+        <w:t xml:space="preserve"> When paying by card, the card number will be validated.</w:t>
+      </w:r>
     </w:p>
     <w:p>
       <w:pPr>
@@ -4085,6 +4086,9 @@
       </w:r>
       <w:r>
         <w:t>The user password will be hashed.</w:t>
+      </w:r>
+      <w:r>
+        <w:t xml:space="preserve"> Users can change passwords.</w:t>
       </w:r>
     </w:p>
     <w:p>
@@ -4119,6 +4123,7 @@
           <w:color w:val="FF0000"/>
           <w:u w:val="single"/>
         </w:rPr>
+        <w:lastRenderedPageBreak/>
         <w:t>Elicitation</w:t>
       </w:r>
       <w:bookmarkEnd w:id="12"/>
@@ -4598,6 +4603,7 @@
           <w:color w:val="FF0000"/>
           <w:u w:val="single"/>
         </w:rPr>
+        <w:lastRenderedPageBreak/>
         <w:t>Elaboration</w:t>
       </w:r>
       <w:bookmarkEnd w:id="19"/>
@@ -5270,6 +5276,7 @@
       <w:proofErr w:type="spellStart"/>
       <w:proofErr w:type="gramStart"/>
       <w:r>
+        <w:lastRenderedPageBreak/>
         <w:t>closeMenu</w:t>
       </w:r>
       <w:proofErr w:type="spellEnd"/>
@@ -5734,6 +5741,7 @@
       </w:pPr>
       <w:bookmarkStart w:id="25" w:name="_Toc151123335"/>
       <w:r>
+        <w:lastRenderedPageBreak/>
         <w:t>Mini-Specifications</w:t>
       </w:r>
       <w:bookmarkEnd w:id="25"/>
@@ -6085,6 +6093,7 @@
         </w:numPr>
       </w:pPr>
       <w:r>
+        <w:lastRenderedPageBreak/>
         <w:t>Use Case</w:t>
       </w:r>
       <w:r>
@@ -6360,6 +6369,7 @@
         <w:rPr>
           <w:noProof/>
         </w:rPr>
+        <w:lastRenderedPageBreak/>
         <w:drawing>
           <wp:anchor distT="0" distB="0" distL="114300" distR="114300" simplePos="0" relativeHeight="251658242" behindDoc="1" locked="0" layoutInCell="1" allowOverlap="1" wp14:anchorId="294D1CFE" wp14:editId="04766F62">
             <wp:simplePos x="0" y="0"/>
@@ -6746,6 +6756,7 @@
           <w:color w:val="FF0000"/>
           <w:u w:val="single"/>
         </w:rPr>
+        <w:lastRenderedPageBreak/>
         <w:t>Validation</w:t>
       </w:r>
       <w:bookmarkEnd w:id="31"/>
@@ -6819,6 +6830,7 @@
           <w:color w:val="FF0000"/>
           <w:u w:val="single"/>
         </w:rPr>
+        <w:lastRenderedPageBreak/>
         <w:t>Tools</w:t>
       </w:r>
       <w:bookmarkEnd w:id="32"/>
@@ -7196,56 +7208,30 @@
           <w:szCs w:val="20"/>
         </w:rPr>
       </w:pPr>
-      <w:r>
+      <w:hyperlink r:id="rId18" w:history="1">
+        <w:r>
+          <w:rPr>
+            <w:rStyle w:val="Hyperlink"/>
+            <w:sz w:val="20"/>
+            <w:szCs w:val="20"/>
+          </w:rPr>
+          <w:t>https://sliceofjess.com/grilled-salmon-salad-with-citrus-vinaigrette/</w:t>
+        </w:r>
+      </w:hyperlink>
+    </w:p>
+    <w:p>
+      <w:pPr>
+        <w:pStyle w:val="ListParagraph"/>
+        <w:numPr>
+          <w:ilvl w:val="1"/>
+          <w:numId w:val="12"/>
+        </w:numPr>
         <w:rPr>
           <w:sz w:val="20"/>
           <w:szCs w:val="20"/>
         </w:rPr>
-        <w:fldChar w:fldCharType="begin"/>
-      </w:r>
-      <w:r>
-        <w:rPr>
-          <w:sz w:val="20"/>
-          <w:szCs w:val="20"/>
-        </w:rPr>
-        <w:instrText>HYPERLINK "https://sliceofjess.com/grilled-salmon-salad-with-citrus-vinaigrette/"</w:instrText>
-      </w:r>
-      <w:r>
-        <w:rPr>
-          <w:sz w:val="20"/>
-          <w:szCs w:val="20"/>
-        </w:rPr>
-        <w:fldChar w:fldCharType="separate"/>
-      </w:r>
-      <w:r>
-        <w:rPr>
-          <w:rStyle w:val="Hyperlink"/>
-          <w:sz w:val="20"/>
-          <w:szCs w:val="20"/>
-        </w:rPr>
-        <w:t>https://sliceofjess.com/grilled-salmon-salad-with-citrus-vinaigrette/</w:t>
-      </w:r>
-      <w:r>
-        <w:rPr>
-          <w:sz w:val="20"/>
-          <w:szCs w:val="20"/>
-        </w:rPr>
-        <w:fldChar w:fldCharType="end"/>
-      </w:r>
-    </w:p>
-    <w:p>
-      <w:pPr>
-        <w:pStyle w:val="ListParagraph"/>
-        <w:numPr>
-          <w:ilvl w:val="1"/>
-          <w:numId w:val="12"/>
-        </w:numPr>
-        <w:rPr>
-          <w:sz w:val="20"/>
-          <w:szCs w:val="20"/>
-        </w:rPr>
-      </w:pPr>
-      <w:hyperlink r:id="rId18" w:history="1">
+      </w:pPr>
+      <w:hyperlink r:id="rId19" w:history="1">
         <w:r>
           <w:rPr>
             <w:rStyle w:val="Hyperlink"/>
@@ -7268,30 +7254,14 @@
           <w:szCs w:val="20"/>
         </w:rPr>
       </w:pPr>
-      <w:hyperlink r:id="rId19" w:history="1">
+      <w:hyperlink r:id="rId20" w:history="1">
         <w:r>
           <w:rPr>
             <w:rStyle w:val="Hyperlink"/>
             <w:sz w:val="20"/>
             <w:szCs w:val="20"/>
           </w:rPr>
-          <w:t>ht</w:t>
-        </w:r>
-        <w:r>
-          <w:rPr>
-            <w:rStyle w:val="Hyperlink"/>
-            <w:sz w:val="20"/>
-            <w:szCs w:val="20"/>
-          </w:rPr>
-          <w:t>t</w:t>
-        </w:r>
-        <w:r>
-          <w:rPr>
-            <w:rStyle w:val="Hyperlink"/>
-            <w:sz w:val="20"/>
-            <w:szCs w:val="20"/>
-          </w:rPr>
-          <w:t>ps://www.sbfoods-worldwide.com/recipes/356.html</w:t>
+          <w:t>https://www.sbfoods-worldwide.com/recipes/356.html</w:t>
         </w:r>
       </w:hyperlink>
     </w:p>
@@ -7307,7 +7277,7 @@
           <w:szCs w:val="20"/>
         </w:rPr>
       </w:pPr>
-      <w:hyperlink r:id="rId20" w:history="1">
+      <w:hyperlink r:id="rId21" w:history="1">
         <w:r>
           <w:rPr>
             <w:rStyle w:val="Hyperlink"/>
@@ -7330,7 +7300,7 @@
           <w:szCs w:val="20"/>
         </w:rPr>
       </w:pPr>
-      <w:hyperlink r:id="rId21" w:history="1">
+      <w:hyperlink r:id="rId22" w:history="1">
         <w:r>
           <w:rPr>
             <w:rStyle w:val="Hyperlink"/>
@@ -7353,7 +7323,7 @@
           <w:szCs w:val="20"/>
         </w:rPr>
       </w:pPr>
-      <w:hyperlink r:id="rId22" w:history="1">
+      <w:hyperlink r:id="rId23" w:history="1">
         <w:r>
           <w:rPr>
             <w:rStyle w:val="Hyperlink"/>
@@ -7376,7 +7346,7 @@
           <w:szCs w:val="20"/>
         </w:rPr>
       </w:pPr>
-      <w:hyperlink r:id="rId23" w:history="1">
+      <w:hyperlink r:id="rId24" w:history="1">
         <w:r>
           <w:rPr>
             <w:rStyle w:val="Hyperlink"/>
@@ -7399,7 +7369,7 @@
           <w:szCs w:val="20"/>
         </w:rPr>
       </w:pPr>
-      <w:hyperlink r:id="rId24" w:history="1">
+      <w:hyperlink r:id="rId25" w:history="1">
         <w:r>
           <w:rPr>
             <w:rStyle w:val="Hyperlink"/>
@@ -7422,7 +7392,7 @@
           <w:szCs w:val="20"/>
         </w:rPr>
       </w:pPr>
-      <w:hyperlink r:id="rId25" w:history="1">
+      <w:hyperlink r:id="rId26" w:history="1">
         <w:r>
           <w:rPr>
             <w:rStyle w:val="Hyperlink"/>
@@ -7445,7 +7415,7 @@
           <w:szCs w:val="20"/>
         </w:rPr>
       </w:pPr>
-      <w:hyperlink r:id="rId26" w:history="1">
+      <w:hyperlink r:id="rId27" w:history="1">
         <w:r>
           <w:rPr>
             <w:rStyle w:val="Hyperlink"/>
@@ -7476,7 +7446,7 @@
           <w:szCs w:val="20"/>
         </w:rPr>
       </w:pPr>
-      <w:hyperlink r:id="rId27" w:history="1">
+      <w:hyperlink r:id="rId28" w:history="1">
         <w:r>
           <w:rPr>
             <w:rStyle w:val="Hyperlink"/>
@@ -7500,7 +7470,7 @@
           <w:szCs w:val="20"/>
         </w:rPr>
       </w:pPr>
-      <w:hyperlink r:id="rId28" w:history="1">
+      <w:hyperlink r:id="rId29" w:history="1">
         <w:r>
           <w:rPr>
             <w:rStyle w:val="Hyperlink"/>
@@ -7525,7 +7495,7 @@
           <w:szCs w:val="20"/>
         </w:rPr>
       </w:pPr>
-      <w:hyperlink r:id="rId29" w:history="1">
+      <w:hyperlink r:id="rId30" w:history="1">
         <w:r>
           <w:rPr>
             <w:rStyle w:val="Hyperlink"/>
@@ -7551,7 +7521,7 @@
           <w:szCs w:val="20"/>
         </w:rPr>
       </w:pPr>
-      <w:hyperlink r:id="rId30" w:history="1">
+      <w:hyperlink r:id="rId31" w:history="1">
         <w:r>
           <w:rPr>
             <w:rStyle w:val="Hyperlink"/>
@@ -7577,7 +7547,7 @@
           <w:szCs w:val="20"/>
         </w:rPr>
       </w:pPr>
-      <w:hyperlink r:id="rId31" w:history="1">
+      <w:hyperlink r:id="rId32" w:history="1">
         <w:r>
           <w:rPr>
             <w:rStyle w:val="Hyperlink"/>
@@ -7586,27 +7556,7 @@
             <w:sz w:val="20"/>
             <w:szCs w:val="20"/>
           </w:rPr>
-          <w:t>ht</w:t>
-        </w:r>
-        <w:r>
-          <w:rPr>
-            <w:rStyle w:val="Hyperlink"/>
-            <w:rFonts w:ascii="Arial" w:hAnsi="Arial" w:cs="Arial"/>
-            <w:color w:val="1155CC"/>
-            <w:sz w:val="20"/>
-            <w:szCs w:val="20"/>
-          </w:rPr>
-          <w:t>t</w:t>
-        </w:r>
-        <w:r>
-          <w:rPr>
-            <w:rStyle w:val="Hyperlink"/>
-            <w:rFonts w:ascii="Arial" w:hAnsi="Arial" w:cs="Arial"/>
-            <w:color w:val="1155CC"/>
-            <w:sz w:val="20"/>
-            <w:szCs w:val="20"/>
-          </w:rPr>
-          <w:t>ps://jessicainthekitchen.com/vegan-thai-red-curry-with-tofu/</w:t>
+          <w:t>https://jessicainthekitchen.com/vegan-thai-red-curry-with-tofu/</w:t>
         </w:r>
       </w:hyperlink>
     </w:p>
@@ -7623,7 +7573,7 @@
           <w:szCs w:val="20"/>
         </w:rPr>
       </w:pPr>
-      <w:hyperlink r:id="rId32" w:history="1">
+      <w:hyperlink r:id="rId33" w:history="1">
         <w:r>
           <w:rPr>
             <w:rStyle w:val="Hyperlink"/>
@@ -7649,7 +7599,7 @@
           <w:szCs w:val="20"/>
         </w:rPr>
       </w:pPr>
-      <w:hyperlink r:id="rId33" w:history="1">
+      <w:hyperlink r:id="rId34" w:history="1">
         <w:r>
           <w:rPr>
             <w:rStyle w:val="Hyperlink"/>
@@ -7675,7 +7625,7 @@
           <w:szCs w:val="20"/>
         </w:rPr>
       </w:pPr>
-      <w:hyperlink r:id="rId34" w:history="1">
+      <w:hyperlink r:id="rId35" w:history="1">
         <w:r>
           <w:rPr>
             <w:rStyle w:val="Hyperlink"/>
@@ -7701,7 +7651,7 @@
           <w:szCs w:val="20"/>
         </w:rPr>
       </w:pPr>
-      <w:hyperlink r:id="rId35" w:history="1">
+      <w:hyperlink r:id="rId36" w:history="1">
         <w:r>
           <w:rPr>
             <w:rStyle w:val="Hyperlink"/>
@@ -7727,7 +7677,7 @@
           <w:szCs w:val="20"/>
         </w:rPr>
       </w:pPr>
-      <w:hyperlink r:id="rId36" w:history="1">
+      <w:hyperlink r:id="rId37" w:history="1">
         <w:r>
           <w:rPr>
             <w:rStyle w:val="Hyperlink"/>
@@ -7753,7 +7703,7 @@
           <w:szCs w:val="20"/>
         </w:rPr>
       </w:pPr>
-      <w:hyperlink r:id="rId37" w:history="1">
+      <w:hyperlink r:id="rId38" w:history="1">
         <w:r>
           <w:rPr>
             <w:rStyle w:val="Hyperlink"/>
@@ -7779,7 +7729,7 @@
           <w:szCs w:val="20"/>
         </w:rPr>
       </w:pPr>
-      <w:hyperlink r:id="rId38" w:history="1">
+      <w:hyperlink r:id="rId39" w:history="1">
         <w:r>
           <w:rPr>
             <w:rStyle w:val="Hyperlink"/>
@@ -7805,7 +7755,7 @@
           <w:szCs w:val="20"/>
         </w:rPr>
       </w:pPr>
-      <w:hyperlink r:id="rId39" w:anchor="ingredients-youll-need" w:history="1">
+      <w:hyperlink r:id="rId40" w:anchor="ingredients-youll-need" w:history="1">
         <w:r>
           <w:rPr>
             <w:rStyle w:val="Hyperlink"/>
@@ -7854,7 +7804,7 @@
       </w:pPr>
     </w:p>
     <w:sectPr>
-      <w:footerReference w:type="default" r:id="rId40"/>
+      <w:footerReference w:type="default" r:id="rId41"/>
       <w:pgSz w:w="12240" w:h="15840"/>
       <w:pgMar w:top="1440" w:right="1440" w:bottom="1440" w:left="1440" w:header="720" w:footer="720" w:gutter="0"/>
       <w:pgNumType w:start="1"/>
@@ -7959,11 +7909,6 @@
         <w:docPartUnique/>
       </w:docPartObj>
     </w:sdtPr>
-    <w:sdtEndPr>
-      <w:rPr>
-        <w:rStyle w:val="PageNumber"/>
-      </w:rPr>
-    </w:sdtEndPr>
     <w:sdtContent>
       <w:p>
         <w:pPr>
@@ -10098,6 +10043,7 @@
     <w:rsidRoot w:val="00A4603C"/>
     <w:rsid w:val="001D0B8D"/>
     <w:rsid w:val="003979E9"/>
+    <w:rsid w:val="00862E6C"/>
     <w:rsid w:val="00A4603C"/>
     <w:rsid w:val="00B71A75"/>
     <w:rsid w:val="00D841E7"/>

</xml_diff>